<commit_message>
update test chowa + spis tresci
</commit_message>
<xml_diff>
--- a/Jędrych Aleksandra, 419458, model ekonometryczny.docx
+++ b/Jędrych Aleksandra, 419458, model ekonometryczny.docx
@@ -1446,17 +1446,6 @@
         </w:rPr>
         <w:t>SPIS TREŚCI</w:t>
       </w:r>
-    </w:p>
-    <w:p>
-      <w:pPr>
-        <w:spacing w:after="0" w:line="240" w:lineRule="auto"/>
-        <w:rPr>
-          <w:rFonts w:ascii="Times New Roman" w:eastAsia="Times New Roman" w:hAnsi="Times New Roman" w:cs="Times New Roman"/>
-          <w:sz w:val="24"/>
-          <w:szCs w:val="24"/>
-          <w:lang w:eastAsia="pl-PL"/>
-        </w:rPr>
-      </w:pPr>
     </w:p>
     <w:p>
       <w:pPr>
@@ -1539,7 +1528,7 @@
                 <w:szCs w:val="24"/>
                 <w:lang w:eastAsia="pl-PL"/>
               </w:rPr>
-              <w:t>4</w:t>
+              <w:t>3</w:t>
             </w:r>
           </w:p>
         </w:tc>
@@ -1663,7 +1652,7 @@
                 <w:szCs w:val="24"/>
                 <w:lang w:eastAsia="pl-PL"/>
               </w:rPr>
-              <w:t>5</w:t>
+              <w:t>4</w:t>
             </w:r>
           </w:p>
         </w:tc>
@@ -2001,7 +1990,7 @@
                 <w:szCs w:val="24"/>
                 <w:lang w:eastAsia="pl-PL"/>
               </w:rPr>
-              <w:t>9</w:t>
+              <w:t>8</w:t>
             </w:r>
           </w:p>
           <w:p>
@@ -2162,7 +2151,7 @@
                 <w:szCs w:val="24"/>
                 <w:lang w:eastAsia="pl-PL"/>
               </w:rPr>
-              <w:t>10</w:t>
+              <w:t>9</w:t>
             </w:r>
           </w:p>
           <w:p>
@@ -2353,7 +2342,7 @@
                 <w:szCs w:val="24"/>
                 <w:lang w:eastAsia="pl-PL"/>
               </w:rPr>
-              <w:t>10</w:t>
+              <w:t>9</w:t>
             </w:r>
           </w:p>
           <w:p>
@@ -2389,7 +2378,7 @@
                 <w:szCs w:val="24"/>
                 <w:lang w:eastAsia="pl-PL"/>
               </w:rPr>
-              <w:t>11</w:t>
+              <w:t>10</w:t>
             </w:r>
           </w:p>
         </w:tc>
@@ -2488,7 +2477,7 @@
                 <w:szCs w:val="24"/>
                 <w:lang w:eastAsia="pl-PL"/>
               </w:rPr>
-              <w:t>11</w:t>
+              <w:t>10</w:t>
             </w:r>
           </w:p>
         </w:tc>
@@ -2918,7 +2907,7 @@
                 <w:szCs w:val="24"/>
                 <w:lang w:eastAsia="pl-PL"/>
               </w:rPr>
-              <w:t>15</w:t>
+              <w:t>14</w:t>
             </w:r>
           </w:p>
         </w:tc>
@@ -3042,7 +3031,7 @@
                 <w:szCs w:val="24"/>
                 <w:lang w:eastAsia="pl-PL"/>
               </w:rPr>
-              <w:t>20</w:t>
+              <w:t>19</w:t>
             </w:r>
           </w:p>
         </w:tc>
@@ -3166,7 +3155,7 @@
                 <w:szCs w:val="24"/>
                 <w:lang w:eastAsia="pl-PL"/>
               </w:rPr>
-              <w:t>22</w:t>
+              <w:t>21</w:t>
             </w:r>
           </w:p>
           <w:p>
@@ -3280,7 +3269,7 @@
                 <w:szCs w:val="24"/>
                 <w:lang w:eastAsia="pl-PL"/>
               </w:rPr>
-              <w:t>22</w:t>
+              <w:t>21</w:t>
             </w:r>
           </w:p>
           <w:p>
@@ -3577,7 +3566,7 @@
                 <w:szCs w:val="24"/>
                 <w:lang w:eastAsia="pl-PL"/>
               </w:rPr>
-              <w:t>23</w:t>
+              <w:t>22</w:t>
             </w:r>
           </w:p>
           <w:p>
@@ -3613,7 +3602,7 @@
                 <w:szCs w:val="24"/>
                 <w:lang w:eastAsia="pl-PL"/>
               </w:rPr>
-              <w:t>25</w:t>
+              <w:t>24</w:t>
             </w:r>
           </w:p>
           <w:p>
@@ -3649,7 +3638,7 @@
                 <w:szCs w:val="24"/>
                 <w:lang w:eastAsia="pl-PL"/>
               </w:rPr>
-              <w:t>28</w:t>
+              <w:t>26</w:t>
             </w:r>
           </w:p>
         </w:tc>
@@ -3922,7 +3911,7 @@
                 <w:szCs w:val="24"/>
                 <w:lang w:eastAsia="pl-PL"/>
               </w:rPr>
-              <w:t>28</w:t>
+              <w:t>27</w:t>
             </w:r>
           </w:p>
           <w:p>
@@ -3958,10 +3947,12 @@
                 <w:szCs w:val="24"/>
                 <w:lang w:eastAsia="pl-PL"/>
               </w:rPr>
-              <w:t>29</w:t>
+              <w:t>28</w:t>
             </w:r>
           </w:p>
         </w:tc>
+        <w:bookmarkStart w:id="0" w:name="_GoBack"/>
+        <w:bookmarkEnd w:id="0"/>
       </w:tr>
       <w:tr>
         <w:trPr>
@@ -4076,7 +4067,7 @@
                 <w:szCs w:val="24"/>
                 <w:lang w:eastAsia="pl-PL"/>
               </w:rPr>
-              <w:t>29</w:t>
+              <w:t>28</w:t>
             </w:r>
           </w:p>
         </w:tc>
@@ -4194,7 +4185,7 @@
                 <w:szCs w:val="24"/>
                 <w:lang w:eastAsia="pl-PL"/>
               </w:rPr>
-              <w:t>30</w:t>
+              <w:t>29</w:t>
             </w:r>
           </w:p>
         </w:tc>
@@ -4681,6 +4672,42 @@
                 <w:szCs w:val="24"/>
                 <w:lang w:eastAsia="pl-PL"/>
               </w:rPr>
+              <w:t>30</w:t>
+            </w:r>
+          </w:p>
+          <w:p>
+            <w:pPr>
+              <w:spacing w:after="0" w:line="240" w:lineRule="auto"/>
+              <w:jc w:val="right"/>
+              <w:rPr>
+                <w:rFonts w:ascii="Times New Roman" w:eastAsia="Times New Roman" w:hAnsi="Times New Roman" w:cs="Times New Roman"/>
+                <w:caps/>
+                <w:sz w:val="24"/>
+                <w:szCs w:val="24"/>
+                <w:lang w:eastAsia="pl-PL"/>
+              </w:rPr>
+            </w:pPr>
+          </w:p>
+          <w:p>
+            <w:pPr>
+              <w:spacing w:after="0" w:line="240" w:lineRule="auto"/>
+              <w:jc w:val="right"/>
+              <w:rPr>
+                <w:rFonts w:ascii="Times New Roman" w:eastAsia="Times New Roman" w:hAnsi="Times New Roman" w:cs="Times New Roman"/>
+                <w:caps/>
+                <w:sz w:val="24"/>
+                <w:szCs w:val="24"/>
+                <w:lang w:eastAsia="pl-PL"/>
+              </w:rPr>
+            </w:pPr>
+            <w:r>
+              <w:rPr>
+                <w:rFonts w:ascii="Times New Roman" w:eastAsia="Times New Roman" w:hAnsi="Times New Roman" w:cs="Times New Roman"/>
+                <w:caps/>
+                <w:sz w:val="24"/>
+                <w:szCs w:val="24"/>
+                <w:lang w:eastAsia="pl-PL"/>
+              </w:rPr>
               <w:t>31</w:t>
             </w:r>
           </w:p>
@@ -4717,7 +4744,7 @@
                 <w:szCs w:val="24"/>
                 <w:lang w:eastAsia="pl-PL"/>
               </w:rPr>
-              <w:t>32</w:t>
+              <w:t>31</w:t>
             </w:r>
           </w:p>
           <w:p>
@@ -4792,369 +4819,9 @@
               <w:t>34</w:t>
             </w:r>
           </w:p>
-          <w:p>
-            <w:pPr>
-              <w:spacing w:after="0" w:line="240" w:lineRule="auto"/>
-              <w:jc w:val="right"/>
-              <w:rPr>
-                <w:rFonts w:ascii="Times New Roman" w:eastAsia="Times New Roman" w:hAnsi="Times New Roman" w:cs="Times New Roman"/>
-                <w:caps/>
-                <w:sz w:val="24"/>
-                <w:szCs w:val="24"/>
-                <w:lang w:eastAsia="pl-PL"/>
-              </w:rPr>
-            </w:pPr>
-          </w:p>
-          <w:p>
-            <w:pPr>
-              <w:spacing w:after="0" w:line="240" w:lineRule="auto"/>
-              <w:jc w:val="right"/>
-              <w:rPr>
-                <w:rFonts w:ascii="Times New Roman" w:eastAsia="Times New Roman" w:hAnsi="Times New Roman" w:cs="Times New Roman"/>
-                <w:caps/>
-                <w:sz w:val="24"/>
-                <w:szCs w:val="24"/>
-                <w:lang w:eastAsia="pl-PL"/>
-              </w:rPr>
-            </w:pPr>
-            <w:r>
-              <w:rPr>
-                <w:rFonts w:ascii="Times New Roman" w:eastAsia="Times New Roman" w:hAnsi="Times New Roman" w:cs="Times New Roman"/>
-                <w:caps/>
-                <w:sz w:val="24"/>
-                <w:szCs w:val="24"/>
-                <w:lang w:eastAsia="pl-PL"/>
-              </w:rPr>
-              <w:t>35</w:t>
-            </w:r>
-          </w:p>
         </w:tc>
       </w:tr>
     </w:tbl>
-    <w:p>
-      <w:pPr>
-        <w:rPr>
-          <w:rFonts w:eastAsiaTheme="minorEastAsia"/>
-          <w:b/>
-        </w:rPr>
-      </w:pPr>
-    </w:p>
-    <w:p>
-      <w:pPr>
-        <w:rPr>
-          <w:rFonts w:eastAsiaTheme="minorEastAsia"/>
-          <w:b/>
-        </w:rPr>
-      </w:pPr>
-    </w:p>
-    <w:p>
-      <w:pPr>
-        <w:rPr>
-          <w:rFonts w:eastAsiaTheme="minorEastAsia"/>
-          <w:b/>
-        </w:rPr>
-      </w:pPr>
-    </w:p>
-    <w:p>
-      <w:pPr>
-        <w:rPr>
-          <w:rFonts w:eastAsiaTheme="minorEastAsia"/>
-          <w:b/>
-        </w:rPr>
-      </w:pPr>
-    </w:p>
-    <w:p>
-      <w:pPr>
-        <w:rPr>
-          <w:rFonts w:eastAsiaTheme="minorEastAsia"/>
-          <w:b/>
-        </w:rPr>
-      </w:pPr>
-    </w:p>
-    <w:p>
-      <w:pPr>
-        <w:rPr>
-          <w:rFonts w:eastAsiaTheme="minorEastAsia"/>
-          <w:b/>
-        </w:rPr>
-      </w:pPr>
-    </w:p>
-    <w:p>
-      <w:pPr>
-        <w:rPr>
-          <w:rFonts w:eastAsiaTheme="minorEastAsia"/>
-          <w:b/>
-        </w:rPr>
-      </w:pPr>
-    </w:p>
-    <w:p>
-      <w:pPr>
-        <w:rPr>
-          <w:rFonts w:eastAsiaTheme="minorEastAsia"/>
-          <w:b/>
-        </w:rPr>
-      </w:pPr>
-    </w:p>
-    <w:p>
-      <w:pPr>
-        <w:rPr>
-          <w:rFonts w:eastAsiaTheme="minorEastAsia"/>
-          <w:b/>
-        </w:rPr>
-      </w:pPr>
-    </w:p>
-    <w:p>
-      <w:pPr>
-        <w:rPr>
-          <w:rFonts w:ascii="Times New Roman" w:eastAsia="Times New Roman" w:hAnsi="Times New Roman" w:cs="Times New Roman"/>
-          <w:b/>
-          <w:caps/>
-          <w:sz w:val="24"/>
-          <w:szCs w:val="24"/>
-          <w:lang w:eastAsia="pl-PL"/>
-        </w:rPr>
-      </w:pPr>
-    </w:p>
-    <w:p>
-      <w:pPr>
-        <w:rPr>
-          <w:rFonts w:ascii="Times New Roman" w:eastAsia="Times New Roman" w:hAnsi="Times New Roman" w:cs="Times New Roman"/>
-          <w:b/>
-          <w:caps/>
-          <w:sz w:val="24"/>
-          <w:szCs w:val="24"/>
-          <w:lang w:eastAsia="pl-PL"/>
-        </w:rPr>
-      </w:pPr>
-    </w:p>
-    <w:p>
-      <w:pPr>
-        <w:rPr>
-          <w:rFonts w:ascii="Times New Roman" w:eastAsia="Times New Roman" w:hAnsi="Times New Roman" w:cs="Times New Roman"/>
-          <w:b/>
-          <w:caps/>
-          <w:sz w:val="24"/>
-          <w:szCs w:val="24"/>
-          <w:lang w:eastAsia="pl-PL"/>
-        </w:rPr>
-      </w:pPr>
-    </w:p>
-    <w:p>
-      <w:pPr>
-        <w:rPr>
-          <w:rFonts w:ascii="Times New Roman" w:eastAsia="Times New Roman" w:hAnsi="Times New Roman" w:cs="Times New Roman"/>
-          <w:b/>
-          <w:caps/>
-          <w:sz w:val="24"/>
-          <w:szCs w:val="24"/>
-          <w:lang w:eastAsia="pl-PL"/>
-        </w:rPr>
-      </w:pPr>
-    </w:p>
-    <w:p>
-      <w:pPr>
-        <w:rPr>
-          <w:rFonts w:ascii="Times New Roman" w:eastAsia="Times New Roman" w:hAnsi="Times New Roman" w:cs="Times New Roman"/>
-          <w:b/>
-          <w:caps/>
-          <w:sz w:val="24"/>
-          <w:szCs w:val="24"/>
-          <w:lang w:eastAsia="pl-PL"/>
-        </w:rPr>
-      </w:pPr>
-    </w:p>
-    <w:p>
-      <w:pPr>
-        <w:rPr>
-          <w:rFonts w:ascii="Times New Roman" w:eastAsia="Times New Roman" w:hAnsi="Times New Roman" w:cs="Times New Roman"/>
-          <w:b/>
-          <w:caps/>
-          <w:sz w:val="24"/>
-          <w:szCs w:val="24"/>
-          <w:lang w:eastAsia="pl-PL"/>
-        </w:rPr>
-      </w:pPr>
-    </w:p>
-    <w:p>
-      <w:pPr>
-        <w:rPr>
-          <w:rFonts w:ascii="Times New Roman" w:eastAsia="Times New Roman" w:hAnsi="Times New Roman" w:cs="Times New Roman"/>
-          <w:b/>
-          <w:caps/>
-          <w:sz w:val="24"/>
-          <w:szCs w:val="24"/>
-          <w:lang w:eastAsia="pl-PL"/>
-        </w:rPr>
-      </w:pPr>
-    </w:p>
-    <w:p>
-      <w:pPr>
-        <w:rPr>
-          <w:rFonts w:ascii="Times New Roman" w:eastAsia="Times New Roman" w:hAnsi="Times New Roman" w:cs="Times New Roman"/>
-          <w:b/>
-          <w:caps/>
-          <w:sz w:val="24"/>
-          <w:szCs w:val="24"/>
-          <w:lang w:eastAsia="pl-PL"/>
-        </w:rPr>
-      </w:pPr>
-    </w:p>
-    <w:p>
-      <w:pPr>
-        <w:rPr>
-          <w:rFonts w:ascii="Times New Roman" w:eastAsia="Times New Roman" w:hAnsi="Times New Roman" w:cs="Times New Roman"/>
-          <w:b/>
-          <w:caps/>
-          <w:sz w:val="24"/>
-          <w:szCs w:val="24"/>
-          <w:lang w:eastAsia="pl-PL"/>
-        </w:rPr>
-      </w:pPr>
-    </w:p>
-    <w:p>
-      <w:pPr>
-        <w:rPr>
-          <w:rFonts w:ascii="Times New Roman" w:eastAsia="Times New Roman" w:hAnsi="Times New Roman" w:cs="Times New Roman"/>
-          <w:b/>
-          <w:caps/>
-          <w:sz w:val="24"/>
-          <w:szCs w:val="24"/>
-          <w:lang w:eastAsia="pl-PL"/>
-        </w:rPr>
-      </w:pPr>
-    </w:p>
-    <w:p>
-      <w:pPr>
-        <w:rPr>
-          <w:rFonts w:ascii="Times New Roman" w:eastAsia="Times New Roman" w:hAnsi="Times New Roman" w:cs="Times New Roman"/>
-          <w:b/>
-          <w:caps/>
-          <w:sz w:val="24"/>
-          <w:szCs w:val="24"/>
-          <w:lang w:eastAsia="pl-PL"/>
-        </w:rPr>
-      </w:pPr>
-    </w:p>
-    <w:p>
-      <w:pPr>
-        <w:rPr>
-          <w:rFonts w:ascii="Times New Roman" w:eastAsia="Times New Roman" w:hAnsi="Times New Roman" w:cs="Times New Roman"/>
-          <w:b/>
-          <w:caps/>
-          <w:sz w:val="24"/>
-          <w:szCs w:val="24"/>
-          <w:lang w:eastAsia="pl-PL"/>
-        </w:rPr>
-      </w:pPr>
-    </w:p>
-    <w:p>
-      <w:pPr>
-        <w:rPr>
-          <w:rFonts w:ascii="Times New Roman" w:eastAsia="Times New Roman" w:hAnsi="Times New Roman" w:cs="Times New Roman"/>
-          <w:b/>
-          <w:caps/>
-          <w:sz w:val="24"/>
-          <w:szCs w:val="24"/>
-          <w:lang w:eastAsia="pl-PL"/>
-        </w:rPr>
-      </w:pPr>
-    </w:p>
-    <w:p>
-      <w:pPr>
-        <w:rPr>
-          <w:rFonts w:ascii="Times New Roman" w:eastAsia="Times New Roman" w:hAnsi="Times New Roman" w:cs="Times New Roman"/>
-          <w:b/>
-          <w:caps/>
-          <w:sz w:val="24"/>
-          <w:szCs w:val="24"/>
-          <w:lang w:eastAsia="pl-PL"/>
-        </w:rPr>
-      </w:pPr>
-    </w:p>
-    <w:p>
-      <w:pPr>
-        <w:rPr>
-          <w:rFonts w:ascii="Times New Roman" w:eastAsia="Times New Roman" w:hAnsi="Times New Roman" w:cs="Times New Roman"/>
-          <w:b/>
-          <w:caps/>
-          <w:sz w:val="24"/>
-          <w:szCs w:val="24"/>
-          <w:lang w:eastAsia="pl-PL"/>
-        </w:rPr>
-      </w:pPr>
-    </w:p>
-    <w:p>
-      <w:pPr>
-        <w:rPr>
-          <w:rFonts w:ascii="Times New Roman" w:eastAsia="Times New Roman" w:hAnsi="Times New Roman" w:cs="Times New Roman"/>
-          <w:b/>
-          <w:caps/>
-          <w:sz w:val="24"/>
-          <w:szCs w:val="24"/>
-          <w:lang w:eastAsia="pl-PL"/>
-        </w:rPr>
-      </w:pPr>
-    </w:p>
-    <w:p>
-      <w:pPr>
-        <w:rPr>
-          <w:rFonts w:ascii="Times New Roman" w:eastAsia="Times New Roman" w:hAnsi="Times New Roman" w:cs="Times New Roman"/>
-          <w:b/>
-          <w:caps/>
-          <w:sz w:val="24"/>
-          <w:szCs w:val="24"/>
-          <w:lang w:eastAsia="pl-PL"/>
-        </w:rPr>
-      </w:pPr>
-    </w:p>
-    <w:p>
-      <w:pPr>
-        <w:rPr>
-          <w:rFonts w:ascii="Times New Roman" w:eastAsia="Times New Roman" w:hAnsi="Times New Roman" w:cs="Times New Roman"/>
-          <w:b/>
-          <w:caps/>
-          <w:sz w:val="24"/>
-          <w:szCs w:val="24"/>
-          <w:lang w:eastAsia="pl-PL"/>
-        </w:rPr>
-      </w:pPr>
-    </w:p>
-    <w:p>
-      <w:pPr>
-        <w:rPr>
-          <w:rFonts w:ascii="Times New Roman" w:eastAsia="Times New Roman" w:hAnsi="Times New Roman" w:cs="Times New Roman"/>
-          <w:b/>
-          <w:caps/>
-          <w:sz w:val="24"/>
-          <w:szCs w:val="24"/>
-          <w:lang w:eastAsia="pl-PL"/>
-        </w:rPr>
-      </w:pPr>
-    </w:p>
-    <w:p>
-      <w:pPr>
-        <w:rPr>
-          <w:rFonts w:ascii="Times New Roman" w:eastAsia="Times New Roman" w:hAnsi="Times New Roman" w:cs="Times New Roman"/>
-          <w:b/>
-          <w:caps/>
-          <w:sz w:val="24"/>
-          <w:szCs w:val="24"/>
-          <w:lang w:eastAsia="pl-PL"/>
-        </w:rPr>
-      </w:pPr>
-    </w:p>
-    <w:p>
-      <w:pPr>
-        <w:rPr>
-          <w:rFonts w:ascii="Times New Roman" w:eastAsia="Times New Roman" w:hAnsi="Times New Roman" w:cs="Times New Roman"/>
-          <w:b/>
-          <w:caps/>
-          <w:sz w:val="24"/>
-          <w:szCs w:val="24"/>
-          <w:lang w:eastAsia="pl-PL"/>
-        </w:rPr>
-      </w:pPr>
-    </w:p>
     <w:p>
       <w:pPr>
         <w:rPr>
@@ -8122,14 +7789,6 @@
           <w:sz w:val="24"/>
         </w:rPr>
       </w:pPr>
-      <w:r>
-        <w:rPr>
-          <w:rFonts w:ascii="Times New Roman" w:eastAsiaTheme="minorEastAsia" w:hAnsi="Times New Roman" w:cs="Times New Roman"/>
-          <w:b/>
-          <w:sz w:val="24"/>
-        </w:rPr>
-        <w:t>ROZDZIAŁ II</w:t>
-      </w:r>
     </w:p>
     <w:p>
       <w:pPr>
@@ -8152,30 +7811,6 @@
           <w:sz w:val="24"/>
         </w:rPr>
       </w:pPr>
-      <w:r>
-        <w:rPr>
-          <w:rFonts w:ascii="Times New Roman" w:eastAsiaTheme="minorEastAsia" w:hAnsi="Times New Roman" w:cs="Times New Roman"/>
-          <w:b/>
-          <w:sz w:val="24"/>
-        </w:rPr>
-        <w:t>H</w:t>
-      </w:r>
-      <w:r>
-        <w:rPr>
-          <w:rFonts w:ascii="Times New Roman" w:eastAsiaTheme="minorEastAsia" w:hAnsi="Times New Roman" w:cs="Times New Roman"/>
-          <w:b/>
-          <w:sz w:val="24"/>
-        </w:rPr>
-        <w:t>ipotezy</w:t>
-      </w:r>
-      <w:r>
-        <w:rPr>
-          <w:rFonts w:ascii="Times New Roman" w:eastAsiaTheme="minorEastAsia" w:hAnsi="Times New Roman" w:cs="Times New Roman"/>
-          <w:b/>
-          <w:sz w:val="24"/>
-        </w:rPr>
-        <w:t xml:space="preserve"> badawcze</w:t>
-      </w:r>
     </w:p>
     <w:p>
       <w:pPr>
@@ -8190,6 +7825,115 @@
     </w:p>
     <w:p>
       <w:pPr>
+        <w:spacing w:after="0" w:line="360" w:lineRule="auto"/>
+        <w:jc w:val="center"/>
+        <w:rPr>
+          <w:rFonts w:ascii="Times New Roman" w:eastAsiaTheme="minorEastAsia" w:hAnsi="Times New Roman" w:cs="Times New Roman"/>
+          <w:b/>
+          <w:sz w:val="24"/>
+        </w:rPr>
+      </w:pPr>
+    </w:p>
+    <w:p>
+      <w:pPr>
+        <w:spacing w:after="0" w:line="360" w:lineRule="auto"/>
+        <w:jc w:val="center"/>
+        <w:rPr>
+          <w:rFonts w:ascii="Times New Roman" w:eastAsiaTheme="minorEastAsia" w:hAnsi="Times New Roman" w:cs="Times New Roman"/>
+          <w:b/>
+          <w:sz w:val="24"/>
+        </w:rPr>
+      </w:pPr>
+    </w:p>
+    <w:p>
+      <w:pPr>
+        <w:spacing w:after="0" w:line="360" w:lineRule="auto"/>
+        <w:jc w:val="center"/>
+        <w:rPr>
+          <w:rFonts w:ascii="Times New Roman" w:eastAsiaTheme="minorEastAsia" w:hAnsi="Times New Roman" w:cs="Times New Roman"/>
+          <w:b/>
+          <w:sz w:val="24"/>
+        </w:rPr>
+      </w:pPr>
+    </w:p>
+    <w:p>
+      <w:pPr>
+        <w:spacing w:after="0" w:line="360" w:lineRule="auto"/>
+        <w:jc w:val="center"/>
+        <w:rPr>
+          <w:rFonts w:ascii="Times New Roman" w:eastAsiaTheme="minorEastAsia" w:hAnsi="Times New Roman" w:cs="Times New Roman"/>
+          <w:b/>
+          <w:sz w:val="24"/>
+        </w:rPr>
+      </w:pPr>
+      <w:r>
+        <w:rPr>
+          <w:rFonts w:ascii="Times New Roman" w:eastAsiaTheme="minorEastAsia" w:hAnsi="Times New Roman" w:cs="Times New Roman"/>
+          <w:b/>
+          <w:sz w:val="24"/>
+        </w:rPr>
+        <w:t>ROZDZIAŁ II</w:t>
+      </w:r>
+    </w:p>
+    <w:p>
+      <w:pPr>
+        <w:spacing w:after="0" w:line="360" w:lineRule="auto"/>
+        <w:jc w:val="center"/>
+        <w:rPr>
+          <w:rFonts w:ascii="Times New Roman" w:eastAsiaTheme="minorEastAsia" w:hAnsi="Times New Roman" w:cs="Times New Roman"/>
+          <w:b/>
+          <w:sz w:val="24"/>
+        </w:rPr>
+      </w:pPr>
+    </w:p>
+    <w:p>
+      <w:pPr>
+        <w:spacing w:after="0" w:line="360" w:lineRule="auto"/>
+        <w:jc w:val="center"/>
+        <w:rPr>
+          <w:rFonts w:ascii="Times New Roman" w:eastAsiaTheme="minorEastAsia" w:hAnsi="Times New Roman" w:cs="Times New Roman"/>
+          <w:b/>
+          <w:sz w:val="24"/>
+        </w:rPr>
+      </w:pPr>
+      <w:r>
+        <w:rPr>
+          <w:rFonts w:ascii="Times New Roman" w:eastAsiaTheme="minorEastAsia" w:hAnsi="Times New Roman" w:cs="Times New Roman"/>
+          <w:b/>
+          <w:sz w:val="24"/>
+        </w:rPr>
+        <w:t>H</w:t>
+      </w:r>
+      <w:r>
+        <w:rPr>
+          <w:rFonts w:ascii="Times New Roman" w:eastAsiaTheme="minorEastAsia" w:hAnsi="Times New Roman" w:cs="Times New Roman"/>
+          <w:b/>
+          <w:sz w:val="24"/>
+        </w:rPr>
+        <w:t>ipotezy</w:t>
+      </w:r>
+      <w:r>
+        <w:rPr>
+          <w:rFonts w:ascii="Times New Roman" w:eastAsiaTheme="minorEastAsia" w:hAnsi="Times New Roman" w:cs="Times New Roman"/>
+          <w:b/>
+          <w:sz w:val="24"/>
+        </w:rPr>
+        <w:t xml:space="preserve"> badawcze</w:t>
+      </w:r>
+    </w:p>
+    <w:p>
+      <w:pPr>
+        <w:spacing w:after="0" w:line="360" w:lineRule="auto"/>
+        <w:jc w:val="center"/>
+        <w:rPr>
+          <w:rFonts w:ascii="Times New Roman" w:eastAsiaTheme="minorEastAsia" w:hAnsi="Times New Roman" w:cs="Times New Roman"/>
+          <w:b/>
+          <w:sz w:val="24"/>
+        </w:rPr>
+      </w:pPr>
+    </w:p>
+    <w:p>
+      <w:pPr>
         <w:spacing w:line="360" w:lineRule="auto"/>
         <w:rPr>
           <w:rFonts w:ascii="Times New Roman" w:eastAsiaTheme="minorEastAsia" w:hAnsi="Times New Roman" w:cs="Times New Roman"/>
@@ -9363,12 +9107,12 @@
     </w:p>
     <w:p>
       <w:pPr>
-        <w:spacing w:after="0" w:line="360" w:lineRule="auto"/>
+        <w:spacing w:after="0"/>
         <w:jc w:val="center"/>
         <w:rPr>
           <w:rFonts w:ascii="Times New Roman" w:eastAsiaTheme="minorEastAsia" w:hAnsi="Times New Roman" w:cs="Times New Roman"/>
-          <w:sz w:val="28"/>
-          <w:szCs w:val="24"/>
+          <w:b/>
+          <w:sz w:val="24"/>
         </w:rPr>
       </w:pPr>
     </w:p>
@@ -10194,6 +9938,16 @@
           </m:f>
         </m:oMath>
       </m:oMathPara>
+    </w:p>
+    <w:p>
+      <w:pPr>
+        <w:spacing w:line="360" w:lineRule="auto"/>
+        <w:rPr>
+          <w:rFonts w:ascii="Times New Roman" w:eastAsiaTheme="minorEastAsia" w:hAnsi="Times New Roman" w:cs="Times New Roman"/>
+          <w:b/>
+          <w:sz w:val="24"/>
+        </w:rPr>
+      </w:pPr>
     </w:p>
     <w:p>
       <w:pPr>
@@ -11945,7 +11699,7 @@
           <w:ilvl w:val="0"/>
           <w:numId w:val="1"/>
         </w:numPr>
-        <w:spacing w:line="360" w:lineRule="auto"/>
+        <w:spacing w:after="0" w:line="360" w:lineRule="auto"/>
         <w:jc w:val="both"/>
         <w:rPr>
           <w:rFonts w:ascii="Times New Roman" w:eastAsiaTheme="minorEastAsia" w:hAnsi="Times New Roman" w:cs="Times New Roman"/>
@@ -11994,7 +11748,7 @@
     <w:p>
       <w:pPr>
         <w:pStyle w:val="Akapitzlist"/>
-        <w:spacing w:line="360" w:lineRule="auto"/>
+        <w:spacing w:after="0" w:line="360" w:lineRule="auto"/>
         <w:jc w:val="both"/>
         <w:rPr>
           <w:rFonts w:ascii="Times New Roman" w:eastAsiaTheme="minorEastAsia" w:hAnsi="Times New Roman" w:cs="Times New Roman"/>
@@ -12368,7 +12122,14 @@
           <w:rFonts w:ascii="Times New Roman" w:eastAsiaTheme="minorEastAsia" w:hAnsi="Times New Roman" w:cs="Times New Roman"/>
           <w:sz w:val="24"/>
         </w:rPr>
-        <w:t xml:space="preserve"> Zatem w modelu wykorzystano zmienną </w:t>
+        <w:t xml:space="preserve"> Zatem w </w:t>
+      </w:r>
+      <w:r>
+        <w:rPr>
+          <w:rFonts w:ascii="Times New Roman" w:eastAsiaTheme="minorEastAsia" w:hAnsi="Times New Roman" w:cs="Times New Roman"/>
+          <w:sz w:val="24"/>
+        </w:rPr>
+        <w:t xml:space="preserve">modelu wykorzystano zmienną </w:t>
       </w:r>
       <w:proofErr w:type="spellStart"/>
       <w:r>
@@ -12390,7 +12151,7 @@
     </w:p>
     <w:p>
       <w:pPr>
-        <w:spacing w:line="360" w:lineRule="auto"/>
+        <w:spacing w:after="0" w:line="360" w:lineRule="auto"/>
         <w:jc w:val="both"/>
         <w:rPr>
           <w:rFonts w:ascii="Times New Roman" w:eastAsiaTheme="minorEastAsia" w:hAnsi="Times New Roman" w:cs="Times New Roman"/>
@@ -12458,16 +12219,6 @@
         </w:rPr>
         <w:t>jako zmiennej objaśnianej, dlatego warto wykorzystać tę myśl i użyć podobnego rozumowania w niniejszej pracy w kontekście modelowania logarytmu współczynnika urodzeń.</w:t>
       </w:r>
-    </w:p>
-    <w:p>
-      <w:pPr>
-        <w:spacing w:line="360" w:lineRule="auto"/>
-        <w:jc w:val="both"/>
-        <w:rPr>
-          <w:rFonts w:ascii="Times New Roman" w:eastAsiaTheme="minorEastAsia" w:hAnsi="Times New Roman" w:cs="Times New Roman"/>
-          <w:sz w:val="24"/>
-        </w:rPr>
-      </w:pPr>
     </w:p>
     <w:p>
       <w:pPr>
@@ -12484,66 +12235,6 @@
           <w:lang w:eastAsia="pl-PL"/>
         </w:rPr>
       </w:pPr>
-      <w:r>
-        <w:rPr>
-          <w:rFonts w:ascii="Times New Roman" w:eastAsia="Times New Roman" w:hAnsi="Times New Roman" w:cs="Times New Roman"/>
-          <w:sz w:val="24"/>
-          <w:szCs w:val="24"/>
-          <w:lang w:eastAsia="pl-PL"/>
-        </w:rPr>
-        <w:t>Rys. 2</w:t>
-      </w:r>
-      <w:r>
-        <w:rPr>
-          <w:rFonts w:ascii="Times New Roman" w:eastAsia="Times New Roman" w:hAnsi="Times New Roman" w:cs="Times New Roman"/>
-          <w:sz w:val="24"/>
-          <w:szCs w:val="24"/>
-          <w:lang w:eastAsia="pl-PL"/>
-        </w:rPr>
-        <w:t xml:space="preserve">. Histogramy współczynnika urodzeń (zmienna bez logarytmu – </w:t>
-      </w:r>
-      <w:proofErr w:type="spellStart"/>
-      <w:r>
-        <w:rPr>
-          <w:rFonts w:ascii="Times New Roman" w:eastAsia="Times New Roman" w:hAnsi="Times New Roman" w:cs="Times New Roman"/>
-          <w:i/>
-          <w:sz w:val="24"/>
-          <w:szCs w:val="24"/>
-          <w:lang w:eastAsia="pl-PL"/>
-        </w:rPr>
-        <w:t>birth_rate</w:t>
-      </w:r>
-      <w:proofErr w:type="spellEnd"/>
-      <w:r>
-        <w:rPr>
-          <w:rFonts w:ascii="Times New Roman" w:eastAsia="Times New Roman" w:hAnsi="Times New Roman" w:cs="Times New Roman"/>
-          <w:sz w:val="24"/>
-          <w:szCs w:val="24"/>
-          <w:lang w:eastAsia="pl-PL"/>
-        </w:rPr>
-        <w:t xml:space="preserve"> i  zmienna zlogarytmowana – </w:t>
-      </w:r>
-      <w:proofErr w:type="spellStart"/>
-      <w:r>
-        <w:rPr>
-          <w:rFonts w:ascii="Times New Roman" w:eastAsia="Times New Roman" w:hAnsi="Times New Roman" w:cs="Times New Roman"/>
-          <w:i/>
-          <w:sz w:val="24"/>
-          <w:szCs w:val="24"/>
-          <w:lang w:eastAsia="pl-PL"/>
-        </w:rPr>
-        <w:t>ln_birth_rate</w:t>
-      </w:r>
-      <w:proofErr w:type="spellEnd"/>
-      <w:r>
-        <w:rPr>
-          <w:rFonts w:ascii="Times New Roman" w:eastAsia="Times New Roman" w:hAnsi="Times New Roman" w:cs="Times New Roman"/>
-          <w:sz w:val="24"/>
-          <w:szCs w:val="24"/>
-          <w:lang w:eastAsia="pl-PL"/>
-        </w:rPr>
-        <w:t>)</w:t>
-      </w:r>
     </w:p>
     <w:p>
       <w:pPr>
@@ -12560,6 +12251,354 @@
           <w:lang w:eastAsia="pl-PL"/>
         </w:rPr>
       </w:pPr>
+    </w:p>
+    <w:p>
+      <w:pPr>
+        <w:tabs>
+          <w:tab w:val="left" w:pos="8738"/>
+        </w:tabs>
+        <w:spacing w:after="0" w:line="240" w:lineRule="auto"/>
+        <w:ind w:left="1320" w:hanging="1320"/>
+        <w:jc w:val="both"/>
+        <w:rPr>
+          <w:rFonts w:ascii="Times New Roman" w:eastAsia="Times New Roman" w:hAnsi="Times New Roman" w:cs="Times New Roman"/>
+          <w:sz w:val="24"/>
+          <w:szCs w:val="24"/>
+          <w:lang w:eastAsia="pl-PL"/>
+        </w:rPr>
+      </w:pPr>
+    </w:p>
+    <w:p>
+      <w:pPr>
+        <w:tabs>
+          <w:tab w:val="left" w:pos="8738"/>
+        </w:tabs>
+        <w:spacing w:after="0" w:line="240" w:lineRule="auto"/>
+        <w:ind w:left="1320" w:hanging="1320"/>
+        <w:jc w:val="both"/>
+        <w:rPr>
+          <w:rFonts w:ascii="Times New Roman" w:eastAsia="Times New Roman" w:hAnsi="Times New Roman" w:cs="Times New Roman"/>
+          <w:sz w:val="24"/>
+          <w:szCs w:val="24"/>
+          <w:lang w:eastAsia="pl-PL"/>
+        </w:rPr>
+      </w:pPr>
+    </w:p>
+    <w:p>
+      <w:pPr>
+        <w:tabs>
+          <w:tab w:val="left" w:pos="8738"/>
+        </w:tabs>
+        <w:spacing w:after="0" w:line="240" w:lineRule="auto"/>
+        <w:ind w:left="1320" w:hanging="1320"/>
+        <w:jc w:val="both"/>
+        <w:rPr>
+          <w:rFonts w:ascii="Times New Roman" w:eastAsia="Times New Roman" w:hAnsi="Times New Roman" w:cs="Times New Roman"/>
+          <w:sz w:val="24"/>
+          <w:szCs w:val="24"/>
+          <w:lang w:eastAsia="pl-PL"/>
+        </w:rPr>
+      </w:pPr>
+    </w:p>
+    <w:p>
+      <w:pPr>
+        <w:tabs>
+          <w:tab w:val="left" w:pos="8738"/>
+        </w:tabs>
+        <w:spacing w:after="0" w:line="240" w:lineRule="auto"/>
+        <w:ind w:left="1320" w:hanging="1320"/>
+        <w:jc w:val="both"/>
+        <w:rPr>
+          <w:rFonts w:ascii="Times New Roman" w:eastAsia="Times New Roman" w:hAnsi="Times New Roman" w:cs="Times New Roman"/>
+          <w:sz w:val="24"/>
+          <w:szCs w:val="24"/>
+          <w:lang w:eastAsia="pl-PL"/>
+        </w:rPr>
+      </w:pPr>
+    </w:p>
+    <w:p>
+      <w:pPr>
+        <w:tabs>
+          <w:tab w:val="left" w:pos="8738"/>
+        </w:tabs>
+        <w:spacing w:after="0" w:line="240" w:lineRule="auto"/>
+        <w:ind w:left="1320" w:hanging="1320"/>
+        <w:jc w:val="both"/>
+        <w:rPr>
+          <w:rFonts w:ascii="Times New Roman" w:eastAsia="Times New Roman" w:hAnsi="Times New Roman" w:cs="Times New Roman"/>
+          <w:sz w:val="24"/>
+          <w:szCs w:val="24"/>
+          <w:lang w:eastAsia="pl-PL"/>
+        </w:rPr>
+      </w:pPr>
+    </w:p>
+    <w:p>
+      <w:pPr>
+        <w:tabs>
+          <w:tab w:val="left" w:pos="8738"/>
+        </w:tabs>
+        <w:spacing w:after="0" w:line="240" w:lineRule="auto"/>
+        <w:ind w:left="1320" w:hanging="1320"/>
+        <w:jc w:val="both"/>
+        <w:rPr>
+          <w:rFonts w:ascii="Times New Roman" w:eastAsia="Times New Roman" w:hAnsi="Times New Roman" w:cs="Times New Roman"/>
+          <w:sz w:val="24"/>
+          <w:szCs w:val="24"/>
+          <w:lang w:eastAsia="pl-PL"/>
+        </w:rPr>
+      </w:pPr>
+    </w:p>
+    <w:p>
+      <w:pPr>
+        <w:tabs>
+          <w:tab w:val="left" w:pos="8738"/>
+        </w:tabs>
+        <w:spacing w:after="0" w:line="240" w:lineRule="auto"/>
+        <w:ind w:left="1320" w:hanging="1320"/>
+        <w:jc w:val="both"/>
+        <w:rPr>
+          <w:rFonts w:ascii="Times New Roman" w:eastAsia="Times New Roman" w:hAnsi="Times New Roman" w:cs="Times New Roman"/>
+          <w:sz w:val="24"/>
+          <w:szCs w:val="24"/>
+          <w:lang w:eastAsia="pl-PL"/>
+        </w:rPr>
+      </w:pPr>
+    </w:p>
+    <w:p>
+      <w:pPr>
+        <w:tabs>
+          <w:tab w:val="left" w:pos="8738"/>
+        </w:tabs>
+        <w:spacing w:after="0" w:line="240" w:lineRule="auto"/>
+        <w:ind w:left="1320" w:hanging="1320"/>
+        <w:jc w:val="both"/>
+        <w:rPr>
+          <w:rFonts w:ascii="Times New Roman" w:eastAsia="Times New Roman" w:hAnsi="Times New Roman" w:cs="Times New Roman"/>
+          <w:sz w:val="24"/>
+          <w:szCs w:val="24"/>
+          <w:lang w:eastAsia="pl-PL"/>
+        </w:rPr>
+      </w:pPr>
+    </w:p>
+    <w:p>
+      <w:pPr>
+        <w:tabs>
+          <w:tab w:val="left" w:pos="8738"/>
+        </w:tabs>
+        <w:spacing w:after="0" w:line="240" w:lineRule="auto"/>
+        <w:ind w:left="1320" w:hanging="1320"/>
+        <w:jc w:val="both"/>
+        <w:rPr>
+          <w:rFonts w:ascii="Times New Roman" w:eastAsia="Times New Roman" w:hAnsi="Times New Roman" w:cs="Times New Roman"/>
+          <w:sz w:val="24"/>
+          <w:szCs w:val="24"/>
+          <w:lang w:eastAsia="pl-PL"/>
+        </w:rPr>
+      </w:pPr>
+    </w:p>
+    <w:p>
+      <w:pPr>
+        <w:tabs>
+          <w:tab w:val="left" w:pos="8738"/>
+        </w:tabs>
+        <w:spacing w:after="0" w:line="240" w:lineRule="auto"/>
+        <w:ind w:left="1320" w:hanging="1320"/>
+        <w:jc w:val="both"/>
+        <w:rPr>
+          <w:rFonts w:ascii="Times New Roman" w:eastAsia="Times New Roman" w:hAnsi="Times New Roman" w:cs="Times New Roman"/>
+          <w:sz w:val="24"/>
+          <w:szCs w:val="24"/>
+          <w:lang w:eastAsia="pl-PL"/>
+        </w:rPr>
+      </w:pPr>
+    </w:p>
+    <w:p>
+      <w:pPr>
+        <w:tabs>
+          <w:tab w:val="left" w:pos="8738"/>
+        </w:tabs>
+        <w:spacing w:after="0" w:line="240" w:lineRule="auto"/>
+        <w:ind w:left="1320" w:hanging="1320"/>
+        <w:jc w:val="both"/>
+        <w:rPr>
+          <w:rFonts w:ascii="Times New Roman" w:eastAsia="Times New Roman" w:hAnsi="Times New Roman" w:cs="Times New Roman"/>
+          <w:sz w:val="24"/>
+          <w:szCs w:val="24"/>
+          <w:lang w:eastAsia="pl-PL"/>
+        </w:rPr>
+      </w:pPr>
+    </w:p>
+    <w:p>
+      <w:pPr>
+        <w:tabs>
+          <w:tab w:val="left" w:pos="8738"/>
+        </w:tabs>
+        <w:spacing w:after="0" w:line="240" w:lineRule="auto"/>
+        <w:ind w:left="1320" w:hanging="1320"/>
+        <w:jc w:val="both"/>
+        <w:rPr>
+          <w:rFonts w:ascii="Times New Roman" w:eastAsia="Times New Roman" w:hAnsi="Times New Roman" w:cs="Times New Roman"/>
+          <w:sz w:val="24"/>
+          <w:szCs w:val="24"/>
+          <w:lang w:eastAsia="pl-PL"/>
+        </w:rPr>
+      </w:pPr>
+    </w:p>
+    <w:p>
+      <w:pPr>
+        <w:tabs>
+          <w:tab w:val="left" w:pos="8738"/>
+        </w:tabs>
+        <w:spacing w:after="0" w:line="240" w:lineRule="auto"/>
+        <w:ind w:left="1320" w:hanging="1320"/>
+        <w:jc w:val="both"/>
+        <w:rPr>
+          <w:rFonts w:ascii="Times New Roman" w:eastAsia="Times New Roman" w:hAnsi="Times New Roman" w:cs="Times New Roman"/>
+          <w:sz w:val="24"/>
+          <w:szCs w:val="24"/>
+          <w:lang w:eastAsia="pl-PL"/>
+        </w:rPr>
+      </w:pPr>
+    </w:p>
+    <w:p>
+      <w:pPr>
+        <w:tabs>
+          <w:tab w:val="left" w:pos="8738"/>
+        </w:tabs>
+        <w:spacing w:after="0" w:line="240" w:lineRule="auto"/>
+        <w:ind w:left="1320" w:hanging="1320"/>
+        <w:jc w:val="both"/>
+        <w:rPr>
+          <w:rFonts w:ascii="Times New Roman" w:eastAsia="Times New Roman" w:hAnsi="Times New Roman" w:cs="Times New Roman"/>
+          <w:sz w:val="24"/>
+          <w:szCs w:val="24"/>
+          <w:lang w:eastAsia="pl-PL"/>
+        </w:rPr>
+      </w:pPr>
+    </w:p>
+    <w:p>
+      <w:pPr>
+        <w:tabs>
+          <w:tab w:val="left" w:pos="8738"/>
+        </w:tabs>
+        <w:spacing w:after="0" w:line="240" w:lineRule="auto"/>
+        <w:ind w:left="1320" w:hanging="1320"/>
+        <w:jc w:val="both"/>
+        <w:rPr>
+          <w:rFonts w:ascii="Times New Roman" w:eastAsia="Times New Roman" w:hAnsi="Times New Roman" w:cs="Times New Roman"/>
+          <w:sz w:val="24"/>
+          <w:szCs w:val="24"/>
+          <w:lang w:eastAsia="pl-PL"/>
+        </w:rPr>
+      </w:pPr>
+    </w:p>
+    <w:p>
+      <w:pPr>
+        <w:tabs>
+          <w:tab w:val="left" w:pos="8738"/>
+        </w:tabs>
+        <w:spacing w:after="0" w:line="240" w:lineRule="auto"/>
+        <w:ind w:left="1320" w:hanging="1320"/>
+        <w:jc w:val="both"/>
+        <w:rPr>
+          <w:rFonts w:ascii="Times New Roman" w:eastAsia="Times New Roman" w:hAnsi="Times New Roman" w:cs="Times New Roman"/>
+          <w:sz w:val="24"/>
+          <w:szCs w:val="24"/>
+          <w:lang w:eastAsia="pl-PL"/>
+        </w:rPr>
+      </w:pPr>
+    </w:p>
+    <w:p>
+      <w:pPr>
+        <w:tabs>
+          <w:tab w:val="left" w:pos="8738"/>
+        </w:tabs>
+        <w:spacing w:after="0" w:line="240" w:lineRule="auto"/>
+        <w:ind w:left="1320" w:hanging="1320"/>
+        <w:jc w:val="both"/>
+        <w:rPr>
+          <w:rFonts w:ascii="Times New Roman" w:eastAsia="Times New Roman" w:hAnsi="Times New Roman" w:cs="Times New Roman"/>
+          <w:sz w:val="24"/>
+          <w:szCs w:val="24"/>
+          <w:lang w:eastAsia="pl-PL"/>
+        </w:rPr>
+      </w:pPr>
+    </w:p>
+    <w:p>
+      <w:pPr>
+        <w:tabs>
+          <w:tab w:val="left" w:pos="8738"/>
+        </w:tabs>
+        <w:spacing w:after="0" w:line="240" w:lineRule="auto"/>
+        <w:ind w:left="1320" w:hanging="1320"/>
+        <w:jc w:val="both"/>
+        <w:rPr>
+          <w:rFonts w:ascii="Times New Roman" w:eastAsia="Times New Roman" w:hAnsi="Times New Roman" w:cs="Times New Roman"/>
+          <w:sz w:val="24"/>
+          <w:szCs w:val="24"/>
+          <w:lang w:eastAsia="pl-PL"/>
+        </w:rPr>
+      </w:pPr>
+      <w:r>
+        <w:rPr>
+          <w:rFonts w:ascii="Times New Roman" w:eastAsia="Times New Roman" w:hAnsi="Times New Roman" w:cs="Times New Roman"/>
+          <w:sz w:val="24"/>
+          <w:szCs w:val="24"/>
+          <w:lang w:eastAsia="pl-PL"/>
+        </w:rPr>
+        <w:t>Rys. 2</w:t>
+      </w:r>
+      <w:r>
+        <w:rPr>
+          <w:rFonts w:ascii="Times New Roman" w:eastAsia="Times New Roman" w:hAnsi="Times New Roman" w:cs="Times New Roman"/>
+          <w:sz w:val="24"/>
+          <w:szCs w:val="24"/>
+          <w:lang w:eastAsia="pl-PL"/>
+        </w:rPr>
+        <w:t xml:space="preserve">. Histogramy współczynnika urodzeń (zmienna bez logarytmu – </w:t>
+      </w:r>
+      <w:proofErr w:type="spellStart"/>
+      <w:r>
+        <w:rPr>
+          <w:rFonts w:ascii="Times New Roman" w:eastAsia="Times New Roman" w:hAnsi="Times New Roman" w:cs="Times New Roman"/>
+          <w:i/>
+          <w:sz w:val="24"/>
+          <w:szCs w:val="24"/>
+          <w:lang w:eastAsia="pl-PL"/>
+        </w:rPr>
+        <w:t>birth_rate</w:t>
+      </w:r>
+      <w:proofErr w:type="spellEnd"/>
+      <w:r>
+        <w:rPr>
+          <w:rFonts w:ascii="Times New Roman" w:eastAsia="Times New Roman" w:hAnsi="Times New Roman" w:cs="Times New Roman"/>
+          <w:sz w:val="24"/>
+          <w:szCs w:val="24"/>
+          <w:lang w:eastAsia="pl-PL"/>
+        </w:rPr>
+        <w:t xml:space="preserve"> i  zmienna zlogarytmowana – </w:t>
+      </w:r>
+      <w:proofErr w:type="spellStart"/>
+      <w:r>
+        <w:rPr>
+          <w:rFonts w:ascii="Times New Roman" w:eastAsia="Times New Roman" w:hAnsi="Times New Roman" w:cs="Times New Roman"/>
+          <w:i/>
+          <w:sz w:val="24"/>
+          <w:szCs w:val="24"/>
+          <w:lang w:eastAsia="pl-PL"/>
+        </w:rPr>
+        <w:t>ln_birth_rate</w:t>
+      </w:r>
+      <w:proofErr w:type="spellEnd"/>
+      <w:r>
+        <w:rPr>
+          <w:rFonts w:ascii="Times New Roman" w:eastAsia="Times New Roman" w:hAnsi="Times New Roman" w:cs="Times New Roman"/>
+          <w:sz w:val="24"/>
+          <w:szCs w:val="24"/>
+          <w:lang w:eastAsia="pl-PL"/>
+        </w:rPr>
+        <w:t>)</w:t>
+      </w:r>
     </w:p>
     <w:p>
       <w:pPr>
@@ -12707,50 +12746,6 @@
           <w:sz w:val="24"/>
         </w:rPr>
       </w:pPr>
-    </w:p>
-    <w:p>
-      <w:pPr>
-        <w:spacing w:line="360" w:lineRule="auto"/>
-        <w:jc w:val="both"/>
-        <w:rPr>
-          <w:rFonts w:ascii="Times New Roman" w:eastAsiaTheme="minorEastAsia" w:hAnsi="Times New Roman" w:cs="Times New Roman"/>
-          <w:b/>
-          <w:sz w:val="24"/>
-        </w:rPr>
-      </w:pPr>
-    </w:p>
-    <w:p>
-      <w:pPr>
-        <w:spacing w:line="360" w:lineRule="auto"/>
-        <w:jc w:val="both"/>
-        <w:rPr>
-          <w:rFonts w:ascii="Times New Roman" w:eastAsiaTheme="minorEastAsia" w:hAnsi="Times New Roman" w:cs="Times New Roman"/>
-          <w:b/>
-          <w:sz w:val="24"/>
-        </w:rPr>
-      </w:pPr>
-    </w:p>
-    <w:p>
-      <w:pPr>
-        <w:spacing w:line="360" w:lineRule="auto"/>
-        <w:jc w:val="both"/>
-        <w:rPr>
-          <w:rFonts w:ascii="Times New Roman" w:eastAsiaTheme="minorEastAsia" w:hAnsi="Times New Roman" w:cs="Times New Roman"/>
-          <w:b/>
-          <w:sz w:val="24"/>
-        </w:rPr>
-      </w:pPr>
-    </w:p>
-    <w:p>
-      <w:pPr>
-        <w:spacing w:line="360" w:lineRule="auto"/>
-        <w:jc w:val="both"/>
-        <w:rPr>
-          <w:rFonts w:ascii="Times New Roman" w:eastAsiaTheme="minorEastAsia" w:hAnsi="Times New Roman" w:cs="Times New Roman"/>
-          <w:b/>
-          <w:sz w:val="24"/>
-        </w:rPr>
-      </w:pPr>
       <w:r>
         <w:rPr>
           <w:rFonts w:ascii="Times New Roman" w:eastAsiaTheme="minorEastAsia" w:hAnsi="Times New Roman" w:cs="Times New Roman"/>
@@ -12920,6 +12915,106 @@
         <w:rPr>
           <w:rFonts w:ascii="Times New Roman" w:eastAsiaTheme="minorEastAsia" w:hAnsi="Times New Roman" w:cs="Times New Roman"/>
           <w:sz w:val="24"/>
+        </w:rPr>
+      </w:pPr>
+    </w:p>
+    <w:p>
+      <w:pPr>
+        <w:spacing w:after="0" w:line="360" w:lineRule="auto"/>
+        <w:jc w:val="both"/>
+        <w:rPr>
+          <w:rFonts w:ascii="Times New Roman" w:eastAsiaTheme="minorEastAsia" w:hAnsi="Times New Roman" w:cs="Times New Roman"/>
+          <w:sz w:val="24"/>
+        </w:rPr>
+      </w:pPr>
+    </w:p>
+    <w:p>
+      <w:pPr>
+        <w:spacing w:after="0" w:line="360" w:lineRule="auto"/>
+        <w:jc w:val="both"/>
+        <w:rPr>
+          <w:rFonts w:ascii="Times New Roman" w:eastAsiaTheme="minorEastAsia" w:hAnsi="Times New Roman" w:cs="Times New Roman"/>
+          <w:sz w:val="24"/>
+        </w:rPr>
+      </w:pPr>
+    </w:p>
+    <w:p>
+      <w:pPr>
+        <w:tabs>
+          <w:tab w:val="left" w:pos="8738"/>
+        </w:tabs>
+        <w:spacing w:after="0" w:line="240" w:lineRule="auto"/>
+        <w:ind w:left="1320" w:hanging="1320"/>
+        <w:jc w:val="both"/>
+        <w:rPr>
+          <w:rFonts w:ascii="Times New Roman" w:eastAsia="Times New Roman" w:hAnsi="Times New Roman" w:cs="Times New Roman"/>
+          <w:sz w:val="24"/>
+          <w:szCs w:val="24"/>
+          <w:lang w:eastAsia="pl-PL"/>
+        </w:rPr>
+      </w:pPr>
+    </w:p>
+    <w:p>
+      <w:pPr>
+        <w:tabs>
+          <w:tab w:val="left" w:pos="8738"/>
+        </w:tabs>
+        <w:spacing w:after="0" w:line="240" w:lineRule="auto"/>
+        <w:ind w:left="1320" w:hanging="1320"/>
+        <w:jc w:val="both"/>
+        <w:rPr>
+          <w:rFonts w:ascii="Times New Roman" w:eastAsia="Times New Roman" w:hAnsi="Times New Roman" w:cs="Times New Roman"/>
+          <w:sz w:val="24"/>
+          <w:szCs w:val="24"/>
+          <w:lang w:eastAsia="pl-PL"/>
+        </w:rPr>
+      </w:pPr>
+    </w:p>
+    <w:p>
+      <w:pPr>
+        <w:tabs>
+          <w:tab w:val="left" w:pos="8738"/>
+        </w:tabs>
+        <w:spacing w:after="0" w:line="240" w:lineRule="auto"/>
+        <w:ind w:left="1320" w:hanging="1320"/>
+        <w:jc w:val="both"/>
+        <w:rPr>
+          <w:rFonts w:ascii="Times New Roman" w:eastAsia="Times New Roman" w:hAnsi="Times New Roman" w:cs="Times New Roman"/>
+          <w:sz w:val="24"/>
+          <w:szCs w:val="24"/>
+          <w:lang w:eastAsia="pl-PL"/>
+        </w:rPr>
+      </w:pPr>
+    </w:p>
+    <w:p>
+      <w:pPr>
+        <w:tabs>
+          <w:tab w:val="left" w:pos="8738"/>
+        </w:tabs>
+        <w:spacing w:after="0" w:line="240" w:lineRule="auto"/>
+        <w:ind w:left="1320" w:hanging="1320"/>
+        <w:jc w:val="both"/>
+        <w:rPr>
+          <w:rFonts w:ascii="Times New Roman" w:eastAsia="Times New Roman" w:hAnsi="Times New Roman" w:cs="Times New Roman"/>
+          <w:sz w:val="24"/>
+          <w:szCs w:val="24"/>
+          <w:lang w:eastAsia="pl-PL"/>
+        </w:rPr>
+      </w:pPr>
+    </w:p>
+    <w:p>
+      <w:pPr>
+        <w:tabs>
+          <w:tab w:val="left" w:pos="8738"/>
+        </w:tabs>
+        <w:spacing w:after="0" w:line="240" w:lineRule="auto"/>
+        <w:ind w:left="1320" w:hanging="1320"/>
+        <w:jc w:val="both"/>
+        <w:rPr>
+          <w:rFonts w:ascii="Times New Roman" w:eastAsia="Times New Roman" w:hAnsi="Times New Roman" w:cs="Times New Roman"/>
+          <w:sz w:val="24"/>
+          <w:szCs w:val="24"/>
+          <w:lang w:eastAsia="pl-PL"/>
         </w:rPr>
       </w:pPr>
     </w:p>
@@ -13220,28 +13315,6 @@
     </w:p>
     <w:p>
       <w:pPr>
-        <w:spacing w:after="0" w:line="360" w:lineRule="auto"/>
-        <w:jc w:val="both"/>
-        <w:rPr>
-          <w:rFonts w:ascii="Times New Roman" w:eastAsiaTheme="minorEastAsia" w:hAnsi="Times New Roman" w:cs="Times New Roman"/>
-          <w:sz w:val="24"/>
-          <w:szCs w:val="24"/>
-        </w:rPr>
-      </w:pPr>
-    </w:p>
-    <w:p>
-      <w:pPr>
-        <w:spacing w:after="0" w:line="360" w:lineRule="auto"/>
-        <w:jc w:val="both"/>
-        <w:rPr>
-          <w:rFonts w:ascii="Times New Roman" w:eastAsiaTheme="minorEastAsia" w:hAnsi="Times New Roman" w:cs="Times New Roman"/>
-          <w:sz w:val="24"/>
-          <w:szCs w:val="24"/>
-        </w:rPr>
-      </w:pPr>
-    </w:p>
-    <w:p>
-      <w:pPr>
         <w:spacing w:line="360" w:lineRule="auto"/>
         <w:jc w:val="both"/>
         <w:rPr>
@@ -13490,17 +13563,6 @@
         </w:rPr>
         <w:t>najdującą się w przedziale od 4 do 8 procent. Zmienna ma rozkład asymetryczny prawostronny, a jej najwyższa wartość to 23.7%.</w:t>
       </w:r>
-    </w:p>
-    <w:p>
-      <w:pPr>
-        <w:spacing w:after="0" w:line="360" w:lineRule="auto"/>
-        <w:jc w:val="both"/>
-        <w:rPr>
-          <w:rFonts w:ascii="Times New Roman" w:hAnsi="Times New Roman" w:cs="Times New Roman"/>
-          <w:sz w:val="24"/>
-          <w:szCs w:val="20"/>
-        </w:rPr>
-      </w:pPr>
     </w:p>
     <w:p>
       <w:pPr>
@@ -13701,10 +13763,360 @@
         <w:jc w:val="both"/>
         <w:rPr>
           <w:rFonts w:ascii="Times New Roman" w:hAnsi="Times New Roman" w:cs="Times New Roman"/>
+          <w:sz w:val="20"/>
           <w:szCs w:val="20"/>
+        </w:rPr>
+      </w:pPr>
+    </w:p>
+    <w:p>
+      <w:pPr>
+        <w:rPr>
+          <w:rFonts w:ascii="Times New Roman" w:eastAsiaTheme="minorEastAsia" w:hAnsi="Times New Roman" w:cs="Times New Roman"/>
+          <w:sz w:val="24"/>
           <w:u w:val="single"/>
         </w:rPr>
       </w:pPr>
+      <w:r>
+        <w:rPr>
+          <w:rFonts w:ascii="Times New Roman" w:eastAsiaTheme="minorEastAsia" w:hAnsi="Times New Roman" w:cs="Times New Roman"/>
+          <w:sz w:val="24"/>
+          <w:u w:val="single"/>
+        </w:rPr>
+        <w:t>Zmienna opisująca</w:t>
+      </w:r>
+      <w:r>
+        <w:rPr>
+          <w:rFonts w:ascii="Times New Roman" w:eastAsiaTheme="minorEastAsia" w:hAnsi="Times New Roman" w:cs="Times New Roman"/>
+          <w:sz w:val="24"/>
+          <w:u w:val="single"/>
+        </w:rPr>
+        <w:t xml:space="preserve"> rynek mieszkaniowy</w:t>
+      </w:r>
+      <w:r>
+        <w:rPr>
+          <w:rFonts w:ascii="Times New Roman" w:eastAsiaTheme="minorEastAsia" w:hAnsi="Times New Roman" w:cs="Times New Roman"/>
+          <w:sz w:val="24"/>
+          <w:u w:val="single"/>
+        </w:rPr>
+        <w:t xml:space="preserve"> (</w:t>
+      </w:r>
+      <w:proofErr w:type="spellStart"/>
+      <w:r>
+        <w:rPr>
+          <w:rFonts w:ascii="Times New Roman" w:eastAsiaTheme="minorEastAsia" w:hAnsi="Times New Roman" w:cs="Times New Roman"/>
+          <w:i/>
+          <w:sz w:val="24"/>
+          <w:u w:val="single"/>
+        </w:rPr>
+        <w:t>median_house_price</w:t>
+      </w:r>
+      <w:proofErr w:type="spellEnd"/>
+      <w:r>
+        <w:rPr>
+          <w:rFonts w:ascii="Times New Roman" w:eastAsiaTheme="minorEastAsia" w:hAnsi="Times New Roman" w:cs="Times New Roman"/>
+          <w:sz w:val="24"/>
+          <w:u w:val="single"/>
+        </w:rPr>
+        <w:t>)</w:t>
+      </w:r>
+    </w:p>
+    <w:p>
+      <w:pPr>
+        <w:spacing w:after="0" w:line="360" w:lineRule="auto"/>
+        <w:jc w:val="both"/>
+        <w:rPr>
+          <w:rFonts w:ascii="Times New Roman" w:eastAsiaTheme="minorEastAsia" w:hAnsi="Times New Roman" w:cs="Times New Roman"/>
+          <w:sz w:val="24"/>
+        </w:rPr>
+      </w:pPr>
+      <w:r>
+        <w:rPr>
+          <w:rFonts w:ascii="Times New Roman" w:eastAsiaTheme="minorEastAsia" w:hAnsi="Times New Roman" w:cs="Times New Roman"/>
+          <w:sz w:val="24"/>
+        </w:rPr>
+        <w:tab/>
+      </w:r>
+      <w:r>
+        <w:rPr>
+          <w:rFonts w:ascii="Times New Roman" w:eastAsiaTheme="minorEastAsia" w:hAnsi="Times New Roman" w:cs="Times New Roman"/>
+          <w:sz w:val="24"/>
+        </w:rPr>
+        <w:t xml:space="preserve">Jako zmienną opisującą </w:t>
+      </w:r>
+      <w:r>
+        <w:rPr>
+          <w:rFonts w:ascii="Times New Roman" w:eastAsiaTheme="minorEastAsia" w:hAnsi="Times New Roman" w:cs="Times New Roman"/>
+          <w:sz w:val="24"/>
+        </w:rPr>
+        <w:t>rynek mieszkaniowy zaproponowano medianę cen za 1 m</w:t>
+      </w:r>
+      <w:r>
+        <w:rPr>
+          <w:rFonts w:ascii="Times New Roman" w:eastAsiaTheme="minorEastAsia" w:hAnsi="Times New Roman" w:cs="Times New Roman"/>
+          <w:sz w:val="24"/>
+          <w:vertAlign w:val="superscript"/>
+        </w:rPr>
+        <w:t xml:space="preserve">2 </w:t>
+      </w:r>
+      <w:r>
+        <w:rPr>
+          <w:rFonts w:ascii="Times New Roman" w:eastAsiaTheme="minorEastAsia" w:hAnsi="Times New Roman" w:cs="Times New Roman"/>
+          <w:sz w:val="24"/>
+        </w:rPr>
+        <w:t>lokali mieszkaniowych sprzedanych w ramach transakcji rynkowych</w:t>
+      </w:r>
+      <w:r>
+        <w:rPr>
+          <w:rFonts w:ascii="Times New Roman" w:eastAsiaTheme="minorEastAsia" w:hAnsi="Times New Roman" w:cs="Times New Roman"/>
+          <w:sz w:val="24"/>
+        </w:rPr>
+        <w:t>.</w:t>
+      </w:r>
+    </w:p>
+    <w:p>
+      <w:pPr>
+        <w:spacing w:after="0" w:line="360" w:lineRule="auto"/>
+        <w:jc w:val="both"/>
+        <w:rPr>
+          <w:rFonts w:ascii="Times New Roman" w:eastAsiaTheme="minorEastAsia" w:hAnsi="Times New Roman" w:cs="Times New Roman"/>
+          <w:sz w:val="24"/>
+        </w:rPr>
+      </w:pPr>
+      <w:r>
+        <w:rPr>
+          <w:rFonts w:ascii="Times New Roman" w:eastAsiaTheme="minorEastAsia" w:hAnsi="Times New Roman" w:cs="Times New Roman"/>
+          <w:sz w:val="24"/>
+        </w:rPr>
+        <w:tab/>
+        <w:t>Na podstawie histogramu (Rys. 5</w:t>
+      </w:r>
+      <w:r>
+        <w:rPr>
+          <w:rFonts w:ascii="Times New Roman" w:eastAsiaTheme="minorEastAsia" w:hAnsi="Times New Roman" w:cs="Times New Roman"/>
+          <w:sz w:val="24"/>
+        </w:rPr>
+        <w:t xml:space="preserve">.) dla zmiennej </w:t>
+      </w:r>
+      <w:proofErr w:type="spellStart"/>
+      <w:r>
+        <w:rPr>
+          <w:rFonts w:ascii="Times New Roman" w:eastAsiaTheme="minorEastAsia" w:hAnsi="Times New Roman" w:cs="Times New Roman"/>
+          <w:i/>
+          <w:sz w:val="24"/>
+        </w:rPr>
+        <w:t>median_house_price</w:t>
+      </w:r>
+      <w:proofErr w:type="spellEnd"/>
+      <w:r>
+        <w:rPr>
+          <w:rFonts w:ascii="Times New Roman" w:eastAsiaTheme="minorEastAsia" w:hAnsi="Times New Roman" w:cs="Times New Roman"/>
+          <w:sz w:val="24"/>
+        </w:rPr>
+        <w:t xml:space="preserve"> możemy wnioskować, że w większości powiatów najczęściej występująca cena za metr kwadratowy lokalu mieszkaniowego mieści się w przedziale od 3000 zł do 4000 zł. Średnia wartość zmiennej wynosi 3786,32 zł</w:t>
+      </w:r>
+      <w:r>
+        <w:rPr>
+          <w:rFonts w:ascii="Times New Roman" w:eastAsiaTheme="minorEastAsia" w:hAnsi="Times New Roman" w:cs="Times New Roman"/>
+          <w:sz w:val="24"/>
+        </w:rPr>
+        <w:t xml:space="preserve">. Rozstrzał cenowy jeśli chodzi o mieszkania jest duży, ponieważ różnica między maksymalną a minimalną wartością </w:t>
+      </w:r>
+      <w:proofErr w:type="spellStart"/>
+      <w:r>
+        <w:rPr>
+          <w:rFonts w:ascii="Times New Roman" w:eastAsiaTheme="minorEastAsia" w:hAnsi="Times New Roman" w:cs="Times New Roman"/>
+          <w:i/>
+          <w:sz w:val="24"/>
+        </w:rPr>
+        <w:t>median_house_price</w:t>
+      </w:r>
+      <w:proofErr w:type="spellEnd"/>
+      <w:r>
+        <w:rPr>
+          <w:rFonts w:ascii="Times New Roman" w:eastAsiaTheme="minorEastAsia" w:hAnsi="Times New Roman" w:cs="Times New Roman"/>
+          <w:sz w:val="24"/>
+        </w:rPr>
+        <w:t xml:space="preserve"> wynosi 10 663 złote. Najwyższe ceny notuje się w miastach, na przykład według strony muratorplus.pl przeciętna cena mieszkania w I półroczu 2020 roku wynosiła 10 800 zł za m</w:t>
+      </w:r>
+      <w:r>
+        <w:rPr>
+          <w:rFonts w:ascii="Times New Roman" w:eastAsiaTheme="minorEastAsia" w:hAnsi="Times New Roman" w:cs="Times New Roman"/>
+          <w:sz w:val="24"/>
+          <w:vertAlign w:val="superscript"/>
+        </w:rPr>
+        <w:t>2</w:t>
+      </w:r>
+      <w:r>
+        <w:rPr>
+          <w:rFonts w:ascii="Times New Roman" w:eastAsiaTheme="minorEastAsia" w:hAnsi="Times New Roman" w:cs="Times New Roman"/>
+          <w:sz w:val="24"/>
+        </w:rPr>
+        <w:t>.</w:t>
+      </w:r>
+    </w:p>
+    <w:p>
+      <w:pPr>
+        <w:spacing w:after="0" w:line="360" w:lineRule="auto"/>
+        <w:jc w:val="both"/>
+        <w:rPr>
+          <w:rFonts w:eastAsiaTheme="minorEastAsia"/>
+        </w:rPr>
+      </w:pPr>
+      <w:r>
+        <w:rPr>
+          <w:rFonts w:eastAsiaTheme="minorEastAsia"/>
+        </w:rPr>
+        <w:tab/>
+      </w:r>
+      <w:r>
+        <w:rPr>
+          <w:rFonts w:ascii="Times New Roman" w:eastAsiaTheme="minorEastAsia" w:hAnsi="Times New Roman" w:cs="Times New Roman"/>
+          <w:sz w:val="24"/>
+        </w:rPr>
+        <w:t xml:space="preserve">John </w:t>
+      </w:r>
+      <w:proofErr w:type="spellStart"/>
+      <w:r>
+        <w:rPr>
+          <w:rFonts w:ascii="Times New Roman" w:eastAsiaTheme="minorEastAsia" w:hAnsi="Times New Roman" w:cs="Times New Roman"/>
+          <w:sz w:val="24"/>
+        </w:rPr>
+        <w:t>Ermisch</w:t>
+      </w:r>
+      <w:proofErr w:type="spellEnd"/>
+      <w:r>
+        <w:rPr>
+          <w:rFonts w:ascii="Times New Roman" w:eastAsiaTheme="minorEastAsia" w:hAnsi="Times New Roman" w:cs="Times New Roman"/>
+          <w:sz w:val="24"/>
+        </w:rPr>
+        <w:t xml:space="preserve"> (1998) w swoim modelu szacującym wartość współczynnika urodzeń jako jedną ze zmiennych proponuje logarytm z realnej ceny domu. </w:t>
+      </w:r>
+      <w:r>
+        <w:rPr>
+          <w:rFonts w:ascii="Times New Roman" w:eastAsiaTheme="minorEastAsia" w:hAnsi="Times New Roman" w:cs="Times New Roman"/>
+          <w:sz w:val="24"/>
+        </w:rPr>
+        <w:t>Chcąc wykorzystać myśl badacza w niniejszej pracy, za</w:t>
+      </w:r>
+      <w:r>
+        <w:rPr>
+          <w:rFonts w:ascii="Times New Roman" w:eastAsiaTheme="minorEastAsia" w:hAnsi="Times New Roman" w:cs="Times New Roman"/>
+          <w:sz w:val="24"/>
+        </w:rPr>
+        <w:t xml:space="preserve">proponowano użycie logarytmu </w:t>
+      </w:r>
+      <w:r>
+        <w:rPr>
+          <w:rFonts w:ascii="Times New Roman" w:eastAsiaTheme="minorEastAsia" w:hAnsi="Times New Roman" w:cs="Times New Roman"/>
+          <w:sz w:val="24"/>
+        </w:rPr>
+        <w:t xml:space="preserve">zmiennej </w:t>
+      </w:r>
+      <w:proofErr w:type="spellStart"/>
+      <w:r>
+        <w:rPr>
+          <w:rFonts w:ascii="Times New Roman" w:eastAsiaTheme="minorEastAsia" w:hAnsi="Times New Roman" w:cs="Times New Roman"/>
+          <w:i/>
+          <w:sz w:val="24"/>
+        </w:rPr>
+        <w:t>median_house_price</w:t>
+      </w:r>
+      <w:proofErr w:type="spellEnd"/>
+      <w:r>
+        <w:rPr>
+          <w:rFonts w:ascii="Times New Roman" w:eastAsiaTheme="minorEastAsia" w:hAnsi="Times New Roman" w:cs="Times New Roman"/>
+          <w:sz w:val="24"/>
+        </w:rPr>
+        <w:t xml:space="preserve"> w modelu. Histogram dla zmiennej zlogarytmowanej przypomina rozkład normalny. Chcąc sprawdzić przypuszczenia, przeprowadzono test na normalność rozkładu </w:t>
+      </w:r>
+      <w:proofErr w:type="spellStart"/>
+      <w:r>
+        <w:rPr>
+          <w:rFonts w:ascii="Times New Roman" w:eastAsiaTheme="minorEastAsia" w:hAnsi="Times New Roman" w:cs="Times New Roman"/>
+          <w:sz w:val="24"/>
+        </w:rPr>
+        <w:t>Jarque</w:t>
+      </w:r>
+      <w:proofErr w:type="spellEnd"/>
+      <w:r>
+        <w:rPr>
+          <w:rFonts w:ascii="Times New Roman" w:eastAsiaTheme="minorEastAsia" w:hAnsi="Times New Roman" w:cs="Times New Roman"/>
+          <w:sz w:val="24"/>
+        </w:rPr>
+        <w:t xml:space="preserve">-Bera – zarówno dla </w:t>
+      </w:r>
+      <w:proofErr w:type="spellStart"/>
+      <w:r>
+        <w:rPr>
+          <w:rFonts w:ascii="Times New Roman" w:eastAsiaTheme="minorEastAsia" w:hAnsi="Times New Roman" w:cs="Times New Roman"/>
+          <w:i/>
+          <w:sz w:val="24"/>
+        </w:rPr>
+        <w:t>median_house_price</w:t>
+      </w:r>
+      <w:proofErr w:type="spellEnd"/>
+      <w:r>
+        <w:rPr>
+          <w:rFonts w:ascii="Times New Roman" w:eastAsiaTheme="minorEastAsia" w:hAnsi="Times New Roman" w:cs="Times New Roman"/>
+          <w:sz w:val="24"/>
+        </w:rPr>
+        <w:t xml:space="preserve"> oraz jej zlogarytmowanej postaci odrzucono hipotezę o</w:t>
+      </w:r>
+      <w:r>
+        <w:rPr>
+          <w:rFonts w:ascii="Times New Roman" w:eastAsiaTheme="minorEastAsia" w:hAnsi="Times New Roman" w:cs="Times New Roman"/>
+          <w:sz w:val="24"/>
+        </w:rPr>
+        <w:t> </w:t>
+      </w:r>
+      <w:r>
+        <w:rPr>
+          <w:rFonts w:ascii="Times New Roman" w:eastAsiaTheme="minorEastAsia" w:hAnsi="Times New Roman" w:cs="Times New Roman"/>
+          <w:sz w:val="24"/>
+        </w:rPr>
+        <w:t xml:space="preserve">rozkładzie normalnym. Jednak w przypadku testu dla </w:t>
+      </w:r>
+      <w:proofErr w:type="spellStart"/>
+      <w:r>
+        <w:rPr>
+          <w:rFonts w:ascii="Times New Roman" w:eastAsiaTheme="minorEastAsia" w:hAnsi="Times New Roman" w:cs="Times New Roman"/>
+          <w:i/>
+          <w:sz w:val="24"/>
+        </w:rPr>
+        <w:t>ln_median_house_price</w:t>
+      </w:r>
+      <w:proofErr w:type="spellEnd"/>
+      <w:r>
+        <w:rPr>
+          <w:rFonts w:ascii="Times New Roman" w:eastAsiaTheme="minorEastAsia" w:hAnsi="Times New Roman" w:cs="Times New Roman"/>
+          <w:i/>
+          <w:sz w:val="24"/>
+        </w:rPr>
+        <w:t xml:space="preserve"> </w:t>
+      </w:r>
+      <w:r>
+        <w:rPr>
+          <w:rFonts w:ascii="Times New Roman" w:eastAsiaTheme="minorEastAsia" w:hAnsi="Times New Roman" w:cs="Times New Roman"/>
+          <w:sz w:val="24"/>
+        </w:rPr>
+        <w:t>zauważono wyższą wartość p-</w:t>
+      </w:r>
+      <w:proofErr w:type="spellStart"/>
+      <w:r>
+        <w:rPr>
+          <w:rFonts w:ascii="Times New Roman" w:eastAsiaTheme="minorEastAsia" w:hAnsi="Times New Roman" w:cs="Times New Roman"/>
+          <w:sz w:val="24"/>
+        </w:rPr>
+        <w:t>value</w:t>
+      </w:r>
+      <w:proofErr w:type="spellEnd"/>
+      <w:r>
+        <w:rPr>
+          <w:rFonts w:ascii="Times New Roman" w:eastAsiaTheme="minorEastAsia" w:hAnsi="Times New Roman" w:cs="Times New Roman"/>
+          <w:sz w:val="24"/>
+        </w:rPr>
+        <w:t xml:space="preserve"> (0.0002811).</w:t>
+      </w:r>
     </w:p>
     <w:p>
       <w:pPr>
@@ -13715,578 +14127,10 @@
         <w:jc w:val="both"/>
         <w:rPr>
           <w:rFonts w:ascii="Times New Roman" w:hAnsi="Times New Roman" w:cs="Times New Roman"/>
+          <w:sz w:val="24"/>
           <w:szCs w:val="20"/>
-          <w:u w:val="single"/>
-        </w:rPr>
-      </w:pPr>
-    </w:p>
-    <w:p>
-      <w:pPr>
-        <w:tabs>
-          <w:tab w:val="left" w:pos="8738"/>
-        </w:tabs>
-        <w:ind w:left="720" w:hanging="720"/>
-        <w:jc w:val="both"/>
-        <w:rPr>
-          <w:rFonts w:ascii="Times New Roman" w:hAnsi="Times New Roman" w:cs="Times New Roman"/>
-          <w:szCs w:val="20"/>
-          <w:u w:val="single"/>
-        </w:rPr>
-      </w:pPr>
-    </w:p>
-    <w:p>
-      <w:pPr>
-        <w:rPr>
-          <w:rFonts w:ascii="Times New Roman" w:eastAsiaTheme="minorEastAsia" w:hAnsi="Times New Roman" w:cs="Times New Roman"/>
-          <w:sz w:val="24"/>
-          <w:u w:val="single"/>
-        </w:rPr>
-      </w:pPr>
-      <w:r>
-        <w:rPr>
-          <w:rFonts w:ascii="Times New Roman" w:eastAsiaTheme="minorEastAsia" w:hAnsi="Times New Roman" w:cs="Times New Roman"/>
-          <w:sz w:val="24"/>
-          <w:u w:val="single"/>
-        </w:rPr>
-        <w:t>Zmienna opisująca</w:t>
-      </w:r>
-      <w:r>
-        <w:rPr>
-          <w:rFonts w:ascii="Times New Roman" w:eastAsiaTheme="minorEastAsia" w:hAnsi="Times New Roman" w:cs="Times New Roman"/>
-          <w:sz w:val="24"/>
-          <w:u w:val="single"/>
-        </w:rPr>
-        <w:t xml:space="preserve"> rynek mieszkaniowy</w:t>
-      </w:r>
-      <w:r>
-        <w:rPr>
-          <w:rFonts w:ascii="Times New Roman" w:eastAsiaTheme="minorEastAsia" w:hAnsi="Times New Roman" w:cs="Times New Roman"/>
-          <w:sz w:val="24"/>
-          <w:u w:val="single"/>
-        </w:rPr>
-        <w:t xml:space="preserve"> (</w:t>
-      </w:r>
-      <w:proofErr w:type="spellStart"/>
-      <w:r>
-        <w:rPr>
-          <w:rFonts w:ascii="Times New Roman" w:eastAsiaTheme="minorEastAsia" w:hAnsi="Times New Roman" w:cs="Times New Roman"/>
-          <w:i/>
-          <w:sz w:val="24"/>
-          <w:u w:val="single"/>
-        </w:rPr>
-        <w:t>median_house_price</w:t>
-      </w:r>
-      <w:proofErr w:type="spellEnd"/>
-      <w:r>
-        <w:rPr>
-          <w:rFonts w:ascii="Times New Roman" w:eastAsiaTheme="minorEastAsia" w:hAnsi="Times New Roman" w:cs="Times New Roman"/>
-          <w:sz w:val="24"/>
-          <w:u w:val="single"/>
-        </w:rPr>
-        <w:t>)</w:t>
-      </w:r>
-    </w:p>
-    <w:p>
-      <w:pPr>
-        <w:spacing w:after="0" w:line="360" w:lineRule="auto"/>
-        <w:jc w:val="both"/>
-        <w:rPr>
-          <w:rFonts w:ascii="Times New Roman" w:eastAsiaTheme="minorEastAsia" w:hAnsi="Times New Roman" w:cs="Times New Roman"/>
-          <w:sz w:val="24"/>
-        </w:rPr>
-      </w:pPr>
-      <w:r>
-        <w:rPr>
-          <w:rFonts w:ascii="Times New Roman" w:eastAsiaTheme="minorEastAsia" w:hAnsi="Times New Roman" w:cs="Times New Roman"/>
-          <w:sz w:val="24"/>
-        </w:rPr>
-        <w:tab/>
-      </w:r>
-      <w:r>
-        <w:rPr>
-          <w:rFonts w:ascii="Times New Roman" w:eastAsiaTheme="minorEastAsia" w:hAnsi="Times New Roman" w:cs="Times New Roman"/>
-          <w:sz w:val="24"/>
-        </w:rPr>
-        <w:t xml:space="preserve">Jako zmienną opisującą </w:t>
-      </w:r>
-      <w:r>
-        <w:rPr>
-          <w:rFonts w:ascii="Times New Roman" w:eastAsiaTheme="minorEastAsia" w:hAnsi="Times New Roman" w:cs="Times New Roman"/>
-          <w:sz w:val="24"/>
-        </w:rPr>
-        <w:t>rynek mieszkaniowy zaproponowano medianę cen za 1 m</w:t>
-      </w:r>
-      <w:r>
-        <w:rPr>
-          <w:rFonts w:ascii="Times New Roman" w:eastAsiaTheme="minorEastAsia" w:hAnsi="Times New Roman" w:cs="Times New Roman"/>
-          <w:sz w:val="24"/>
-          <w:vertAlign w:val="superscript"/>
-        </w:rPr>
-        <w:t xml:space="preserve">2 </w:t>
-      </w:r>
-      <w:r>
-        <w:rPr>
-          <w:rFonts w:ascii="Times New Roman" w:eastAsiaTheme="minorEastAsia" w:hAnsi="Times New Roman" w:cs="Times New Roman"/>
-          <w:sz w:val="24"/>
-        </w:rPr>
-        <w:t>lokali mieszkaniowych sprzedanych w ramach transakcji rynkowych</w:t>
-      </w:r>
-      <w:r>
-        <w:rPr>
-          <w:rFonts w:ascii="Times New Roman" w:eastAsiaTheme="minorEastAsia" w:hAnsi="Times New Roman" w:cs="Times New Roman"/>
-          <w:sz w:val="24"/>
-        </w:rPr>
-        <w:t>.</w:t>
-      </w:r>
-    </w:p>
-    <w:p>
-      <w:pPr>
-        <w:spacing w:after="0" w:line="360" w:lineRule="auto"/>
-        <w:jc w:val="both"/>
-        <w:rPr>
-          <w:rFonts w:ascii="Times New Roman" w:eastAsiaTheme="minorEastAsia" w:hAnsi="Times New Roman" w:cs="Times New Roman"/>
-          <w:sz w:val="24"/>
-        </w:rPr>
-      </w:pPr>
-      <w:r>
-        <w:rPr>
-          <w:rFonts w:ascii="Times New Roman" w:eastAsiaTheme="minorEastAsia" w:hAnsi="Times New Roman" w:cs="Times New Roman"/>
-          <w:sz w:val="24"/>
-        </w:rPr>
-        <w:tab/>
-        <w:t>Na podstawie histogramu (Rys. 5</w:t>
-      </w:r>
-      <w:r>
-        <w:rPr>
-          <w:rFonts w:ascii="Times New Roman" w:eastAsiaTheme="minorEastAsia" w:hAnsi="Times New Roman" w:cs="Times New Roman"/>
-          <w:sz w:val="24"/>
-        </w:rPr>
-        <w:t xml:space="preserve">.) dla zmiennej </w:t>
-      </w:r>
-      <w:proofErr w:type="spellStart"/>
-      <w:r>
-        <w:rPr>
-          <w:rFonts w:ascii="Times New Roman" w:eastAsiaTheme="minorEastAsia" w:hAnsi="Times New Roman" w:cs="Times New Roman"/>
-          <w:i/>
-          <w:sz w:val="24"/>
-        </w:rPr>
-        <w:t>median_house_price</w:t>
-      </w:r>
-      <w:proofErr w:type="spellEnd"/>
-      <w:r>
-        <w:rPr>
-          <w:rFonts w:ascii="Times New Roman" w:eastAsiaTheme="minorEastAsia" w:hAnsi="Times New Roman" w:cs="Times New Roman"/>
-          <w:sz w:val="24"/>
-        </w:rPr>
-        <w:t xml:space="preserve"> możemy wnioskować, że w większości powiatów najczęściej występująca cena za metr kwadratowy lokalu mieszkaniowego mieści się w przedziale od 3000 zł do 4000 zł. Średnia wartość zmiennej wynosi 3786,32 zł</w:t>
-      </w:r>
-      <w:r>
-        <w:rPr>
-          <w:rFonts w:ascii="Times New Roman" w:eastAsiaTheme="minorEastAsia" w:hAnsi="Times New Roman" w:cs="Times New Roman"/>
-          <w:sz w:val="24"/>
-        </w:rPr>
-        <w:t xml:space="preserve">. Rozstrzał cenowy jeśli chodzi o mieszkania jest duży, ponieważ różnica między maksymalną a minimalną wartością </w:t>
-      </w:r>
-      <w:proofErr w:type="spellStart"/>
-      <w:r>
-        <w:rPr>
-          <w:rFonts w:ascii="Times New Roman" w:eastAsiaTheme="minorEastAsia" w:hAnsi="Times New Roman" w:cs="Times New Roman"/>
-          <w:i/>
-          <w:sz w:val="24"/>
-        </w:rPr>
-        <w:t>median_house_price</w:t>
-      </w:r>
-      <w:proofErr w:type="spellEnd"/>
-      <w:r>
-        <w:rPr>
-          <w:rFonts w:ascii="Times New Roman" w:eastAsiaTheme="minorEastAsia" w:hAnsi="Times New Roman" w:cs="Times New Roman"/>
-          <w:sz w:val="24"/>
-        </w:rPr>
-        <w:t xml:space="preserve"> wynosi 10 663 złote. Najwyższe ceny notuje się w miastach, na przykład według strony muratorplus.pl przeciętna cena mieszkania w I półroczu 2020 roku wynosiła 10 800 zł za m</w:t>
-      </w:r>
-      <w:r>
-        <w:rPr>
-          <w:rFonts w:ascii="Times New Roman" w:eastAsiaTheme="minorEastAsia" w:hAnsi="Times New Roman" w:cs="Times New Roman"/>
-          <w:sz w:val="24"/>
-          <w:vertAlign w:val="superscript"/>
-        </w:rPr>
-        <w:t>2</w:t>
-      </w:r>
-      <w:r>
-        <w:rPr>
-          <w:rFonts w:ascii="Times New Roman" w:eastAsiaTheme="minorEastAsia" w:hAnsi="Times New Roman" w:cs="Times New Roman"/>
-          <w:sz w:val="24"/>
-        </w:rPr>
-        <w:t>.</w:t>
-      </w:r>
-    </w:p>
-    <w:p>
-      <w:pPr>
-        <w:spacing w:after="0" w:line="360" w:lineRule="auto"/>
-        <w:jc w:val="both"/>
-        <w:rPr>
-          <w:rFonts w:eastAsiaTheme="minorEastAsia"/>
-        </w:rPr>
-      </w:pPr>
-      <w:r>
-        <w:rPr>
-          <w:rFonts w:eastAsiaTheme="minorEastAsia"/>
-        </w:rPr>
-        <w:tab/>
-      </w:r>
-      <w:r>
-        <w:rPr>
-          <w:rFonts w:ascii="Times New Roman" w:eastAsiaTheme="minorEastAsia" w:hAnsi="Times New Roman" w:cs="Times New Roman"/>
-          <w:sz w:val="24"/>
-        </w:rPr>
-        <w:t xml:space="preserve">John </w:t>
-      </w:r>
-      <w:proofErr w:type="spellStart"/>
-      <w:r>
-        <w:rPr>
-          <w:rFonts w:ascii="Times New Roman" w:eastAsiaTheme="minorEastAsia" w:hAnsi="Times New Roman" w:cs="Times New Roman"/>
-          <w:sz w:val="24"/>
-        </w:rPr>
-        <w:t>Ermisch</w:t>
-      </w:r>
-      <w:proofErr w:type="spellEnd"/>
-      <w:r>
-        <w:rPr>
-          <w:rFonts w:ascii="Times New Roman" w:eastAsiaTheme="minorEastAsia" w:hAnsi="Times New Roman" w:cs="Times New Roman"/>
-          <w:sz w:val="24"/>
-        </w:rPr>
-        <w:t xml:space="preserve"> (1998) w swoim modelu szacującym wartość współczynnika urodzeń jako jedną ze zmiennych proponuje logarytm z realnej ceny domu. </w:t>
-      </w:r>
-      <w:r>
-        <w:rPr>
-          <w:rFonts w:ascii="Times New Roman" w:eastAsiaTheme="minorEastAsia" w:hAnsi="Times New Roman" w:cs="Times New Roman"/>
-          <w:sz w:val="24"/>
-        </w:rPr>
-        <w:t>Chcąc wykorzystać myśl badacza w niniejszej pracy, za</w:t>
-      </w:r>
-      <w:r>
-        <w:rPr>
-          <w:rFonts w:ascii="Times New Roman" w:eastAsiaTheme="minorEastAsia" w:hAnsi="Times New Roman" w:cs="Times New Roman"/>
-          <w:sz w:val="24"/>
-        </w:rPr>
-        <w:t xml:space="preserve">proponowano użycie logarytmu </w:t>
-      </w:r>
-      <w:r>
-        <w:rPr>
-          <w:rFonts w:ascii="Times New Roman" w:eastAsiaTheme="minorEastAsia" w:hAnsi="Times New Roman" w:cs="Times New Roman"/>
-          <w:sz w:val="24"/>
-        </w:rPr>
-        <w:t xml:space="preserve">zmiennej </w:t>
-      </w:r>
-      <w:proofErr w:type="spellStart"/>
-      <w:r>
-        <w:rPr>
-          <w:rFonts w:ascii="Times New Roman" w:eastAsiaTheme="minorEastAsia" w:hAnsi="Times New Roman" w:cs="Times New Roman"/>
-          <w:i/>
-          <w:sz w:val="24"/>
-        </w:rPr>
-        <w:t>median_house_price</w:t>
-      </w:r>
-      <w:proofErr w:type="spellEnd"/>
-      <w:r>
-        <w:rPr>
-          <w:rFonts w:ascii="Times New Roman" w:eastAsiaTheme="minorEastAsia" w:hAnsi="Times New Roman" w:cs="Times New Roman"/>
-          <w:sz w:val="24"/>
-        </w:rPr>
-        <w:t xml:space="preserve"> w modelu. Histogram dla zmiennej zlogarytmowanej przypomina rozkład normalny. Chcąc sprawdzić przypuszczenia, przeprowadzono test na normalność rozkładu </w:t>
-      </w:r>
-      <w:proofErr w:type="spellStart"/>
-      <w:r>
-        <w:rPr>
-          <w:rFonts w:ascii="Times New Roman" w:eastAsiaTheme="minorEastAsia" w:hAnsi="Times New Roman" w:cs="Times New Roman"/>
-          <w:sz w:val="24"/>
-        </w:rPr>
-        <w:t>Jarque</w:t>
-      </w:r>
-      <w:proofErr w:type="spellEnd"/>
-      <w:r>
-        <w:rPr>
-          <w:rFonts w:ascii="Times New Roman" w:eastAsiaTheme="minorEastAsia" w:hAnsi="Times New Roman" w:cs="Times New Roman"/>
-          <w:sz w:val="24"/>
-        </w:rPr>
-        <w:t xml:space="preserve">-Bera – zarówno dla </w:t>
-      </w:r>
-      <w:proofErr w:type="spellStart"/>
-      <w:r>
-        <w:rPr>
-          <w:rFonts w:ascii="Times New Roman" w:eastAsiaTheme="minorEastAsia" w:hAnsi="Times New Roman" w:cs="Times New Roman"/>
-          <w:i/>
-          <w:sz w:val="24"/>
-        </w:rPr>
-        <w:t>median_house_price</w:t>
-      </w:r>
-      <w:proofErr w:type="spellEnd"/>
-      <w:r>
-        <w:rPr>
-          <w:rFonts w:ascii="Times New Roman" w:eastAsiaTheme="minorEastAsia" w:hAnsi="Times New Roman" w:cs="Times New Roman"/>
-          <w:sz w:val="24"/>
-        </w:rPr>
-        <w:t xml:space="preserve"> oraz jej zlogarytmowanej postaci odrzucono hipotezę o</w:t>
-      </w:r>
-      <w:r>
-        <w:rPr>
-          <w:rFonts w:ascii="Times New Roman" w:eastAsiaTheme="minorEastAsia" w:hAnsi="Times New Roman" w:cs="Times New Roman"/>
-          <w:sz w:val="24"/>
-        </w:rPr>
-        <w:t> </w:t>
-      </w:r>
-      <w:r>
-        <w:rPr>
-          <w:rFonts w:ascii="Times New Roman" w:eastAsiaTheme="minorEastAsia" w:hAnsi="Times New Roman" w:cs="Times New Roman"/>
-          <w:sz w:val="24"/>
-        </w:rPr>
-        <w:t xml:space="preserve">rozkładzie normalnym. Jednak w przypadku testu dla </w:t>
-      </w:r>
-      <w:proofErr w:type="spellStart"/>
-      <w:r>
-        <w:rPr>
-          <w:rFonts w:ascii="Times New Roman" w:eastAsiaTheme="minorEastAsia" w:hAnsi="Times New Roman" w:cs="Times New Roman"/>
-          <w:i/>
-          <w:sz w:val="24"/>
-        </w:rPr>
-        <w:t>ln_median_house_price</w:t>
-      </w:r>
-      <w:proofErr w:type="spellEnd"/>
-      <w:r>
-        <w:rPr>
-          <w:rFonts w:ascii="Times New Roman" w:eastAsiaTheme="minorEastAsia" w:hAnsi="Times New Roman" w:cs="Times New Roman"/>
-          <w:i/>
-          <w:sz w:val="24"/>
-        </w:rPr>
-        <w:t xml:space="preserve"> </w:t>
-      </w:r>
-      <w:r>
-        <w:rPr>
-          <w:rFonts w:ascii="Times New Roman" w:eastAsiaTheme="minorEastAsia" w:hAnsi="Times New Roman" w:cs="Times New Roman"/>
-          <w:sz w:val="24"/>
-        </w:rPr>
-        <w:t>zauważono wyższą wartość p-</w:t>
-      </w:r>
-      <w:proofErr w:type="spellStart"/>
-      <w:r>
-        <w:rPr>
-          <w:rFonts w:ascii="Times New Roman" w:eastAsiaTheme="minorEastAsia" w:hAnsi="Times New Roman" w:cs="Times New Roman"/>
-          <w:sz w:val="24"/>
-        </w:rPr>
-        <w:t>value</w:t>
-      </w:r>
-      <w:proofErr w:type="spellEnd"/>
-      <w:r>
-        <w:rPr>
-          <w:rFonts w:ascii="Times New Roman" w:eastAsiaTheme="minorEastAsia" w:hAnsi="Times New Roman" w:cs="Times New Roman"/>
-          <w:sz w:val="24"/>
-        </w:rPr>
-        <w:t xml:space="preserve"> (0.0002811).</w:t>
-      </w:r>
-    </w:p>
-    <w:p>
-      <w:pPr>
-        <w:tabs>
-          <w:tab w:val="left" w:pos="8738"/>
-        </w:tabs>
-        <w:spacing w:after="0" w:line="360" w:lineRule="auto"/>
-        <w:jc w:val="both"/>
-        <w:rPr>
-          <w:rFonts w:eastAsiaTheme="minorEastAsia"/>
-          <w:b/>
-        </w:rPr>
-      </w:pPr>
-    </w:p>
-    <w:p>
-      <w:pPr>
-        <w:tabs>
-          <w:tab w:val="left" w:pos="8738"/>
-        </w:tabs>
-        <w:spacing w:after="0" w:line="360" w:lineRule="auto"/>
-        <w:jc w:val="both"/>
-        <w:rPr>
-          <w:rFonts w:eastAsiaTheme="minorEastAsia"/>
-          <w:b/>
-        </w:rPr>
-      </w:pPr>
-    </w:p>
-    <w:p>
-      <w:pPr>
-        <w:tabs>
-          <w:tab w:val="left" w:pos="8738"/>
-        </w:tabs>
-        <w:spacing w:after="0" w:line="360" w:lineRule="auto"/>
-        <w:jc w:val="both"/>
-        <w:rPr>
-          <w:rFonts w:eastAsiaTheme="minorEastAsia"/>
-          <w:b/>
-        </w:rPr>
-      </w:pPr>
-    </w:p>
-    <w:p>
-      <w:pPr>
-        <w:tabs>
-          <w:tab w:val="left" w:pos="8738"/>
-        </w:tabs>
-        <w:spacing w:after="0" w:line="360" w:lineRule="auto"/>
-        <w:jc w:val="both"/>
-        <w:rPr>
-          <w:rFonts w:eastAsiaTheme="minorEastAsia"/>
-          <w:b/>
-        </w:rPr>
-      </w:pPr>
-    </w:p>
-    <w:p>
-      <w:pPr>
-        <w:tabs>
-          <w:tab w:val="left" w:pos="8738"/>
-        </w:tabs>
-        <w:spacing w:after="0" w:line="360" w:lineRule="auto"/>
-        <w:jc w:val="both"/>
-        <w:rPr>
-          <w:rFonts w:eastAsiaTheme="minorEastAsia"/>
-          <w:b/>
-        </w:rPr>
-      </w:pPr>
-    </w:p>
-    <w:p>
-      <w:pPr>
-        <w:tabs>
-          <w:tab w:val="left" w:pos="8738"/>
-        </w:tabs>
-        <w:spacing w:after="0" w:line="360" w:lineRule="auto"/>
-        <w:jc w:val="both"/>
-        <w:rPr>
-          <w:rFonts w:eastAsiaTheme="minorEastAsia"/>
-          <w:b/>
-        </w:rPr>
-      </w:pPr>
-    </w:p>
-    <w:p>
-      <w:pPr>
-        <w:tabs>
-          <w:tab w:val="left" w:pos="8738"/>
-        </w:tabs>
-        <w:spacing w:after="0" w:line="360" w:lineRule="auto"/>
-        <w:jc w:val="both"/>
-        <w:rPr>
-          <w:rFonts w:eastAsiaTheme="minorEastAsia"/>
-          <w:b/>
-        </w:rPr>
-      </w:pPr>
-    </w:p>
-    <w:p>
-      <w:pPr>
-        <w:tabs>
-          <w:tab w:val="left" w:pos="8738"/>
-        </w:tabs>
-        <w:spacing w:after="0" w:line="360" w:lineRule="auto"/>
-        <w:jc w:val="both"/>
-        <w:rPr>
-          <w:rFonts w:eastAsiaTheme="minorEastAsia"/>
-          <w:b/>
-        </w:rPr>
-      </w:pPr>
-    </w:p>
-    <w:p>
-      <w:pPr>
-        <w:tabs>
-          <w:tab w:val="left" w:pos="8738"/>
-        </w:tabs>
-        <w:spacing w:after="0" w:line="360" w:lineRule="auto"/>
-        <w:jc w:val="both"/>
-        <w:rPr>
-          <w:rFonts w:eastAsiaTheme="minorEastAsia"/>
-          <w:b/>
-        </w:rPr>
-      </w:pPr>
-    </w:p>
-    <w:p>
-      <w:pPr>
-        <w:tabs>
-          <w:tab w:val="left" w:pos="8738"/>
-        </w:tabs>
-        <w:spacing w:after="0" w:line="360" w:lineRule="auto"/>
-        <w:jc w:val="both"/>
-        <w:rPr>
-          <w:rFonts w:eastAsiaTheme="minorEastAsia"/>
-          <w:b/>
-        </w:rPr>
-      </w:pPr>
-    </w:p>
-    <w:p>
-      <w:pPr>
-        <w:tabs>
-          <w:tab w:val="left" w:pos="8738"/>
-        </w:tabs>
-        <w:spacing w:after="0" w:line="360" w:lineRule="auto"/>
-        <w:jc w:val="both"/>
-        <w:rPr>
-          <w:rFonts w:eastAsiaTheme="minorEastAsia"/>
-          <w:b/>
-        </w:rPr>
-      </w:pPr>
-    </w:p>
-    <w:p>
-      <w:pPr>
-        <w:tabs>
-          <w:tab w:val="left" w:pos="8738"/>
-        </w:tabs>
-        <w:spacing w:after="0" w:line="360" w:lineRule="auto"/>
-        <w:jc w:val="both"/>
-        <w:rPr>
-          <w:rFonts w:eastAsiaTheme="minorEastAsia"/>
-          <w:b/>
-        </w:rPr>
-      </w:pPr>
-    </w:p>
-    <w:p>
-      <w:pPr>
-        <w:tabs>
-          <w:tab w:val="left" w:pos="8738"/>
-        </w:tabs>
-        <w:spacing w:after="0" w:line="360" w:lineRule="auto"/>
-        <w:jc w:val="both"/>
-        <w:rPr>
-          <w:rFonts w:eastAsiaTheme="minorEastAsia"/>
-          <w:b/>
-        </w:rPr>
-      </w:pPr>
-    </w:p>
-    <w:p>
-      <w:pPr>
-        <w:tabs>
-          <w:tab w:val="left" w:pos="8738"/>
-        </w:tabs>
-        <w:spacing w:after="0" w:line="360" w:lineRule="auto"/>
-        <w:jc w:val="both"/>
-        <w:rPr>
-          <w:rFonts w:eastAsiaTheme="minorEastAsia"/>
-          <w:b/>
-        </w:rPr>
-      </w:pPr>
-    </w:p>
-    <w:p>
-      <w:pPr>
-        <w:tabs>
-          <w:tab w:val="left" w:pos="8738"/>
-        </w:tabs>
-        <w:ind w:left="720" w:hanging="720"/>
-        <w:jc w:val="both"/>
-        <w:rPr>
-          <w:rFonts w:ascii="Times New Roman" w:hAnsi="Times New Roman" w:cs="Times New Roman"/>
-          <w:sz w:val="24"/>
-          <w:szCs w:val="20"/>
-        </w:rPr>
-      </w:pPr>
-      <w:r>
-        <w:rPr>
-          <w:rFonts w:ascii="Times New Roman" w:hAnsi="Times New Roman" w:cs="Times New Roman"/>
-          <w:sz w:val="24"/>
-          <w:szCs w:val="20"/>
-        </w:rPr>
-        <w:t xml:space="preserve"> </w:t>
-      </w:r>
+        </w:rPr>
+      </w:pPr>
       <w:r>
         <w:rPr>
           <w:rFonts w:ascii="Times New Roman" w:hAnsi="Times New Roman" w:cs="Times New Roman"/>
@@ -14710,6 +14554,16 @@
     </w:p>
     <w:p>
       <w:pPr>
+        <w:spacing w:line="360" w:lineRule="auto"/>
+        <w:jc w:val="both"/>
+        <w:rPr>
+          <w:rFonts w:ascii="Times New Roman" w:eastAsiaTheme="minorEastAsia" w:hAnsi="Times New Roman" w:cs="Times New Roman"/>
+          <w:sz w:val="24"/>
+        </w:rPr>
+      </w:pPr>
+    </w:p>
+    <w:p>
+      <w:pPr>
         <w:tabs>
           <w:tab w:val="left" w:pos="8738"/>
         </w:tabs>
@@ -15071,8 +14925,6 @@
         </w:rPr>
         <w:t>family_</w:t>
       </w:r>
-      <w:bookmarkStart w:id="0" w:name="_GoBack"/>
-      <w:bookmarkEnd w:id="0"/>
       <w:r>
         <w:rPr>
           <w:rFonts w:ascii="Times New Roman" w:eastAsia="Times New Roman" w:hAnsi="Times New Roman" w:cs="Times New Roman"/>
@@ -15216,8 +15068,12 @@
     </w:p>
     <w:p>
       <w:pPr>
-        <w:rPr>
-          <w:rFonts w:eastAsiaTheme="minorEastAsia"/>
+        <w:spacing w:after="0"/>
+        <w:jc w:val="center"/>
+        <w:rPr>
+          <w:rFonts w:ascii="Times New Roman" w:eastAsiaTheme="minorEastAsia" w:hAnsi="Times New Roman" w:cs="Times New Roman"/>
+          <w:b/>
+          <w:sz w:val="24"/>
         </w:rPr>
       </w:pPr>
     </w:p>
@@ -20100,6 +19956,47 @@
           <w:sz w:val="24"/>
         </w:rPr>
       </w:pPr>
+      <w:r>
+        <w:rPr>
+          <w:rFonts w:ascii="Times New Roman" w:eastAsiaTheme="minorEastAsia" w:hAnsi="Times New Roman" w:cs="Times New Roman"/>
+          <w:sz w:val="24"/>
+        </w:rPr>
+        <w:tab/>
+        <w:t>Kolejnym sposobem na sprawdzenie prawidłowość formy funkcyjnej, a dokładnie na stabilność parametrów modelu jest test Chowa. Dla założonego poziomu istotności 5% nie ma podstaw do odrzucenia hipotezy zerowej o braku zmian strukturalnych w modelu</w:t>
+      </w:r>
+      <w:r>
+        <w:rPr>
+          <w:rFonts w:ascii="Times New Roman" w:eastAsiaTheme="minorEastAsia" w:hAnsi="Times New Roman" w:cs="Times New Roman"/>
+          <w:sz w:val="24"/>
+        </w:rPr>
+        <w:t xml:space="preserve"> (p-</w:t>
+      </w:r>
+      <w:proofErr w:type="spellStart"/>
+      <w:r>
+        <w:rPr>
+          <w:rFonts w:ascii="Times New Roman" w:eastAsiaTheme="minorEastAsia" w:hAnsi="Times New Roman" w:cs="Times New Roman"/>
+          <w:sz w:val="24"/>
+        </w:rPr>
+        <w:t>value</w:t>
+      </w:r>
+      <w:proofErr w:type="spellEnd"/>
+      <w:r>
+        <w:rPr>
+          <w:rFonts w:ascii="Times New Roman" w:eastAsiaTheme="minorEastAsia" w:hAnsi="Times New Roman" w:cs="Times New Roman"/>
+          <w:sz w:val="24"/>
+        </w:rPr>
+        <w:t xml:space="preserve"> = 0.1297). Zarówno test RESET i test Chowa potwierdziły, iż forma funkcyjna modelu jest prawidłowa.</w:t>
+      </w:r>
+    </w:p>
+    <w:p>
+      <w:pPr>
+        <w:spacing w:after="0" w:line="360" w:lineRule="auto"/>
+        <w:jc w:val="both"/>
+        <w:rPr>
+          <w:rFonts w:ascii="Times New Roman" w:eastAsiaTheme="minorEastAsia" w:hAnsi="Times New Roman" w:cs="Times New Roman"/>
+          <w:sz w:val="24"/>
+        </w:rPr>
+      </w:pPr>
     </w:p>
     <w:p>
       <w:pPr>
@@ -20583,126 +20480,6 @@
         </w:rPr>
         <w:t>.</w:t>
       </w:r>
-    </w:p>
-    <w:p>
-      <w:pPr>
-        <w:tabs>
-          <w:tab w:val="left" w:pos="8738"/>
-        </w:tabs>
-        <w:spacing w:after="0" w:line="240" w:lineRule="auto"/>
-        <w:jc w:val="both"/>
-        <w:rPr>
-          <w:rFonts w:ascii="Times New Roman" w:eastAsia="Times New Roman" w:hAnsi="Times New Roman" w:cs="Times New Roman"/>
-          <w:sz w:val="24"/>
-          <w:szCs w:val="24"/>
-          <w:lang w:eastAsia="pl-PL"/>
-        </w:rPr>
-      </w:pPr>
-    </w:p>
-    <w:p>
-      <w:pPr>
-        <w:tabs>
-          <w:tab w:val="left" w:pos="8738"/>
-        </w:tabs>
-        <w:spacing w:after="0" w:line="240" w:lineRule="auto"/>
-        <w:jc w:val="both"/>
-        <w:rPr>
-          <w:rFonts w:ascii="Times New Roman" w:eastAsia="Times New Roman" w:hAnsi="Times New Roman" w:cs="Times New Roman"/>
-          <w:sz w:val="24"/>
-          <w:szCs w:val="24"/>
-          <w:lang w:eastAsia="pl-PL"/>
-        </w:rPr>
-      </w:pPr>
-    </w:p>
-    <w:p>
-      <w:pPr>
-        <w:tabs>
-          <w:tab w:val="left" w:pos="8738"/>
-        </w:tabs>
-        <w:spacing w:after="0" w:line="240" w:lineRule="auto"/>
-        <w:jc w:val="both"/>
-        <w:rPr>
-          <w:rFonts w:ascii="Times New Roman" w:eastAsia="Times New Roman" w:hAnsi="Times New Roman" w:cs="Times New Roman"/>
-          <w:sz w:val="24"/>
-          <w:szCs w:val="24"/>
-          <w:lang w:eastAsia="pl-PL"/>
-        </w:rPr>
-      </w:pPr>
-    </w:p>
-    <w:p>
-      <w:pPr>
-        <w:tabs>
-          <w:tab w:val="left" w:pos="8738"/>
-        </w:tabs>
-        <w:spacing w:after="0" w:line="240" w:lineRule="auto"/>
-        <w:jc w:val="both"/>
-        <w:rPr>
-          <w:rFonts w:ascii="Times New Roman" w:eastAsia="Times New Roman" w:hAnsi="Times New Roman" w:cs="Times New Roman"/>
-          <w:sz w:val="24"/>
-          <w:szCs w:val="24"/>
-          <w:lang w:eastAsia="pl-PL"/>
-        </w:rPr>
-      </w:pPr>
-    </w:p>
-    <w:p>
-      <w:pPr>
-        <w:tabs>
-          <w:tab w:val="left" w:pos="8738"/>
-        </w:tabs>
-        <w:spacing w:after="0" w:line="240" w:lineRule="auto"/>
-        <w:jc w:val="both"/>
-        <w:rPr>
-          <w:rFonts w:ascii="Times New Roman" w:eastAsia="Times New Roman" w:hAnsi="Times New Roman" w:cs="Times New Roman"/>
-          <w:sz w:val="24"/>
-          <w:szCs w:val="24"/>
-          <w:lang w:eastAsia="pl-PL"/>
-        </w:rPr>
-      </w:pPr>
-    </w:p>
-    <w:p>
-      <w:pPr>
-        <w:tabs>
-          <w:tab w:val="left" w:pos="8738"/>
-        </w:tabs>
-        <w:spacing w:after="0" w:line="240" w:lineRule="auto"/>
-        <w:jc w:val="both"/>
-        <w:rPr>
-          <w:rFonts w:ascii="Times New Roman" w:eastAsia="Times New Roman" w:hAnsi="Times New Roman" w:cs="Times New Roman"/>
-          <w:sz w:val="24"/>
-          <w:szCs w:val="24"/>
-          <w:lang w:eastAsia="pl-PL"/>
-        </w:rPr>
-      </w:pPr>
-    </w:p>
-    <w:p>
-      <w:pPr>
-        <w:tabs>
-          <w:tab w:val="left" w:pos="8738"/>
-        </w:tabs>
-        <w:spacing w:after="0" w:line="240" w:lineRule="auto"/>
-        <w:jc w:val="both"/>
-        <w:rPr>
-          <w:rFonts w:ascii="Times New Roman" w:eastAsia="Times New Roman" w:hAnsi="Times New Roman" w:cs="Times New Roman"/>
-          <w:sz w:val="24"/>
-          <w:szCs w:val="24"/>
-          <w:lang w:eastAsia="pl-PL"/>
-        </w:rPr>
-      </w:pPr>
-    </w:p>
-    <w:p>
-      <w:pPr>
-        <w:tabs>
-          <w:tab w:val="left" w:pos="8738"/>
-        </w:tabs>
-        <w:spacing w:after="0" w:line="240" w:lineRule="auto"/>
-        <w:jc w:val="both"/>
-        <w:rPr>
-          <w:rFonts w:ascii="Times New Roman" w:eastAsia="Times New Roman" w:hAnsi="Times New Roman" w:cs="Times New Roman"/>
-          <w:sz w:val="24"/>
-          <w:szCs w:val="24"/>
-          <w:lang w:eastAsia="pl-PL"/>
-        </w:rPr>
-      </w:pPr>
     </w:p>
     <w:p>
       <w:pPr>
@@ -21330,7 +21107,7 @@
     </w:p>
     <w:p>
       <w:pPr>
-        <w:spacing w:before="240" w:line="360" w:lineRule="auto"/>
+        <w:spacing w:line="360" w:lineRule="auto"/>
         <w:jc w:val="both"/>
         <w:rPr>
           <w:rFonts w:ascii="Times New Roman" w:eastAsiaTheme="minorEastAsia" w:hAnsi="Times New Roman" w:cs="Times New Roman"/>
@@ -21857,126 +21634,6 @@
     </w:p>
     <w:p>
       <w:pPr>
-        <w:spacing w:after="0" w:line="360" w:lineRule="auto"/>
-        <w:jc w:val="both"/>
-        <w:rPr>
-          <w:rFonts w:ascii="Times New Roman" w:eastAsiaTheme="minorEastAsia" w:hAnsi="Times New Roman" w:cs="Times New Roman"/>
-          <w:sz w:val="24"/>
-        </w:rPr>
-      </w:pPr>
-    </w:p>
-    <w:p>
-      <w:pPr>
-        <w:spacing w:after="0" w:line="360" w:lineRule="auto"/>
-        <w:jc w:val="both"/>
-        <w:rPr>
-          <w:rFonts w:ascii="Times New Roman" w:eastAsiaTheme="minorEastAsia" w:hAnsi="Times New Roman" w:cs="Times New Roman"/>
-          <w:sz w:val="24"/>
-        </w:rPr>
-      </w:pPr>
-    </w:p>
-    <w:p>
-      <w:pPr>
-        <w:spacing w:after="0" w:line="360" w:lineRule="auto"/>
-        <w:jc w:val="both"/>
-        <w:rPr>
-          <w:rFonts w:ascii="Times New Roman" w:eastAsiaTheme="minorEastAsia" w:hAnsi="Times New Roman" w:cs="Times New Roman"/>
-          <w:sz w:val="24"/>
-        </w:rPr>
-      </w:pPr>
-    </w:p>
-    <w:p>
-      <w:pPr>
-        <w:spacing w:after="0" w:line="360" w:lineRule="auto"/>
-        <w:jc w:val="both"/>
-        <w:rPr>
-          <w:rFonts w:ascii="Times New Roman" w:eastAsiaTheme="minorEastAsia" w:hAnsi="Times New Roman" w:cs="Times New Roman"/>
-          <w:sz w:val="24"/>
-        </w:rPr>
-      </w:pPr>
-    </w:p>
-    <w:p>
-      <w:pPr>
-        <w:spacing w:after="0" w:line="360" w:lineRule="auto"/>
-        <w:jc w:val="both"/>
-        <w:rPr>
-          <w:rFonts w:ascii="Times New Roman" w:eastAsiaTheme="minorEastAsia" w:hAnsi="Times New Roman" w:cs="Times New Roman"/>
-          <w:sz w:val="24"/>
-        </w:rPr>
-      </w:pPr>
-    </w:p>
-    <w:p>
-      <w:pPr>
-        <w:spacing w:after="0" w:line="360" w:lineRule="auto"/>
-        <w:jc w:val="both"/>
-        <w:rPr>
-          <w:rFonts w:ascii="Times New Roman" w:eastAsiaTheme="minorEastAsia" w:hAnsi="Times New Roman" w:cs="Times New Roman"/>
-          <w:sz w:val="24"/>
-        </w:rPr>
-      </w:pPr>
-    </w:p>
-    <w:p>
-      <w:pPr>
-        <w:spacing w:after="0" w:line="360" w:lineRule="auto"/>
-        <w:jc w:val="both"/>
-        <w:rPr>
-          <w:rFonts w:ascii="Times New Roman" w:eastAsiaTheme="minorEastAsia" w:hAnsi="Times New Roman" w:cs="Times New Roman"/>
-          <w:sz w:val="24"/>
-        </w:rPr>
-      </w:pPr>
-    </w:p>
-    <w:p>
-      <w:pPr>
-        <w:spacing w:after="0" w:line="360" w:lineRule="auto"/>
-        <w:jc w:val="both"/>
-        <w:rPr>
-          <w:rFonts w:ascii="Times New Roman" w:eastAsiaTheme="minorEastAsia" w:hAnsi="Times New Roman" w:cs="Times New Roman"/>
-          <w:sz w:val="24"/>
-        </w:rPr>
-      </w:pPr>
-    </w:p>
-    <w:p>
-      <w:pPr>
-        <w:spacing w:after="0" w:line="360" w:lineRule="auto"/>
-        <w:jc w:val="both"/>
-        <w:rPr>
-          <w:rFonts w:ascii="Times New Roman" w:eastAsiaTheme="minorEastAsia" w:hAnsi="Times New Roman" w:cs="Times New Roman"/>
-          <w:sz w:val="24"/>
-        </w:rPr>
-      </w:pPr>
-    </w:p>
-    <w:p>
-      <w:pPr>
-        <w:spacing w:after="0" w:line="360" w:lineRule="auto"/>
-        <w:jc w:val="both"/>
-        <w:rPr>
-          <w:rFonts w:ascii="Times New Roman" w:eastAsiaTheme="minorEastAsia" w:hAnsi="Times New Roman" w:cs="Times New Roman"/>
-          <w:sz w:val="24"/>
-        </w:rPr>
-      </w:pPr>
-    </w:p>
-    <w:p>
-      <w:pPr>
-        <w:spacing w:after="0" w:line="360" w:lineRule="auto"/>
-        <w:jc w:val="both"/>
-        <w:rPr>
-          <w:rFonts w:ascii="Times New Roman" w:eastAsiaTheme="minorEastAsia" w:hAnsi="Times New Roman" w:cs="Times New Roman"/>
-          <w:sz w:val="24"/>
-        </w:rPr>
-      </w:pPr>
-    </w:p>
-    <w:p>
-      <w:pPr>
-        <w:spacing w:after="0" w:line="360" w:lineRule="auto"/>
-        <w:jc w:val="both"/>
-        <w:rPr>
-          <w:rFonts w:ascii="Times New Roman" w:eastAsiaTheme="minorEastAsia" w:hAnsi="Times New Roman" w:cs="Times New Roman"/>
-          <w:sz w:val="24"/>
-        </w:rPr>
-      </w:pPr>
-    </w:p>
-    <w:p>
-      <w:pPr>
         <w:tabs>
           <w:tab w:val="left" w:pos="8738"/>
         </w:tabs>
@@ -22195,20 +21852,6 @@
     </w:p>
     <w:p>
       <w:pPr>
-        <w:tabs>
-          <w:tab w:val="left" w:pos="8738"/>
-        </w:tabs>
-        <w:spacing w:after="0"/>
-        <w:ind w:left="720" w:hanging="720"/>
-        <w:jc w:val="both"/>
-        <w:rPr>
-          <w:sz w:val="20"/>
-          <w:szCs w:val="20"/>
-        </w:rPr>
-      </w:pPr>
-    </w:p>
-    <w:p>
-      <w:pPr>
         <w:spacing w:after="0" w:line="360" w:lineRule="auto"/>
         <w:jc w:val="both"/>
         <w:rPr>
@@ -22280,7 +21923,25 @@
           <w:szCs w:val="24"/>
           <w:lang w:eastAsia="pl-PL"/>
         </w:rPr>
-        <w:t>Badając normalność rozkładów reszt można też posłużyć się wykresem dystrybuanty rozkładu (Ry</w:t>
+        <w:t xml:space="preserve">Badając normalność rozkładów reszt można też posłużyć się wykresem dystrybuanty </w:t>
+      </w:r>
+      <w:r>
+        <w:rPr>
+          <w:rFonts w:ascii="Times New Roman" w:eastAsia="Times New Roman" w:hAnsi="Times New Roman" w:cs="Times New Roman"/>
+          <w:sz w:val="24"/>
+          <w:szCs w:val="24"/>
+          <w:lang w:eastAsia="pl-PL"/>
+        </w:rPr>
+        <w:t xml:space="preserve">ich </w:t>
+      </w:r>
+      <w:r>
+        <w:rPr>
+          <w:rFonts w:ascii="Times New Roman" w:eastAsia="Times New Roman" w:hAnsi="Times New Roman" w:cs="Times New Roman"/>
+          <w:sz w:val="24"/>
+          <w:szCs w:val="24"/>
+          <w:lang w:eastAsia="pl-PL"/>
+        </w:rPr>
+        <w:t>rozkładu (Ry</w:t>
       </w:r>
       <w:r>
         <w:rPr>
@@ -22298,7 +21959,16 @@
           <w:szCs w:val="24"/>
           <w:lang w:eastAsia="pl-PL"/>
         </w:rPr>
-        <w:t xml:space="preserve">.), który w przypadku reszt ostatecznej wersji modelu (Załącznik </w:t>
+        <w:t xml:space="preserve">.), który w przypadku </w:t>
+      </w:r>
+      <w:r>
+        <w:rPr>
+          <w:rFonts w:ascii="Times New Roman" w:eastAsia="Times New Roman" w:hAnsi="Times New Roman" w:cs="Times New Roman"/>
+          <w:sz w:val="24"/>
+          <w:szCs w:val="24"/>
+          <w:lang w:eastAsia="pl-PL"/>
+        </w:rPr>
+        <w:t xml:space="preserve">ostatecznej wersji modelu (Załącznik </w:t>
       </w:r>
       <w:r>
         <w:rPr>
@@ -22318,201 +21988,6 @@
         </w:rPr>
         <w:t>.) przypomina wykres dystrybuanty rozkładu normalnego.</w:t>
       </w:r>
-    </w:p>
-    <w:p>
-      <w:pPr>
-        <w:tabs>
-          <w:tab w:val="left" w:pos="8738"/>
-        </w:tabs>
-        <w:spacing w:after="0" w:line="360" w:lineRule="auto"/>
-        <w:jc w:val="both"/>
-        <w:rPr>
-          <w:rFonts w:ascii="Times New Roman" w:eastAsia="Times New Roman" w:hAnsi="Times New Roman" w:cs="Times New Roman"/>
-          <w:sz w:val="24"/>
-          <w:szCs w:val="24"/>
-          <w:lang w:eastAsia="pl-PL"/>
-        </w:rPr>
-      </w:pPr>
-    </w:p>
-    <w:p>
-      <w:pPr>
-        <w:tabs>
-          <w:tab w:val="left" w:pos="8738"/>
-        </w:tabs>
-        <w:spacing w:after="0" w:line="360" w:lineRule="auto"/>
-        <w:jc w:val="both"/>
-        <w:rPr>
-          <w:rFonts w:ascii="Times New Roman" w:eastAsia="Times New Roman" w:hAnsi="Times New Roman" w:cs="Times New Roman"/>
-          <w:sz w:val="24"/>
-          <w:szCs w:val="24"/>
-          <w:lang w:eastAsia="pl-PL"/>
-        </w:rPr>
-      </w:pPr>
-    </w:p>
-    <w:p>
-      <w:pPr>
-        <w:tabs>
-          <w:tab w:val="left" w:pos="8738"/>
-        </w:tabs>
-        <w:spacing w:after="0" w:line="360" w:lineRule="auto"/>
-        <w:jc w:val="both"/>
-        <w:rPr>
-          <w:rFonts w:ascii="Times New Roman" w:eastAsia="Times New Roman" w:hAnsi="Times New Roman" w:cs="Times New Roman"/>
-          <w:sz w:val="24"/>
-          <w:szCs w:val="24"/>
-          <w:lang w:eastAsia="pl-PL"/>
-        </w:rPr>
-      </w:pPr>
-    </w:p>
-    <w:p>
-      <w:pPr>
-        <w:tabs>
-          <w:tab w:val="left" w:pos="8738"/>
-        </w:tabs>
-        <w:spacing w:after="0" w:line="360" w:lineRule="auto"/>
-        <w:jc w:val="both"/>
-        <w:rPr>
-          <w:rFonts w:ascii="Times New Roman" w:eastAsia="Times New Roman" w:hAnsi="Times New Roman" w:cs="Times New Roman"/>
-          <w:sz w:val="24"/>
-          <w:szCs w:val="24"/>
-          <w:lang w:eastAsia="pl-PL"/>
-        </w:rPr>
-      </w:pPr>
-    </w:p>
-    <w:p>
-      <w:pPr>
-        <w:tabs>
-          <w:tab w:val="left" w:pos="8738"/>
-        </w:tabs>
-        <w:spacing w:after="0" w:line="360" w:lineRule="auto"/>
-        <w:jc w:val="both"/>
-        <w:rPr>
-          <w:rFonts w:ascii="Times New Roman" w:eastAsia="Times New Roman" w:hAnsi="Times New Roman" w:cs="Times New Roman"/>
-          <w:sz w:val="24"/>
-          <w:szCs w:val="24"/>
-          <w:lang w:eastAsia="pl-PL"/>
-        </w:rPr>
-      </w:pPr>
-    </w:p>
-    <w:p>
-      <w:pPr>
-        <w:tabs>
-          <w:tab w:val="left" w:pos="8738"/>
-        </w:tabs>
-        <w:spacing w:after="0" w:line="360" w:lineRule="auto"/>
-        <w:jc w:val="both"/>
-        <w:rPr>
-          <w:rFonts w:ascii="Times New Roman" w:eastAsia="Times New Roman" w:hAnsi="Times New Roman" w:cs="Times New Roman"/>
-          <w:sz w:val="24"/>
-          <w:szCs w:val="24"/>
-          <w:lang w:eastAsia="pl-PL"/>
-        </w:rPr>
-      </w:pPr>
-    </w:p>
-    <w:p>
-      <w:pPr>
-        <w:tabs>
-          <w:tab w:val="left" w:pos="8738"/>
-        </w:tabs>
-        <w:spacing w:after="0" w:line="360" w:lineRule="auto"/>
-        <w:jc w:val="both"/>
-        <w:rPr>
-          <w:rFonts w:ascii="Times New Roman" w:eastAsia="Times New Roman" w:hAnsi="Times New Roman" w:cs="Times New Roman"/>
-          <w:sz w:val="24"/>
-          <w:szCs w:val="24"/>
-          <w:lang w:eastAsia="pl-PL"/>
-        </w:rPr>
-      </w:pPr>
-    </w:p>
-    <w:p>
-      <w:pPr>
-        <w:tabs>
-          <w:tab w:val="left" w:pos="8738"/>
-        </w:tabs>
-        <w:spacing w:after="0" w:line="360" w:lineRule="auto"/>
-        <w:jc w:val="both"/>
-        <w:rPr>
-          <w:rFonts w:ascii="Times New Roman" w:eastAsia="Times New Roman" w:hAnsi="Times New Roman" w:cs="Times New Roman"/>
-          <w:sz w:val="24"/>
-          <w:szCs w:val="24"/>
-          <w:lang w:eastAsia="pl-PL"/>
-        </w:rPr>
-      </w:pPr>
-    </w:p>
-    <w:p>
-      <w:pPr>
-        <w:tabs>
-          <w:tab w:val="left" w:pos="8738"/>
-        </w:tabs>
-        <w:spacing w:after="0" w:line="360" w:lineRule="auto"/>
-        <w:jc w:val="both"/>
-        <w:rPr>
-          <w:rFonts w:ascii="Times New Roman" w:eastAsia="Times New Roman" w:hAnsi="Times New Roman" w:cs="Times New Roman"/>
-          <w:sz w:val="24"/>
-          <w:szCs w:val="24"/>
-          <w:lang w:eastAsia="pl-PL"/>
-        </w:rPr>
-      </w:pPr>
-    </w:p>
-    <w:p>
-      <w:pPr>
-        <w:tabs>
-          <w:tab w:val="left" w:pos="8738"/>
-        </w:tabs>
-        <w:spacing w:after="0" w:line="360" w:lineRule="auto"/>
-        <w:jc w:val="both"/>
-        <w:rPr>
-          <w:rFonts w:ascii="Times New Roman" w:eastAsia="Times New Roman" w:hAnsi="Times New Roman" w:cs="Times New Roman"/>
-          <w:sz w:val="24"/>
-          <w:szCs w:val="24"/>
-          <w:lang w:eastAsia="pl-PL"/>
-        </w:rPr>
-      </w:pPr>
-    </w:p>
-    <w:p>
-      <w:pPr>
-        <w:tabs>
-          <w:tab w:val="left" w:pos="8738"/>
-        </w:tabs>
-        <w:spacing w:after="0" w:line="360" w:lineRule="auto"/>
-        <w:jc w:val="both"/>
-        <w:rPr>
-          <w:rFonts w:ascii="Times New Roman" w:eastAsia="Times New Roman" w:hAnsi="Times New Roman" w:cs="Times New Roman"/>
-          <w:sz w:val="24"/>
-          <w:szCs w:val="24"/>
-          <w:lang w:eastAsia="pl-PL"/>
-        </w:rPr>
-      </w:pPr>
-    </w:p>
-    <w:p>
-      <w:pPr>
-        <w:tabs>
-          <w:tab w:val="left" w:pos="8738"/>
-        </w:tabs>
-        <w:spacing w:after="0" w:line="360" w:lineRule="auto"/>
-        <w:jc w:val="both"/>
-        <w:rPr>
-          <w:rFonts w:ascii="Times New Roman" w:eastAsia="Times New Roman" w:hAnsi="Times New Roman" w:cs="Times New Roman"/>
-          <w:sz w:val="24"/>
-          <w:szCs w:val="24"/>
-          <w:lang w:eastAsia="pl-PL"/>
-        </w:rPr>
-      </w:pPr>
-    </w:p>
-    <w:p>
-      <w:pPr>
-        <w:tabs>
-          <w:tab w:val="left" w:pos="8738"/>
-        </w:tabs>
-        <w:spacing w:after="0" w:line="360" w:lineRule="auto"/>
-        <w:jc w:val="both"/>
-        <w:rPr>
-          <w:rFonts w:ascii="Times New Roman" w:eastAsia="Times New Roman" w:hAnsi="Times New Roman" w:cs="Times New Roman"/>
-          <w:sz w:val="24"/>
-          <w:szCs w:val="24"/>
-          <w:lang w:eastAsia="pl-PL"/>
-        </w:rPr>
-      </w:pPr>
     </w:p>
     <w:p>
       <w:pPr>
@@ -22753,6 +22228,246 @@
           <w:lang w:eastAsia="pl-PL"/>
         </w:rPr>
       </w:pPr>
+    </w:p>
+    <w:p>
+      <w:pPr>
+        <w:tabs>
+          <w:tab w:val="left" w:pos="8738"/>
+        </w:tabs>
+        <w:spacing w:after="0" w:line="240" w:lineRule="auto"/>
+        <w:jc w:val="both"/>
+        <w:rPr>
+          <w:rFonts w:ascii="Times New Roman" w:eastAsia="Times New Roman" w:hAnsi="Times New Roman" w:cs="Times New Roman"/>
+          <w:sz w:val="24"/>
+          <w:szCs w:val="24"/>
+          <w:lang w:eastAsia="pl-PL"/>
+        </w:rPr>
+      </w:pPr>
+    </w:p>
+    <w:p>
+      <w:pPr>
+        <w:tabs>
+          <w:tab w:val="left" w:pos="8738"/>
+        </w:tabs>
+        <w:spacing w:after="0" w:line="240" w:lineRule="auto"/>
+        <w:jc w:val="both"/>
+        <w:rPr>
+          <w:rFonts w:ascii="Times New Roman" w:eastAsia="Times New Roman" w:hAnsi="Times New Roman" w:cs="Times New Roman"/>
+          <w:sz w:val="24"/>
+          <w:szCs w:val="24"/>
+          <w:lang w:eastAsia="pl-PL"/>
+        </w:rPr>
+      </w:pPr>
+    </w:p>
+    <w:p>
+      <w:pPr>
+        <w:tabs>
+          <w:tab w:val="left" w:pos="8738"/>
+        </w:tabs>
+        <w:spacing w:after="0" w:line="240" w:lineRule="auto"/>
+        <w:jc w:val="both"/>
+        <w:rPr>
+          <w:rFonts w:ascii="Times New Roman" w:eastAsia="Times New Roman" w:hAnsi="Times New Roman" w:cs="Times New Roman"/>
+          <w:sz w:val="24"/>
+          <w:szCs w:val="24"/>
+          <w:lang w:eastAsia="pl-PL"/>
+        </w:rPr>
+      </w:pPr>
+    </w:p>
+    <w:p>
+      <w:pPr>
+        <w:tabs>
+          <w:tab w:val="left" w:pos="8738"/>
+        </w:tabs>
+        <w:spacing w:after="0" w:line="240" w:lineRule="auto"/>
+        <w:jc w:val="both"/>
+        <w:rPr>
+          <w:rFonts w:ascii="Times New Roman" w:eastAsia="Times New Roman" w:hAnsi="Times New Roman" w:cs="Times New Roman"/>
+          <w:sz w:val="24"/>
+          <w:szCs w:val="24"/>
+          <w:lang w:eastAsia="pl-PL"/>
+        </w:rPr>
+      </w:pPr>
+    </w:p>
+    <w:p>
+      <w:pPr>
+        <w:tabs>
+          <w:tab w:val="left" w:pos="8738"/>
+        </w:tabs>
+        <w:spacing w:after="0" w:line="240" w:lineRule="auto"/>
+        <w:jc w:val="both"/>
+        <w:rPr>
+          <w:rFonts w:ascii="Times New Roman" w:eastAsia="Times New Roman" w:hAnsi="Times New Roman" w:cs="Times New Roman"/>
+          <w:sz w:val="24"/>
+          <w:szCs w:val="24"/>
+          <w:lang w:eastAsia="pl-PL"/>
+        </w:rPr>
+      </w:pPr>
+    </w:p>
+    <w:p>
+      <w:pPr>
+        <w:tabs>
+          <w:tab w:val="left" w:pos="8738"/>
+        </w:tabs>
+        <w:spacing w:after="0" w:line="240" w:lineRule="auto"/>
+        <w:jc w:val="both"/>
+        <w:rPr>
+          <w:rFonts w:ascii="Times New Roman" w:eastAsia="Times New Roman" w:hAnsi="Times New Roman" w:cs="Times New Roman"/>
+          <w:sz w:val="24"/>
+          <w:szCs w:val="24"/>
+          <w:lang w:eastAsia="pl-PL"/>
+        </w:rPr>
+      </w:pPr>
+    </w:p>
+    <w:p>
+      <w:pPr>
+        <w:tabs>
+          <w:tab w:val="left" w:pos="8738"/>
+        </w:tabs>
+        <w:spacing w:after="0" w:line="240" w:lineRule="auto"/>
+        <w:jc w:val="both"/>
+        <w:rPr>
+          <w:rFonts w:ascii="Times New Roman" w:eastAsia="Times New Roman" w:hAnsi="Times New Roman" w:cs="Times New Roman"/>
+          <w:sz w:val="24"/>
+          <w:szCs w:val="24"/>
+          <w:lang w:eastAsia="pl-PL"/>
+        </w:rPr>
+      </w:pPr>
+    </w:p>
+    <w:p>
+      <w:pPr>
+        <w:tabs>
+          <w:tab w:val="left" w:pos="8738"/>
+        </w:tabs>
+        <w:spacing w:after="0" w:line="240" w:lineRule="auto"/>
+        <w:jc w:val="both"/>
+        <w:rPr>
+          <w:rFonts w:ascii="Times New Roman" w:eastAsia="Times New Roman" w:hAnsi="Times New Roman" w:cs="Times New Roman"/>
+          <w:sz w:val="24"/>
+          <w:szCs w:val="24"/>
+          <w:lang w:eastAsia="pl-PL"/>
+        </w:rPr>
+      </w:pPr>
+    </w:p>
+    <w:p>
+      <w:pPr>
+        <w:tabs>
+          <w:tab w:val="left" w:pos="8738"/>
+        </w:tabs>
+        <w:spacing w:after="0" w:line="240" w:lineRule="auto"/>
+        <w:jc w:val="both"/>
+        <w:rPr>
+          <w:rFonts w:ascii="Times New Roman" w:eastAsia="Times New Roman" w:hAnsi="Times New Roman" w:cs="Times New Roman"/>
+          <w:sz w:val="24"/>
+          <w:szCs w:val="24"/>
+          <w:lang w:eastAsia="pl-PL"/>
+        </w:rPr>
+      </w:pPr>
+    </w:p>
+    <w:p>
+      <w:pPr>
+        <w:tabs>
+          <w:tab w:val="left" w:pos="8738"/>
+        </w:tabs>
+        <w:spacing w:after="0" w:line="240" w:lineRule="auto"/>
+        <w:jc w:val="both"/>
+        <w:rPr>
+          <w:rFonts w:ascii="Times New Roman" w:eastAsia="Times New Roman" w:hAnsi="Times New Roman" w:cs="Times New Roman"/>
+          <w:sz w:val="24"/>
+          <w:szCs w:val="24"/>
+          <w:lang w:eastAsia="pl-PL"/>
+        </w:rPr>
+      </w:pPr>
+    </w:p>
+    <w:p>
+      <w:pPr>
+        <w:tabs>
+          <w:tab w:val="left" w:pos="8738"/>
+        </w:tabs>
+        <w:spacing w:after="0" w:line="240" w:lineRule="auto"/>
+        <w:jc w:val="both"/>
+        <w:rPr>
+          <w:rFonts w:ascii="Times New Roman" w:eastAsia="Times New Roman" w:hAnsi="Times New Roman" w:cs="Times New Roman"/>
+          <w:sz w:val="24"/>
+          <w:szCs w:val="24"/>
+          <w:lang w:eastAsia="pl-PL"/>
+        </w:rPr>
+      </w:pPr>
+    </w:p>
+    <w:p>
+      <w:pPr>
+        <w:tabs>
+          <w:tab w:val="left" w:pos="8738"/>
+        </w:tabs>
+        <w:spacing w:after="0" w:line="240" w:lineRule="auto"/>
+        <w:jc w:val="both"/>
+        <w:rPr>
+          <w:rFonts w:ascii="Times New Roman" w:eastAsia="Times New Roman" w:hAnsi="Times New Roman" w:cs="Times New Roman"/>
+          <w:sz w:val="24"/>
+          <w:szCs w:val="24"/>
+          <w:lang w:eastAsia="pl-PL"/>
+        </w:rPr>
+      </w:pPr>
+    </w:p>
+    <w:p>
+      <w:pPr>
+        <w:tabs>
+          <w:tab w:val="left" w:pos="8738"/>
+        </w:tabs>
+        <w:spacing w:after="0" w:line="240" w:lineRule="auto"/>
+        <w:jc w:val="both"/>
+        <w:rPr>
+          <w:rFonts w:ascii="Times New Roman" w:eastAsia="Times New Roman" w:hAnsi="Times New Roman" w:cs="Times New Roman"/>
+          <w:sz w:val="24"/>
+          <w:szCs w:val="24"/>
+          <w:lang w:eastAsia="pl-PL"/>
+        </w:rPr>
+      </w:pPr>
+    </w:p>
+    <w:p>
+      <w:pPr>
+        <w:tabs>
+          <w:tab w:val="left" w:pos="8738"/>
+        </w:tabs>
+        <w:spacing w:after="0" w:line="240" w:lineRule="auto"/>
+        <w:jc w:val="both"/>
+        <w:rPr>
+          <w:rFonts w:ascii="Times New Roman" w:eastAsia="Times New Roman" w:hAnsi="Times New Roman" w:cs="Times New Roman"/>
+          <w:sz w:val="24"/>
+          <w:szCs w:val="24"/>
+          <w:lang w:eastAsia="pl-PL"/>
+        </w:rPr>
+      </w:pPr>
+    </w:p>
+    <w:p>
+      <w:pPr>
+        <w:tabs>
+          <w:tab w:val="left" w:pos="8738"/>
+        </w:tabs>
+        <w:spacing w:after="0" w:line="240" w:lineRule="auto"/>
+        <w:jc w:val="both"/>
+        <w:rPr>
+          <w:rFonts w:ascii="Times New Roman" w:eastAsia="Times New Roman" w:hAnsi="Times New Roman" w:cs="Times New Roman"/>
+          <w:sz w:val="24"/>
+          <w:szCs w:val="24"/>
+          <w:lang w:eastAsia="pl-PL"/>
+        </w:rPr>
+      </w:pPr>
+    </w:p>
+    <w:p>
+      <w:pPr>
+        <w:tabs>
+          <w:tab w:val="left" w:pos="8738"/>
+        </w:tabs>
+        <w:spacing w:after="0" w:line="240" w:lineRule="auto"/>
+        <w:jc w:val="both"/>
+        <w:rPr>
+          <w:rFonts w:ascii="Times New Roman" w:eastAsia="Times New Roman" w:hAnsi="Times New Roman" w:cs="Times New Roman"/>
+          <w:sz w:val="24"/>
+          <w:szCs w:val="24"/>
+          <w:lang w:eastAsia="pl-PL"/>
+        </w:rPr>
+      </w:pPr>
       <w:r>
         <w:rPr>
           <w:rFonts w:ascii="Times New Roman" w:eastAsia="Times New Roman" w:hAnsi="Times New Roman" w:cs="Times New Roman"/>
@@ -22917,34 +22632,6 @@
     </w:p>
     <w:p>
       <w:pPr>
-        <w:tabs>
-          <w:tab w:val="left" w:pos="8738"/>
-        </w:tabs>
-        <w:ind w:left="720" w:hanging="720"/>
-        <w:jc w:val="both"/>
-        <w:rPr>
-          <w:rFonts w:ascii="Times New Roman" w:hAnsi="Times New Roman" w:cs="Times New Roman"/>
-          <w:sz w:val="20"/>
-          <w:szCs w:val="20"/>
-        </w:rPr>
-      </w:pPr>
-    </w:p>
-    <w:p>
-      <w:pPr>
-        <w:tabs>
-          <w:tab w:val="left" w:pos="8738"/>
-        </w:tabs>
-        <w:ind w:left="720" w:hanging="720"/>
-        <w:jc w:val="both"/>
-        <w:rPr>
-          <w:rFonts w:ascii="Times New Roman" w:hAnsi="Times New Roman" w:cs="Times New Roman"/>
-          <w:sz w:val="20"/>
-          <w:szCs w:val="20"/>
-        </w:rPr>
-      </w:pPr>
-    </w:p>
-    <w:p>
-      <w:pPr>
         <w:spacing w:after="0" w:line="360" w:lineRule="auto"/>
         <w:jc w:val="both"/>
         <w:rPr>
@@ -23388,6 +23075,16 @@
         </w:rPr>
         <w:t>pracy – model jest zbudowany na podstawie danych przekrojowych, a problem autokorelacji jest charakterystyczny dla szeregów czasowych.</w:t>
       </w:r>
+    </w:p>
+    <w:p>
+      <w:pPr>
+        <w:spacing w:after="0" w:line="360" w:lineRule="auto"/>
+        <w:jc w:val="both"/>
+        <w:rPr>
+          <w:rFonts w:ascii="Times New Roman" w:eastAsiaTheme="minorEastAsia" w:hAnsi="Times New Roman" w:cs="Times New Roman"/>
+          <w:sz w:val="24"/>
+        </w:rPr>
+      </w:pPr>
     </w:p>
     <w:p>
       <w:pPr>
@@ -24210,7 +23907,7 @@
     </w:p>
     <w:p>
       <w:pPr>
-        <w:spacing w:line="360" w:lineRule="auto"/>
+        <w:spacing w:after="0" w:line="360" w:lineRule="auto"/>
         <w:jc w:val="both"/>
         <w:rPr>
           <w:rFonts w:ascii="Calibri" w:eastAsia="Times New Roman" w:hAnsi="Calibri" w:cs="Calibri"/>
@@ -24341,16 +24038,6 @@
     </w:p>
     <w:p>
       <w:pPr>
-        <w:jc w:val="both"/>
-        <w:rPr>
-          <w:rFonts w:ascii="Calibri" w:eastAsia="Times New Roman" w:hAnsi="Calibri" w:cs="Calibri"/>
-          <w:color w:val="000000"/>
-          <w:lang w:eastAsia="pl-PL"/>
-        </w:rPr>
-      </w:pPr>
-    </w:p>
-    <w:p>
-      <w:pPr>
         <w:tabs>
           <w:tab w:val="left" w:pos="8738"/>
         </w:tabs>
@@ -24358,6 +24045,21 @@
         <w:ind w:left="1320" w:hanging="1320"/>
         <w:jc w:val="both"/>
         <w:rPr>
+          <w:rFonts w:ascii="Calibri" w:eastAsia="Times New Roman" w:hAnsi="Calibri" w:cs="Calibri"/>
+          <w:color w:val="000000"/>
+          <w:lang w:eastAsia="pl-PL"/>
+        </w:rPr>
+      </w:pPr>
+    </w:p>
+    <w:p>
+      <w:pPr>
+        <w:tabs>
+          <w:tab w:val="left" w:pos="8738"/>
+        </w:tabs>
+        <w:spacing w:after="0" w:line="360" w:lineRule="auto"/>
+        <w:ind w:left="1320" w:hanging="1320"/>
+        <w:jc w:val="both"/>
+        <w:rPr>
           <w:rFonts w:ascii="Times New Roman" w:eastAsia="Times New Roman" w:hAnsi="Times New Roman" w:cs="Times New Roman"/>
           <w:sz w:val="24"/>
           <w:szCs w:val="24"/>
@@ -24412,6 +24114,7 @@
     </w:p>
     <w:p>
       <w:pPr>
+        <w:spacing w:after="0"/>
         <w:rPr>
           <w:rFonts w:ascii="Calibri" w:eastAsia="Times New Roman" w:hAnsi="Calibri" w:cs="Calibri"/>
           <w:color w:val="000000"/>
@@ -24427,7 +24130,7 @@
         </w:rPr>
         <w:drawing>
           <wp:inline distT="0" distB="0" distL="0" distR="0">
-            <wp:extent cx="5760720" cy="2880360"/>
+            <wp:extent cx="5760720" cy="2788920"/>
             <wp:effectExtent l="0" t="0" r="0" b="0"/>
             <wp:docPr id="56" name="Obraz 56"/>
             <wp:cNvGraphicFramePr>
@@ -24440,7 +24143,7 @@
                     <pic:cNvPr id="56" name="leverage plots 1.png"/>
                     <pic:cNvPicPr/>
                   </pic:nvPicPr>
-                  <pic:blipFill>
+                  <pic:blipFill rotWithShape="1">
                     <a:blip r:embed="rId20" cstate="print">
                       <a:extLst>
                         <a:ext uri="{28A0092B-C50C-407E-A947-70E740481C1C}">
@@ -24448,18 +24151,25 @@
                         </a:ext>
                       </a:extLst>
                     </a:blip>
-                    <a:stretch>
-                      <a:fillRect/>
-                    </a:stretch>
+                    <a:srcRect t="2381" b="793"/>
+                    <a:stretch/>
                   </pic:blipFill>
-                  <pic:spPr>
+                  <pic:spPr bwMode="auto">
                     <a:xfrm>
                       <a:off x="0" y="0"/>
-                      <a:ext cx="5760720" cy="2880360"/>
+                      <a:ext cx="5760720" cy="2788920"/>
                     </a:xfrm>
                     <a:prstGeom prst="rect">
                       <a:avLst/>
                     </a:prstGeom>
+                    <a:ln>
+                      <a:noFill/>
+                    </a:ln>
+                    <a:extLst>
+                      <a:ext uri="{53640926-AAD7-44D8-BBD7-CCE9431645EC}">
+                        <a14:shadowObscured xmlns:a14="http://schemas.microsoft.com/office/drawing/2010/main"/>
+                      </a:ext>
+                    </a:extLst>
                   </pic:spPr>
                 </pic:pic>
               </a:graphicData>
@@ -24470,6 +24180,7 @@
     </w:p>
     <w:p>
       <w:pPr>
+        <w:spacing w:after="0"/>
         <w:rPr>
           <w:rFonts w:ascii="Calibri" w:eastAsia="Times New Roman" w:hAnsi="Calibri" w:cs="Calibri"/>
           <w:color w:val="000000"/>
@@ -24626,16 +24337,166 @@
     <w:p>
       <w:pPr>
         <w:tabs>
-          <w:tab w:val="left" w:pos="8738"/>
+          <w:tab w:val="left" w:pos="709"/>
         </w:tabs>
-        <w:ind w:left="720" w:hanging="720"/>
-        <w:jc w:val="both"/>
-        <w:rPr>
-          <w:rFonts w:ascii="Times New Roman" w:hAnsi="Times New Roman" w:cs="Times New Roman"/>
-          <w:sz w:val="20"/>
+        <w:spacing w:after="0" w:line="360" w:lineRule="auto"/>
+        <w:jc w:val="both"/>
+        <w:rPr>
+          <w:rFonts w:ascii="Times New Roman" w:eastAsiaTheme="minorEastAsia" w:hAnsi="Times New Roman" w:cs="Times New Roman"/>
+          <w:sz w:val="24"/>
+        </w:rPr>
+      </w:pPr>
+      <w:r>
+        <w:rPr>
+          <w:sz w:val="24"/>
           <w:szCs w:val="20"/>
         </w:rPr>
-      </w:pPr>
+        <w:tab/>
+      </w:r>
+      <w:r>
+        <w:rPr>
+          <w:rFonts w:ascii="Times New Roman" w:eastAsiaTheme="minorEastAsia" w:hAnsi="Times New Roman" w:cs="Times New Roman"/>
+          <w:sz w:val="24"/>
+        </w:rPr>
+        <w:t>Z wykresów dźwigni (Rys. 13</w:t>
+      </w:r>
+      <w:r>
+        <w:rPr>
+          <w:rFonts w:ascii="Times New Roman" w:eastAsiaTheme="minorEastAsia" w:hAnsi="Times New Roman" w:cs="Times New Roman"/>
+          <w:sz w:val="24"/>
+        </w:rPr>
+        <w:t>.) możemy zaobserwować</w:t>
+      </w:r>
+      <w:r>
+        <w:rPr>
+          <w:rFonts w:ascii="Times New Roman" w:eastAsiaTheme="minorEastAsia" w:hAnsi="Times New Roman" w:cs="Times New Roman"/>
+          <w:sz w:val="24"/>
+        </w:rPr>
+        <w:t>, że obserwacjami, które </w:t>
+      </w:r>
+      <w:r>
+        <w:rPr>
+          <w:rFonts w:ascii="Times New Roman" w:eastAsiaTheme="minorEastAsia" w:hAnsi="Times New Roman" w:cs="Times New Roman"/>
+          <w:sz w:val="24"/>
+        </w:rPr>
+        <w:t>najczęściej pojawiają się na wykresach jako ob</w:t>
+      </w:r>
+      <w:r>
+        <w:rPr>
+          <w:rFonts w:ascii="Times New Roman" w:eastAsiaTheme="minorEastAsia" w:hAnsi="Times New Roman" w:cs="Times New Roman"/>
+          <w:sz w:val="24"/>
+        </w:rPr>
+        <w:t xml:space="preserve">serwacje nietypowe są: 175, </w:t>
+      </w:r>
+      <w:r>
+        <w:rPr>
+          <w:rFonts w:ascii="Times New Roman" w:eastAsiaTheme="minorEastAsia" w:hAnsi="Times New Roman" w:cs="Times New Roman"/>
+          <w:sz w:val="24"/>
+        </w:rPr>
+        <w:t>224.</w:t>
+      </w:r>
+      <w:r>
+        <w:rPr>
+          <w:rFonts w:ascii="Times New Roman" w:eastAsiaTheme="minorEastAsia" w:hAnsi="Times New Roman" w:cs="Times New Roman"/>
+          <w:sz w:val="24"/>
+        </w:rPr>
+        <w:t xml:space="preserve"> Na </w:t>
+      </w:r>
+      <w:r>
+        <w:rPr>
+          <w:rFonts w:ascii="Times New Roman" w:eastAsiaTheme="minorEastAsia" w:hAnsi="Times New Roman" w:cs="Times New Roman"/>
+          <w:sz w:val="24"/>
+        </w:rPr>
+        <w:t>podstawie porównania po</w:t>
+      </w:r>
+      <w:r>
+        <w:rPr>
+          <w:rFonts w:ascii="Times New Roman" w:eastAsiaTheme="minorEastAsia" w:hAnsi="Times New Roman" w:cs="Times New Roman"/>
+          <w:sz w:val="24"/>
+        </w:rPr>
+        <w:t xml:space="preserve">dstawowych statystyk zmiennych </w:t>
+      </w:r>
+      <w:r>
+        <w:rPr>
+          <w:rFonts w:ascii="Times New Roman" w:eastAsiaTheme="minorEastAsia" w:hAnsi="Times New Roman" w:cs="Times New Roman"/>
+          <w:sz w:val="24"/>
+        </w:rPr>
+        <w:t>a wartościami obserwacji można zauważyć, iż na uwagę zasługuje liczba zgonów spowodo</w:t>
+      </w:r>
+      <w:r>
+        <w:rPr>
+          <w:rFonts w:ascii="Times New Roman" w:eastAsiaTheme="minorEastAsia" w:hAnsi="Times New Roman" w:cs="Times New Roman"/>
+          <w:sz w:val="24"/>
+        </w:rPr>
+        <w:t xml:space="preserve">wanych pandemią </w:t>
+      </w:r>
+      <w:proofErr w:type="spellStart"/>
+      <w:r>
+        <w:rPr>
+          <w:rFonts w:ascii="Times New Roman" w:eastAsiaTheme="minorEastAsia" w:hAnsi="Times New Roman" w:cs="Times New Roman"/>
+          <w:sz w:val="24"/>
+        </w:rPr>
+        <w:t>koronawirusa</w:t>
+      </w:r>
+      <w:proofErr w:type="spellEnd"/>
+      <w:r>
+        <w:rPr>
+          <w:rFonts w:ascii="Times New Roman" w:eastAsiaTheme="minorEastAsia" w:hAnsi="Times New Roman" w:cs="Times New Roman"/>
+          <w:sz w:val="24"/>
+        </w:rPr>
+        <w:t>. W </w:t>
+      </w:r>
+      <w:r>
+        <w:rPr>
+          <w:rFonts w:ascii="Times New Roman" w:eastAsiaTheme="minorEastAsia" w:hAnsi="Times New Roman" w:cs="Times New Roman"/>
+          <w:sz w:val="24"/>
+        </w:rPr>
+        <w:t xml:space="preserve">szczególności obserwacja numer 175, gdzie liczba przypadków osób chorych na COVID-19 osiąga wartość powyżej pierwszego </w:t>
+      </w:r>
+      <w:proofErr w:type="spellStart"/>
+      <w:r>
+        <w:rPr>
+          <w:rFonts w:ascii="Times New Roman" w:eastAsiaTheme="minorEastAsia" w:hAnsi="Times New Roman" w:cs="Times New Roman"/>
+          <w:sz w:val="24"/>
+        </w:rPr>
+        <w:t>kwarty</w:t>
+      </w:r>
+      <w:r>
+        <w:rPr>
+          <w:rFonts w:ascii="Times New Roman" w:eastAsiaTheme="minorEastAsia" w:hAnsi="Times New Roman" w:cs="Times New Roman"/>
+          <w:sz w:val="24"/>
+        </w:rPr>
+        <w:t>la</w:t>
+      </w:r>
+      <w:proofErr w:type="spellEnd"/>
+      <w:r>
+        <w:rPr>
+          <w:rFonts w:ascii="Times New Roman" w:eastAsiaTheme="minorEastAsia" w:hAnsi="Times New Roman" w:cs="Times New Roman"/>
+          <w:sz w:val="24"/>
+        </w:rPr>
+        <w:t>, a liczba zgonów wynosi 0. W </w:t>
+      </w:r>
+      <w:r>
+        <w:rPr>
+          <w:rFonts w:ascii="Times New Roman" w:eastAsiaTheme="minorEastAsia" w:hAnsi="Times New Roman" w:cs="Times New Roman"/>
+          <w:sz w:val="24"/>
+        </w:rPr>
+        <w:t>przypadku obserwacji numer 224 liczba zgonów jest równa zero, j</w:t>
+      </w:r>
+      <w:r>
+        <w:rPr>
+          <w:rFonts w:ascii="Times New Roman" w:eastAsiaTheme="minorEastAsia" w:hAnsi="Times New Roman" w:cs="Times New Roman"/>
+          <w:sz w:val="24"/>
+        </w:rPr>
+        <w:t>ednakże liczba zachorowań w </w:t>
+      </w:r>
+      <w:r>
+        <w:rPr>
+          <w:rFonts w:ascii="Times New Roman" w:eastAsiaTheme="minorEastAsia" w:hAnsi="Times New Roman" w:cs="Times New Roman"/>
+          <w:sz w:val="24"/>
+        </w:rPr>
+        <w:t>porównaniu do innych powiatów jest niewielka.</w:t>
+      </w:r>
     </w:p>
     <w:p>
       <w:pPr>
@@ -24645,170 +24506,6 @@
         <w:spacing w:after="0" w:line="360" w:lineRule="auto"/>
         <w:jc w:val="both"/>
         <w:rPr>
-          <w:rFonts w:ascii="Times New Roman" w:eastAsiaTheme="minorEastAsia" w:hAnsi="Times New Roman" w:cs="Times New Roman"/>
-          <w:sz w:val="24"/>
-        </w:rPr>
-      </w:pPr>
-      <w:r>
-        <w:rPr>
-          <w:sz w:val="24"/>
-          <w:szCs w:val="20"/>
-        </w:rPr>
-        <w:tab/>
-      </w:r>
-      <w:r>
-        <w:rPr>
-          <w:rFonts w:ascii="Times New Roman" w:eastAsiaTheme="minorEastAsia" w:hAnsi="Times New Roman" w:cs="Times New Roman"/>
-          <w:sz w:val="24"/>
-        </w:rPr>
-        <w:t>Z wykresów dźwigni (Rys. 13</w:t>
-      </w:r>
-      <w:r>
-        <w:rPr>
-          <w:rFonts w:ascii="Times New Roman" w:eastAsiaTheme="minorEastAsia" w:hAnsi="Times New Roman" w:cs="Times New Roman"/>
-          <w:sz w:val="24"/>
-        </w:rPr>
-        <w:t>.) możemy zaobserwować</w:t>
-      </w:r>
-      <w:r>
-        <w:rPr>
-          <w:rFonts w:ascii="Times New Roman" w:eastAsiaTheme="minorEastAsia" w:hAnsi="Times New Roman" w:cs="Times New Roman"/>
-          <w:sz w:val="24"/>
-        </w:rPr>
-        <w:t>, że obserwacjami, które </w:t>
-      </w:r>
-      <w:r>
-        <w:rPr>
-          <w:rFonts w:ascii="Times New Roman" w:eastAsiaTheme="minorEastAsia" w:hAnsi="Times New Roman" w:cs="Times New Roman"/>
-          <w:sz w:val="24"/>
-        </w:rPr>
-        <w:t>najczęściej pojawiają się na wykresach jako ob</w:t>
-      </w:r>
-      <w:r>
-        <w:rPr>
-          <w:rFonts w:ascii="Times New Roman" w:eastAsiaTheme="minorEastAsia" w:hAnsi="Times New Roman" w:cs="Times New Roman"/>
-          <w:sz w:val="24"/>
-        </w:rPr>
-        <w:t xml:space="preserve">serwacje nietypowe są: 175, </w:t>
-      </w:r>
-      <w:r>
-        <w:rPr>
-          <w:rFonts w:ascii="Times New Roman" w:eastAsiaTheme="minorEastAsia" w:hAnsi="Times New Roman" w:cs="Times New Roman"/>
-          <w:sz w:val="24"/>
-        </w:rPr>
-        <w:t>224.</w:t>
-      </w:r>
-      <w:r>
-        <w:rPr>
-          <w:rFonts w:ascii="Times New Roman" w:eastAsiaTheme="minorEastAsia" w:hAnsi="Times New Roman" w:cs="Times New Roman"/>
-          <w:sz w:val="24"/>
-        </w:rPr>
-        <w:t xml:space="preserve"> Na </w:t>
-      </w:r>
-      <w:r>
-        <w:rPr>
-          <w:rFonts w:ascii="Times New Roman" w:eastAsiaTheme="minorEastAsia" w:hAnsi="Times New Roman" w:cs="Times New Roman"/>
-          <w:sz w:val="24"/>
-        </w:rPr>
-        <w:t>podstawie porównania po</w:t>
-      </w:r>
-      <w:r>
-        <w:rPr>
-          <w:rFonts w:ascii="Times New Roman" w:eastAsiaTheme="minorEastAsia" w:hAnsi="Times New Roman" w:cs="Times New Roman"/>
-          <w:sz w:val="24"/>
-        </w:rPr>
-        <w:t xml:space="preserve">dstawowych statystyk zmiennych </w:t>
-      </w:r>
-      <w:r>
-        <w:rPr>
-          <w:rFonts w:ascii="Times New Roman" w:eastAsiaTheme="minorEastAsia" w:hAnsi="Times New Roman" w:cs="Times New Roman"/>
-          <w:sz w:val="24"/>
-        </w:rPr>
-        <w:t>a wartościami obserwacji można zauważyć, iż na uwagę zasługuje liczba zgonów spowodo</w:t>
-      </w:r>
-      <w:r>
-        <w:rPr>
-          <w:rFonts w:ascii="Times New Roman" w:eastAsiaTheme="minorEastAsia" w:hAnsi="Times New Roman" w:cs="Times New Roman"/>
-          <w:sz w:val="24"/>
-        </w:rPr>
-        <w:t xml:space="preserve">wanych pandemią </w:t>
-      </w:r>
-      <w:proofErr w:type="spellStart"/>
-      <w:r>
-        <w:rPr>
-          <w:rFonts w:ascii="Times New Roman" w:eastAsiaTheme="minorEastAsia" w:hAnsi="Times New Roman" w:cs="Times New Roman"/>
-          <w:sz w:val="24"/>
-        </w:rPr>
-        <w:t>koronawirusa</w:t>
-      </w:r>
-      <w:proofErr w:type="spellEnd"/>
-      <w:r>
-        <w:rPr>
-          <w:rFonts w:ascii="Times New Roman" w:eastAsiaTheme="minorEastAsia" w:hAnsi="Times New Roman" w:cs="Times New Roman"/>
-          <w:sz w:val="24"/>
-        </w:rPr>
-        <w:t>. W </w:t>
-      </w:r>
-      <w:r>
-        <w:rPr>
-          <w:rFonts w:ascii="Times New Roman" w:eastAsiaTheme="minorEastAsia" w:hAnsi="Times New Roman" w:cs="Times New Roman"/>
-          <w:sz w:val="24"/>
-        </w:rPr>
-        <w:t xml:space="preserve">szczególności obserwacja numer 175, gdzie liczba przypadków osób chorych na COVID-19 osiąga wartość powyżej pierwszego </w:t>
-      </w:r>
-      <w:proofErr w:type="spellStart"/>
-      <w:r>
-        <w:rPr>
-          <w:rFonts w:ascii="Times New Roman" w:eastAsiaTheme="minorEastAsia" w:hAnsi="Times New Roman" w:cs="Times New Roman"/>
-          <w:sz w:val="24"/>
-        </w:rPr>
-        <w:t>kwarty</w:t>
-      </w:r>
-      <w:r>
-        <w:rPr>
-          <w:rFonts w:ascii="Times New Roman" w:eastAsiaTheme="minorEastAsia" w:hAnsi="Times New Roman" w:cs="Times New Roman"/>
-          <w:sz w:val="24"/>
-        </w:rPr>
-        <w:t>la</w:t>
-      </w:r>
-      <w:proofErr w:type="spellEnd"/>
-      <w:r>
-        <w:rPr>
-          <w:rFonts w:ascii="Times New Roman" w:eastAsiaTheme="minorEastAsia" w:hAnsi="Times New Roman" w:cs="Times New Roman"/>
-          <w:sz w:val="24"/>
-        </w:rPr>
-        <w:t>, a liczba zgonów wynosi 0. W </w:t>
-      </w:r>
-      <w:r>
-        <w:rPr>
-          <w:rFonts w:ascii="Times New Roman" w:eastAsiaTheme="minorEastAsia" w:hAnsi="Times New Roman" w:cs="Times New Roman"/>
-          <w:sz w:val="24"/>
-        </w:rPr>
-        <w:t>przypadku obserwacji numer 224 liczba zgonów jest równa zero, j</w:t>
-      </w:r>
-      <w:r>
-        <w:rPr>
-          <w:rFonts w:ascii="Times New Roman" w:eastAsiaTheme="minorEastAsia" w:hAnsi="Times New Roman" w:cs="Times New Roman"/>
-          <w:sz w:val="24"/>
-        </w:rPr>
-        <w:t>ednakże liczba zachorowań w </w:t>
-      </w:r>
-      <w:r>
-        <w:rPr>
-          <w:rFonts w:ascii="Times New Roman" w:eastAsiaTheme="minorEastAsia" w:hAnsi="Times New Roman" w:cs="Times New Roman"/>
-          <w:sz w:val="24"/>
-        </w:rPr>
-        <w:t>porównaniu do innych powiatów jest niewielka.</w:t>
-      </w:r>
-    </w:p>
-    <w:p>
-      <w:pPr>
-        <w:tabs>
-          <w:tab w:val="left" w:pos="709"/>
-        </w:tabs>
-        <w:spacing w:after="0" w:line="360" w:lineRule="auto"/>
-        <w:jc w:val="both"/>
-        <w:rPr>
           <w:sz w:val="24"/>
           <w:szCs w:val="20"/>
         </w:rPr>
@@ -25036,6 +24733,116 @@
         </w:rPr>
         <w:t>erwacje wpływowe (29, 179, 345), których usunięcie mogłoby spowodować znaczne zmiany parametrów modelu.</w:t>
       </w:r>
+    </w:p>
+    <w:p>
+      <w:pPr>
+        <w:spacing w:after="0" w:line="360" w:lineRule="auto"/>
+        <w:jc w:val="both"/>
+        <w:rPr>
+          <w:rFonts w:ascii="Times New Roman" w:eastAsiaTheme="minorEastAsia" w:hAnsi="Times New Roman" w:cs="Times New Roman"/>
+          <w:sz w:val="24"/>
+        </w:rPr>
+      </w:pPr>
+    </w:p>
+    <w:p>
+      <w:pPr>
+        <w:spacing w:after="0" w:line="360" w:lineRule="auto"/>
+        <w:jc w:val="both"/>
+        <w:rPr>
+          <w:rFonts w:ascii="Times New Roman" w:eastAsiaTheme="minorEastAsia" w:hAnsi="Times New Roman" w:cs="Times New Roman"/>
+          <w:sz w:val="24"/>
+        </w:rPr>
+      </w:pPr>
+    </w:p>
+    <w:p>
+      <w:pPr>
+        <w:spacing w:after="0" w:line="360" w:lineRule="auto"/>
+        <w:jc w:val="both"/>
+        <w:rPr>
+          <w:rFonts w:ascii="Times New Roman" w:eastAsiaTheme="minorEastAsia" w:hAnsi="Times New Roman" w:cs="Times New Roman"/>
+          <w:sz w:val="24"/>
+        </w:rPr>
+      </w:pPr>
+    </w:p>
+    <w:p>
+      <w:pPr>
+        <w:spacing w:after="0" w:line="360" w:lineRule="auto"/>
+        <w:jc w:val="both"/>
+        <w:rPr>
+          <w:rFonts w:ascii="Times New Roman" w:eastAsiaTheme="minorEastAsia" w:hAnsi="Times New Roman" w:cs="Times New Roman"/>
+          <w:sz w:val="24"/>
+        </w:rPr>
+      </w:pPr>
+    </w:p>
+    <w:p>
+      <w:pPr>
+        <w:spacing w:after="0" w:line="360" w:lineRule="auto"/>
+        <w:jc w:val="both"/>
+        <w:rPr>
+          <w:rFonts w:ascii="Times New Roman" w:eastAsiaTheme="minorEastAsia" w:hAnsi="Times New Roman" w:cs="Times New Roman"/>
+          <w:sz w:val="24"/>
+        </w:rPr>
+      </w:pPr>
+    </w:p>
+    <w:p>
+      <w:pPr>
+        <w:spacing w:after="0" w:line="360" w:lineRule="auto"/>
+        <w:jc w:val="both"/>
+        <w:rPr>
+          <w:rFonts w:ascii="Times New Roman" w:eastAsiaTheme="minorEastAsia" w:hAnsi="Times New Roman" w:cs="Times New Roman"/>
+          <w:sz w:val="24"/>
+        </w:rPr>
+      </w:pPr>
+    </w:p>
+    <w:p>
+      <w:pPr>
+        <w:spacing w:after="0" w:line="360" w:lineRule="auto"/>
+        <w:jc w:val="both"/>
+        <w:rPr>
+          <w:rFonts w:ascii="Times New Roman" w:eastAsiaTheme="minorEastAsia" w:hAnsi="Times New Roman" w:cs="Times New Roman"/>
+          <w:sz w:val="24"/>
+        </w:rPr>
+      </w:pPr>
+    </w:p>
+    <w:p>
+      <w:pPr>
+        <w:spacing w:after="0" w:line="360" w:lineRule="auto"/>
+        <w:jc w:val="both"/>
+        <w:rPr>
+          <w:rFonts w:ascii="Times New Roman" w:eastAsiaTheme="minorEastAsia" w:hAnsi="Times New Roman" w:cs="Times New Roman"/>
+          <w:sz w:val="24"/>
+        </w:rPr>
+      </w:pPr>
+    </w:p>
+    <w:p>
+      <w:pPr>
+        <w:spacing w:after="0" w:line="360" w:lineRule="auto"/>
+        <w:jc w:val="both"/>
+        <w:rPr>
+          <w:rFonts w:ascii="Times New Roman" w:eastAsiaTheme="minorEastAsia" w:hAnsi="Times New Roman" w:cs="Times New Roman"/>
+          <w:sz w:val="24"/>
+        </w:rPr>
+      </w:pPr>
+    </w:p>
+    <w:p>
+      <w:pPr>
+        <w:spacing w:after="0" w:line="360" w:lineRule="auto"/>
+        <w:jc w:val="both"/>
+        <w:rPr>
+          <w:rFonts w:ascii="Times New Roman" w:eastAsiaTheme="minorEastAsia" w:hAnsi="Times New Roman" w:cs="Times New Roman"/>
+          <w:sz w:val="24"/>
+        </w:rPr>
+      </w:pPr>
+    </w:p>
+    <w:p>
+      <w:pPr>
+        <w:spacing w:after="0" w:line="360" w:lineRule="auto"/>
+        <w:jc w:val="both"/>
+        <w:rPr>
+          <w:rFonts w:ascii="Times New Roman" w:eastAsiaTheme="minorEastAsia" w:hAnsi="Times New Roman" w:cs="Times New Roman"/>
+          <w:sz w:val="24"/>
+        </w:rPr>
+      </w:pPr>
     </w:p>
     <w:p>
       <w:pPr>
@@ -25095,6 +24902,7 @@
         <w:tabs>
           <w:tab w:val="left" w:pos="8738"/>
         </w:tabs>
+        <w:spacing w:after="0"/>
         <w:jc w:val="both"/>
       </w:pPr>
       <w:r>
@@ -25104,7 +24912,7 @@
         </w:rPr>
         <w:drawing>
           <wp:inline distT="0" distB="0" distL="0" distR="0">
-            <wp:extent cx="5760720" cy="2880360"/>
+            <wp:extent cx="5760720" cy="2689860"/>
             <wp:effectExtent l="0" t="0" r="0" b="0"/>
             <wp:docPr id="58" name="Obraz 58"/>
             <wp:cNvGraphicFramePr>
@@ -25117,7 +24925,7 @@
                     <pic:cNvPr id="58" name="residuals vs leverage.png"/>
                     <pic:cNvPicPr/>
                   </pic:nvPicPr>
-                  <pic:blipFill>
+                  <pic:blipFill rotWithShape="1">
                     <a:blip r:embed="rId22" cstate="print">
                       <a:extLst>
                         <a:ext uri="{28A0092B-C50C-407E-A947-70E740481C1C}">
@@ -25125,18 +24933,25 @@
                         </a:ext>
                       </a:extLst>
                     </a:blip>
-                    <a:stretch>
-                      <a:fillRect/>
-                    </a:stretch>
+                    <a:srcRect t="6614"/>
+                    <a:stretch/>
                   </pic:blipFill>
-                  <pic:spPr>
+                  <pic:spPr bwMode="auto">
                     <a:xfrm>
                       <a:off x="0" y="0"/>
-                      <a:ext cx="5760720" cy="2880360"/>
+                      <a:ext cx="5760720" cy="2689860"/>
                     </a:xfrm>
                     <a:prstGeom prst="rect">
                       <a:avLst/>
                     </a:prstGeom>
+                    <a:ln>
+                      <a:noFill/>
+                    </a:ln>
+                    <a:extLst>
+                      <a:ext uri="{53640926-AAD7-44D8-BBD7-CCE9431645EC}">
+                        <a14:shadowObscured xmlns:a14="http://schemas.microsoft.com/office/drawing/2010/main"/>
+                      </a:ext>
+                    </a:extLst>
                   </pic:spPr>
                 </pic:pic>
               </a:graphicData>
@@ -25245,7 +25060,7 @@
     </w:p>
     <w:p>
       <w:pPr>
-        <w:spacing w:line="360" w:lineRule="auto"/>
+        <w:spacing w:after="0" w:line="360" w:lineRule="auto"/>
         <w:jc w:val="both"/>
         <w:rPr>
           <w:rFonts w:ascii="Calibri" w:eastAsia="Times New Roman" w:hAnsi="Calibri" w:cs="Calibri"/>
@@ -25351,6 +25166,17 @@
     </w:p>
     <w:p>
       <w:pPr>
+        <w:spacing w:after="0" w:line="360" w:lineRule="auto"/>
+        <w:jc w:val="both"/>
+        <w:rPr>
+          <w:rFonts w:ascii="Calibri" w:eastAsia="Times New Roman" w:hAnsi="Calibri" w:cs="Calibri"/>
+          <w:color w:val="000000"/>
+          <w:lang w:eastAsia="pl-PL"/>
+        </w:rPr>
+      </w:pPr>
+    </w:p>
+    <w:p>
+      <w:pPr>
         <w:tabs>
           <w:tab w:val="left" w:pos="8738"/>
         </w:tabs>
@@ -25364,70 +25190,6 @@
           <w:lang w:eastAsia="pl-PL"/>
         </w:rPr>
       </w:pPr>
-    </w:p>
-    <w:p>
-      <w:pPr>
-        <w:tabs>
-          <w:tab w:val="left" w:pos="8738"/>
-        </w:tabs>
-        <w:spacing w:after="0" w:line="360" w:lineRule="auto"/>
-        <w:ind w:left="1320" w:hanging="1320"/>
-        <w:jc w:val="both"/>
-        <w:rPr>
-          <w:rFonts w:ascii="Times New Roman" w:eastAsia="Times New Roman" w:hAnsi="Times New Roman" w:cs="Times New Roman"/>
-          <w:sz w:val="24"/>
-          <w:szCs w:val="24"/>
-          <w:lang w:eastAsia="pl-PL"/>
-        </w:rPr>
-      </w:pPr>
-    </w:p>
-    <w:p>
-      <w:pPr>
-        <w:tabs>
-          <w:tab w:val="left" w:pos="8738"/>
-        </w:tabs>
-        <w:spacing w:after="0" w:line="360" w:lineRule="auto"/>
-        <w:ind w:left="1320" w:hanging="1320"/>
-        <w:jc w:val="both"/>
-        <w:rPr>
-          <w:rFonts w:ascii="Times New Roman" w:eastAsia="Times New Roman" w:hAnsi="Times New Roman" w:cs="Times New Roman"/>
-          <w:sz w:val="24"/>
-          <w:szCs w:val="24"/>
-          <w:lang w:eastAsia="pl-PL"/>
-        </w:rPr>
-      </w:pPr>
-    </w:p>
-    <w:p>
-      <w:pPr>
-        <w:tabs>
-          <w:tab w:val="left" w:pos="8738"/>
-        </w:tabs>
-        <w:spacing w:after="0" w:line="360" w:lineRule="auto"/>
-        <w:ind w:left="1320" w:hanging="1320"/>
-        <w:jc w:val="both"/>
-        <w:rPr>
-          <w:rFonts w:ascii="Times New Roman" w:eastAsia="Times New Roman" w:hAnsi="Times New Roman" w:cs="Times New Roman"/>
-          <w:sz w:val="24"/>
-          <w:szCs w:val="24"/>
-          <w:lang w:eastAsia="pl-PL"/>
-        </w:rPr>
-      </w:pPr>
-    </w:p>
-    <w:p>
-      <w:pPr>
-        <w:tabs>
-          <w:tab w:val="left" w:pos="8738"/>
-        </w:tabs>
-        <w:spacing w:after="0" w:line="360" w:lineRule="auto"/>
-        <w:ind w:left="1320" w:hanging="1320"/>
-        <w:jc w:val="both"/>
-        <w:rPr>
-          <w:rFonts w:ascii="Times New Roman" w:eastAsia="Times New Roman" w:hAnsi="Times New Roman" w:cs="Times New Roman"/>
-          <w:sz w:val="24"/>
-          <w:szCs w:val="24"/>
-          <w:lang w:eastAsia="pl-PL"/>
-        </w:rPr>
-      </w:pPr>
       <w:r>
         <w:rPr>
           <w:rFonts w:ascii="Times New Roman" w:eastAsia="Times New Roman" w:hAnsi="Times New Roman" w:cs="Times New Roman"/>
@@ -25470,8 +25232,8 @@
         </w:rPr>
         <w:drawing>
           <wp:inline distT="0" distB="0" distL="0" distR="0">
-            <wp:extent cx="5760720" cy="2880360"/>
-            <wp:effectExtent l="0" t="0" r="0" b="0"/>
+            <wp:extent cx="5760720" cy="2697480"/>
+            <wp:effectExtent l="0" t="0" r="0" b="7620"/>
             <wp:docPr id="59" name="Obraz 59"/>
             <wp:cNvGraphicFramePr>
               <a:graphicFrameLocks xmlns:a="http://schemas.openxmlformats.org/drawingml/2006/main" noChangeAspect="1"/>
@@ -25483,7 +25245,7 @@
                     <pic:cNvPr id="59" name="cooks distance.png"/>
                     <pic:cNvPicPr/>
                   </pic:nvPicPr>
-                  <pic:blipFill>
+                  <pic:blipFill rotWithShape="1">
                     <a:blip r:embed="rId23" cstate="print">
                       <a:extLst>
                         <a:ext uri="{28A0092B-C50C-407E-A947-70E740481C1C}">
@@ -25491,18 +25253,25 @@
                         </a:ext>
                       </a:extLst>
                     </a:blip>
-                    <a:stretch>
-                      <a:fillRect/>
-                    </a:stretch>
+                    <a:srcRect t="6350"/>
+                    <a:stretch/>
                   </pic:blipFill>
-                  <pic:spPr>
+                  <pic:spPr bwMode="auto">
                     <a:xfrm>
                       <a:off x="0" y="0"/>
-                      <a:ext cx="5760720" cy="2880360"/>
+                      <a:ext cx="5760720" cy="2697480"/>
                     </a:xfrm>
                     <a:prstGeom prst="rect">
                       <a:avLst/>
                     </a:prstGeom>
+                    <a:ln>
+                      <a:noFill/>
+                    </a:ln>
+                    <a:extLst>
+                      <a:ext uri="{53640926-AAD7-44D8-BBD7-CCE9431645EC}">
+                        <a14:shadowObscured xmlns:a14="http://schemas.microsoft.com/office/drawing/2010/main"/>
+                      </a:ext>
+                    </a:extLst>
                   </pic:spPr>
                 </pic:pic>
               </a:graphicData>
@@ -25578,21 +25347,7 @@
     </w:p>
     <w:p>
       <w:pPr>
-        <w:tabs>
-          <w:tab w:val="left" w:pos="8738"/>
-        </w:tabs>
-        <w:ind w:left="720" w:hanging="720"/>
-        <w:jc w:val="both"/>
-        <w:rPr>
-          <w:rFonts w:ascii="Times New Roman" w:hAnsi="Times New Roman" w:cs="Times New Roman"/>
-          <w:sz w:val="20"/>
-          <w:szCs w:val="20"/>
-        </w:rPr>
-      </w:pPr>
-    </w:p>
-    <w:p>
-      <w:pPr>
-        <w:spacing w:line="360" w:lineRule="auto"/>
+        <w:spacing w:after="0" w:line="360" w:lineRule="auto"/>
         <w:jc w:val="both"/>
         <w:rPr>
           <w:rFonts w:ascii="Times New Roman" w:eastAsiaTheme="minorEastAsia" w:hAnsi="Times New Roman" w:cs="Times New Roman"/>
@@ -26532,69 +26287,106 @@
     <w:p>
       <w:pPr>
         <w:pStyle w:val="Akapitzlist"/>
+        <w:spacing w:after="0" w:line="360" w:lineRule="auto"/>
+        <w:jc w:val="both"/>
+        <w:rPr>
+          <w:rFonts w:ascii="Times New Roman" w:eastAsiaTheme="minorEastAsia" w:hAnsi="Times New Roman" w:cs="Times New Roman"/>
+          <w:sz w:val="24"/>
+        </w:rPr>
+      </w:pPr>
+    </w:p>
+    <w:p>
+      <w:pPr>
+        <w:rPr>
+          <w:rFonts w:ascii="Times New Roman" w:eastAsiaTheme="minorEastAsia" w:hAnsi="Times New Roman" w:cs="Times New Roman"/>
+          <w:b/>
+          <w:sz w:val="24"/>
+          <w:szCs w:val="24"/>
+        </w:rPr>
+      </w:pPr>
+      <w:r>
+        <w:rPr>
+          <w:rFonts w:ascii="Times New Roman" w:eastAsiaTheme="minorEastAsia" w:hAnsi="Times New Roman" w:cs="Times New Roman"/>
+          <w:b/>
+          <w:sz w:val="24"/>
+          <w:szCs w:val="24"/>
+        </w:rPr>
+        <w:t>6</w:t>
+      </w:r>
+      <w:r>
+        <w:rPr>
+          <w:rFonts w:ascii="Times New Roman" w:eastAsiaTheme="minorEastAsia" w:hAnsi="Times New Roman" w:cs="Times New Roman"/>
+          <w:b/>
+          <w:sz w:val="24"/>
+          <w:szCs w:val="24"/>
+        </w:rPr>
+        <w:t xml:space="preserve">.2. </w:t>
+      </w:r>
+      <w:r>
+        <w:rPr>
+          <w:rFonts w:ascii="Times New Roman" w:eastAsiaTheme="minorEastAsia" w:hAnsi="Times New Roman" w:cs="Times New Roman"/>
+          <w:b/>
+          <w:sz w:val="24"/>
+          <w:szCs w:val="24"/>
+        </w:rPr>
+        <w:t>Weryfikacja hipotez badawczych</w:t>
+      </w:r>
+    </w:p>
+    <w:p>
+      <w:pPr>
         <w:spacing w:line="360" w:lineRule="auto"/>
         <w:jc w:val="both"/>
         <w:rPr>
-          <w:rFonts w:ascii="Times New Roman" w:eastAsiaTheme="minorEastAsia" w:hAnsi="Times New Roman" w:cs="Times New Roman"/>
-          <w:sz w:val="24"/>
-        </w:rPr>
-      </w:pPr>
-    </w:p>
-    <w:p>
-      <w:pPr>
-        <w:rPr>
-          <w:rFonts w:ascii="Times New Roman" w:eastAsiaTheme="minorEastAsia" w:hAnsi="Times New Roman" w:cs="Times New Roman"/>
-          <w:b/>
-          <w:sz w:val="24"/>
-          <w:szCs w:val="24"/>
-        </w:rPr>
-      </w:pPr>
-    </w:p>
-    <w:p>
-      <w:pPr>
-        <w:rPr>
-          <w:rFonts w:ascii="Times New Roman" w:eastAsiaTheme="minorEastAsia" w:hAnsi="Times New Roman" w:cs="Times New Roman"/>
-          <w:b/>
-          <w:sz w:val="24"/>
-          <w:szCs w:val="24"/>
-        </w:rPr>
-      </w:pPr>
-    </w:p>
-    <w:p>
-      <w:pPr>
-        <w:rPr>
-          <w:rFonts w:ascii="Times New Roman" w:eastAsiaTheme="minorEastAsia" w:hAnsi="Times New Roman" w:cs="Times New Roman"/>
-          <w:b/>
-          <w:sz w:val="24"/>
-          <w:szCs w:val="24"/>
-        </w:rPr>
-      </w:pPr>
-      <w:r>
-        <w:rPr>
-          <w:rFonts w:ascii="Times New Roman" w:eastAsiaTheme="minorEastAsia" w:hAnsi="Times New Roman" w:cs="Times New Roman"/>
-          <w:b/>
-          <w:sz w:val="24"/>
-          <w:szCs w:val="24"/>
-        </w:rPr>
-        <w:t>6</w:t>
-      </w:r>
-      <w:r>
-        <w:rPr>
-          <w:rFonts w:ascii="Times New Roman" w:eastAsiaTheme="minorEastAsia" w:hAnsi="Times New Roman" w:cs="Times New Roman"/>
-          <w:b/>
-          <w:sz w:val="24"/>
-          <w:szCs w:val="24"/>
-        </w:rPr>
-        <w:t xml:space="preserve">.2. </w:t>
-      </w:r>
-      <w:r>
-        <w:rPr>
-          <w:rFonts w:ascii="Times New Roman" w:eastAsiaTheme="minorEastAsia" w:hAnsi="Times New Roman" w:cs="Times New Roman"/>
-          <w:b/>
-          <w:sz w:val="24"/>
-          <w:szCs w:val="24"/>
-        </w:rPr>
-        <w:t>Weryfikacja hipotez badawczych</w:t>
+          <w:rFonts w:ascii="Times New Roman" w:eastAsia="Times New Roman" w:hAnsi="Times New Roman" w:cs="Times New Roman"/>
+          <w:color w:val="000000"/>
+          <w:sz w:val="24"/>
+          <w:szCs w:val="24"/>
+          <w:u w:val="single"/>
+          <w:lang w:eastAsia="pl-PL"/>
+        </w:rPr>
+      </w:pPr>
+      <w:r>
+        <w:rPr>
+          <w:rFonts w:ascii="Times New Roman" w:eastAsia="Times New Roman" w:hAnsi="Times New Roman" w:cs="Times New Roman"/>
+          <w:color w:val="000000"/>
+          <w:sz w:val="24"/>
+          <w:szCs w:val="24"/>
+          <w:lang w:eastAsia="pl-PL"/>
+        </w:rPr>
+        <w:tab/>
+      </w:r>
+      <w:r>
+        <w:rPr>
+          <w:rFonts w:ascii="Times New Roman" w:eastAsia="Times New Roman" w:hAnsi="Times New Roman" w:cs="Times New Roman"/>
+          <w:color w:val="000000"/>
+          <w:sz w:val="24"/>
+          <w:szCs w:val="24"/>
+          <w:u w:val="single"/>
+          <w:lang w:eastAsia="pl-PL"/>
+        </w:rPr>
+        <w:t>H0: Pandemia COVID-19 negatywnie wpływa n</w:t>
+      </w:r>
+      <w:r>
+        <w:rPr>
+          <w:rFonts w:ascii="Times New Roman" w:eastAsia="Times New Roman" w:hAnsi="Times New Roman" w:cs="Times New Roman"/>
+          <w:color w:val="000000"/>
+          <w:sz w:val="24"/>
+          <w:szCs w:val="24"/>
+          <w:u w:val="single"/>
+          <w:lang w:eastAsia="pl-PL"/>
+        </w:rPr>
+        <w:t>a liczbę urodzonych dzieci – ze </w:t>
+      </w:r>
+      <w:r>
+        <w:rPr>
+          <w:rFonts w:ascii="Times New Roman" w:eastAsia="Times New Roman" w:hAnsi="Times New Roman" w:cs="Times New Roman"/>
+          <w:color w:val="000000"/>
+          <w:sz w:val="24"/>
+          <w:szCs w:val="24"/>
+          <w:u w:val="single"/>
+          <w:lang w:eastAsia="pl-PL"/>
+        </w:rPr>
+        <w:t>względu na wzrost bezrobocia spowodowany zamrożeniem gospodarki.</w:t>
       </w:r>
     </w:p>
     <w:p>
@@ -26602,6 +26394,85 @@
         <w:spacing w:line="360" w:lineRule="auto"/>
         <w:jc w:val="both"/>
         <w:rPr>
+          <w:rFonts w:ascii="Times New Roman" w:eastAsiaTheme="minorEastAsia" w:hAnsi="Times New Roman" w:cs="Times New Roman"/>
+          <w:sz w:val="24"/>
+          <w:szCs w:val="24"/>
+        </w:rPr>
+      </w:pPr>
+      <w:r>
+        <w:rPr>
+          <w:rFonts w:ascii="Times New Roman" w:eastAsiaTheme="minorEastAsia" w:hAnsi="Times New Roman" w:cs="Times New Roman"/>
+          <w:sz w:val="24"/>
+          <w:szCs w:val="24"/>
+        </w:rPr>
+        <w:tab/>
+      </w:r>
+      <w:r>
+        <w:rPr>
+          <w:rFonts w:ascii="Times New Roman" w:eastAsiaTheme="minorEastAsia" w:hAnsi="Times New Roman" w:cs="Times New Roman"/>
+          <w:sz w:val="24"/>
+          <w:szCs w:val="24"/>
+        </w:rPr>
+        <w:t>Estymacje parametrów</w:t>
+      </w:r>
+      <w:r>
+        <w:rPr>
+          <w:rFonts w:ascii="Times New Roman" w:eastAsiaTheme="minorEastAsia" w:hAnsi="Times New Roman" w:cs="Times New Roman"/>
+          <w:sz w:val="24"/>
+          <w:szCs w:val="24"/>
+        </w:rPr>
+        <w:t xml:space="preserve"> modelu potwierdziły założenie</w:t>
+      </w:r>
+      <w:r>
+        <w:rPr>
+          <w:rFonts w:ascii="Times New Roman" w:eastAsiaTheme="minorEastAsia" w:hAnsi="Times New Roman" w:cs="Times New Roman"/>
+          <w:sz w:val="24"/>
+          <w:szCs w:val="24"/>
+        </w:rPr>
+        <w:t xml:space="preserve">, że wzrost bezrobocia ujemnie wpływa na współczynnik urodzeń. W porównaniu z przewidywaniami </w:t>
+      </w:r>
+      <w:proofErr w:type="spellStart"/>
+      <w:r>
+        <w:rPr>
+          <w:rFonts w:ascii="Times New Roman" w:eastAsiaTheme="minorEastAsia" w:hAnsi="Times New Roman" w:cs="Times New Roman"/>
+          <w:sz w:val="24"/>
+          <w:szCs w:val="24"/>
+        </w:rPr>
+        <w:t>Kearney</w:t>
+      </w:r>
+      <w:proofErr w:type="spellEnd"/>
+      <w:r>
+        <w:rPr>
+          <w:rFonts w:ascii="Times New Roman" w:eastAsiaTheme="minorEastAsia" w:hAnsi="Times New Roman" w:cs="Times New Roman"/>
+          <w:sz w:val="24"/>
+          <w:szCs w:val="24"/>
+        </w:rPr>
+        <w:t xml:space="preserve"> i </w:t>
+      </w:r>
+      <w:proofErr w:type="spellStart"/>
+      <w:r>
+        <w:rPr>
+          <w:rFonts w:ascii="Times New Roman" w:eastAsiaTheme="minorEastAsia" w:hAnsi="Times New Roman" w:cs="Times New Roman"/>
+          <w:sz w:val="24"/>
+          <w:szCs w:val="24"/>
+        </w:rPr>
+        <w:t>Levine’a</w:t>
+      </w:r>
+      <w:proofErr w:type="spellEnd"/>
+      <w:r>
+        <w:rPr>
+          <w:rFonts w:ascii="Times New Roman" w:eastAsiaTheme="minorEastAsia" w:hAnsi="Times New Roman" w:cs="Times New Roman"/>
+          <w:sz w:val="24"/>
+          <w:szCs w:val="24"/>
+        </w:rPr>
+        <w:t xml:space="preserve"> (2020) negatywny efekt jest mniejszy, ponieważ model przewiduje, że wzrost stopy bezrobocia o 1% spowoduje spadek wskaźnika o 3.72%. </w:t>
+      </w:r>
+    </w:p>
+    <w:p>
+      <w:pPr>
+        <w:spacing w:before="240" w:after="0" w:line="360" w:lineRule="auto"/>
+        <w:jc w:val="both"/>
+        <w:rPr>
           <w:rFonts w:ascii="Times New Roman" w:eastAsia="Times New Roman" w:hAnsi="Times New Roman" w:cs="Times New Roman"/>
           <w:color w:val="000000"/>
           <w:sz w:val="24"/>
@@ -26629,201 +26500,78 @@
           <w:u w:val="single"/>
           <w:lang w:eastAsia="pl-PL"/>
         </w:rPr>
-        <w:t>H0: Pandemia COVID-19 negatywnie wpływa n</w:t>
-      </w:r>
-      <w:r>
+        <w:t>H1: Pandemia COVID-19 negatywnie wpływa na liczbę urodzonych dzieci – ze względu na śmiertelność.</w:t>
+      </w:r>
+    </w:p>
+    <w:p>
+      <w:pPr>
+        <w:spacing w:after="0" w:line="360" w:lineRule="auto"/>
+        <w:jc w:val="both"/>
         <w:rPr>
           <w:rFonts w:ascii="Times New Roman" w:eastAsia="Times New Roman" w:hAnsi="Times New Roman" w:cs="Times New Roman"/>
           <w:color w:val="000000"/>
           <w:sz w:val="24"/>
           <w:szCs w:val="24"/>
+          <w:lang w:eastAsia="pl-PL"/>
+        </w:rPr>
+      </w:pPr>
+      <w:r>
+        <w:rPr>
+          <w:rFonts w:ascii="Times New Roman" w:eastAsia="Times New Roman" w:hAnsi="Times New Roman" w:cs="Times New Roman"/>
+          <w:color w:val="000000"/>
+          <w:sz w:val="24"/>
+          <w:szCs w:val="24"/>
+          <w:lang w:eastAsia="pl-PL"/>
+        </w:rPr>
+        <w:tab/>
+      </w:r>
+      <w:r>
+        <w:rPr>
+          <w:rFonts w:ascii="Times New Roman" w:eastAsia="Times New Roman" w:hAnsi="Times New Roman" w:cs="Times New Roman"/>
+          <w:color w:val="000000"/>
+          <w:sz w:val="24"/>
+          <w:szCs w:val="24"/>
+          <w:lang w:eastAsia="pl-PL"/>
+        </w:rPr>
+        <w:t>Hipoteza została potwierdzona, zgony spowodowane chorobą wywołaną SARS-Cov-2 wpływają ujemnie na współczynnik urodzeń. Ryzyko śmierci jest wysokie wśród osób starszych, dlatego można wnioskować, że potencjalni rodzice nie decydują się mieć potomstwa ze względu na brak instytucji dziadków. Jednak warto wspomnieć, że zgony występowały również wśród osób młodych (w wieku reprodukcyjnym). Z parametru przy zmiennej dotyczącej kobiet w wieku reprodukcyjnym można snuć wnioski o tym, iż zgony wśród grupy ludzi w wieku 15-49 lat wpływają na współczynnik urodzeń jeszcze bardziej.</w:t>
+      </w:r>
+    </w:p>
+    <w:p>
+      <w:pPr>
+        <w:spacing w:before="240" w:after="0" w:line="360" w:lineRule="auto"/>
+        <w:jc w:val="both"/>
+        <w:rPr>
+          <w:rFonts w:ascii="Times New Roman" w:eastAsia="Times New Roman" w:hAnsi="Times New Roman" w:cs="Times New Roman"/>
+          <w:color w:val="000000"/>
+          <w:sz w:val="24"/>
+          <w:szCs w:val="24"/>
+          <w:lang w:eastAsia="pl-PL"/>
+        </w:rPr>
+      </w:pPr>
+      <w:r>
+        <w:rPr>
+          <w:rFonts w:ascii="Times New Roman" w:eastAsia="Times New Roman" w:hAnsi="Times New Roman" w:cs="Times New Roman"/>
+          <w:color w:val="000000"/>
+          <w:sz w:val="24"/>
+          <w:szCs w:val="24"/>
+          <w:lang w:eastAsia="pl-PL"/>
+        </w:rPr>
+        <w:tab/>
+      </w:r>
+    </w:p>
+    <w:p>
+      <w:pPr>
+        <w:spacing w:before="240" w:after="0" w:line="360" w:lineRule="auto"/>
+        <w:jc w:val="both"/>
+        <w:rPr>
+          <w:rFonts w:ascii="Times New Roman" w:eastAsia="Times New Roman" w:hAnsi="Times New Roman" w:cs="Times New Roman"/>
+          <w:color w:val="000000"/>
+          <w:sz w:val="24"/>
+          <w:szCs w:val="24"/>
           <w:u w:val="single"/>
           <w:lang w:eastAsia="pl-PL"/>
         </w:rPr>
-        <w:t>a liczbę urodzonych dzieci – ze </w:t>
-      </w:r>
-      <w:r>
-        <w:rPr>
-          <w:rFonts w:ascii="Times New Roman" w:eastAsia="Times New Roman" w:hAnsi="Times New Roman" w:cs="Times New Roman"/>
-          <w:color w:val="000000"/>
-          <w:sz w:val="24"/>
-          <w:szCs w:val="24"/>
-          <w:u w:val="single"/>
-          <w:lang w:eastAsia="pl-PL"/>
-        </w:rPr>
-        <w:t>względu na wzrost bezrobocia spowodowany zamrożeniem gospodarki.</w:t>
-      </w:r>
-    </w:p>
-    <w:p>
-      <w:pPr>
-        <w:spacing w:line="360" w:lineRule="auto"/>
-        <w:jc w:val="both"/>
-        <w:rPr>
-          <w:rFonts w:ascii="Times New Roman" w:eastAsiaTheme="minorEastAsia" w:hAnsi="Times New Roman" w:cs="Times New Roman"/>
-          <w:sz w:val="24"/>
-          <w:szCs w:val="24"/>
-        </w:rPr>
-      </w:pPr>
-      <w:r>
-        <w:rPr>
-          <w:rFonts w:ascii="Times New Roman" w:eastAsiaTheme="minorEastAsia" w:hAnsi="Times New Roman" w:cs="Times New Roman"/>
-          <w:sz w:val="24"/>
-          <w:szCs w:val="24"/>
-        </w:rPr>
-        <w:tab/>
-      </w:r>
-      <w:r>
-        <w:rPr>
-          <w:rFonts w:ascii="Times New Roman" w:eastAsiaTheme="minorEastAsia" w:hAnsi="Times New Roman" w:cs="Times New Roman"/>
-          <w:sz w:val="24"/>
-          <w:szCs w:val="24"/>
-        </w:rPr>
-        <w:t>Estymacje parametrów</w:t>
-      </w:r>
-      <w:r>
-        <w:rPr>
-          <w:rFonts w:ascii="Times New Roman" w:eastAsiaTheme="minorEastAsia" w:hAnsi="Times New Roman" w:cs="Times New Roman"/>
-          <w:sz w:val="24"/>
-          <w:szCs w:val="24"/>
-        </w:rPr>
-        <w:t xml:space="preserve"> modelu potwierdziły założenie</w:t>
-      </w:r>
-      <w:r>
-        <w:rPr>
-          <w:rFonts w:ascii="Times New Roman" w:eastAsiaTheme="minorEastAsia" w:hAnsi="Times New Roman" w:cs="Times New Roman"/>
-          <w:sz w:val="24"/>
-          <w:szCs w:val="24"/>
-        </w:rPr>
-        <w:t xml:space="preserve">, że wzrost bezrobocia ujemnie wpływa na współczynnik urodzeń. W porównaniu z przewidywaniami </w:t>
-      </w:r>
-      <w:proofErr w:type="spellStart"/>
-      <w:r>
-        <w:rPr>
-          <w:rFonts w:ascii="Times New Roman" w:eastAsiaTheme="minorEastAsia" w:hAnsi="Times New Roman" w:cs="Times New Roman"/>
-          <w:sz w:val="24"/>
-          <w:szCs w:val="24"/>
-        </w:rPr>
-        <w:t>Kearney</w:t>
-      </w:r>
-      <w:proofErr w:type="spellEnd"/>
-      <w:r>
-        <w:rPr>
-          <w:rFonts w:ascii="Times New Roman" w:eastAsiaTheme="minorEastAsia" w:hAnsi="Times New Roman" w:cs="Times New Roman"/>
-          <w:sz w:val="24"/>
-          <w:szCs w:val="24"/>
-        </w:rPr>
-        <w:t xml:space="preserve"> i </w:t>
-      </w:r>
-      <w:proofErr w:type="spellStart"/>
-      <w:r>
-        <w:rPr>
-          <w:rFonts w:ascii="Times New Roman" w:eastAsiaTheme="minorEastAsia" w:hAnsi="Times New Roman" w:cs="Times New Roman"/>
-          <w:sz w:val="24"/>
-          <w:szCs w:val="24"/>
-        </w:rPr>
-        <w:t>Levine’a</w:t>
-      </w:r>
-      <w:proofErr w:type="spellEnd"/>
-      <w:r>
-        <w:rPr>
-          <w:rFonts w:ascii="Times New Roman" w:eastAsiaTheme="minorEastAsia" w:hAnsi="Times New Roman" w:cs="Times New Roman"/>
-          <w:sz w:val="24"/>
-          <w:szCs w:val="24"/>
-        </w:rPr>
-        <w:t xml:space="preserve"> (2020) negatywny efekt jest mniejszy, ponieważ model przewiduje, że wzrost stopy bezrobocia o 1% spowoduje spadek wskaźnika o 3.72%. </w:t>
-      </w:r>
-    </w:p>
-    <w:p>
-      <w:pPr>
-        <w:spacing w:before="240" w:after="0" w:line="360" w:lineRule="auto"/>
-        <w:jc w:val="both"/>
-        <w:rPr>
-          <w:rFonts w:ascii="Times New Roman" w:eastAsia="Times New Roman" w:hAnsi="Times New Roman" w:cs="Times New Roman"/>
-          <w:color w:val="000000"/>
-          <w:sz w:val="24"/>
-          <w:szCs w:val="24"/>
-          <w:u w:val="single"/>
-          <w:lang w:eastAsia="pl-PL"/>
-        </w:rPr>
-      </w:pPr>
-      <w:r>
-        <w:rPr>
-          <w:rFonts w:ascii="Times New Roman" w:eastAsia="Times New Roman" w:hAnsi="Times New Roman" w:cs="Times New Roman"/>
-          <w:color w:val="000000"/>
-          <w:sz w:val="24"/>
-          <w:szCs w:val="24"/>
-          <w:lang w:eastAsia="pl-PL"/>
-        </w:rPr>
-        <w:tab/>
-      </w:r>
-      <w:r>
-        <w:rPr>
-          <w:rFonts w:ascii="Times New Roman" w:eastAsia="Times New Roman" w:hAnsi="Times New Roman" w:cs="Times New Roman"/>
-          <w:color w:val="000000"/>
-          <w:sz w:val="24"/>
-          <w:szCs w:val="24"/>
-          <w:u w:val="single"/>
-          <w:lang w:eastAsia="pl-PL"/>
-        </w:rPr>
-        <w:t>H1: Pandemia COVID-19 negatywnie wpływa na liczbę urodzonych dzieci – ze względu na śmiertelność.</w:t>
-      </w:r>
-    </w:p>
-    <w:p>
-      <w:pPr>
-        <w:spacing w:after="0" w:line="360" w:lineRule="auto"/>
-        <w:jc w:val="both"/>
-        <w:rPr>
-          <w:rFonts w:ascii="Times New Roman" w:eastAsia="Times New Roman" w:hAnsi="Times New Roman" w:cs="Times New Roman"/>
-          <w:color w:val="000000"/>
-          <w:sz w:val="24"/>
-          <w:szCs w:val="24"/>
-          <w:lang w:eastAsia="pl-PL"/>
-        </w:rPr>
-      </w:pPr>
-      <w:r>
-        <w:rPr>
-          <w:rFonts w:ascii="Times New Roman" w:eastAsia="Times New Roman" w:hAnsi="Times New Roman" w:cs="Times New Roman"/>
-          <w:color w:val="000000"/>
-          <w:sz w:val="24"/>
-          <w:szCs w:val="24"/>
-          <w:lang w:eastAsia="pl-PL"/>
-        </w:rPr>
-        <w:tab/>
-      </w:r>
-      <w:r>
-        <w:rPr>
-          <w:rFonts w:ascii="Times New Roman" w:eastAsia="Times New Roman" w:hAnsi="Times New Roman" w:cs="Times New Roman"/>
-          <w:color w:val="000000"/>
-          <w:sz w:val="24"/>
-          <w:szCs w:val="24"/>
-          <w:lang w:eastAsia="pl-PL"/>
-        </w:rPr>
-        <w:t>Hipoteza została potwierdzona, zgony spowodowane chorobą wywołaną SARS-Cov-2 wpływają ujemnie na współczynnik urodzeń. Ryzyko śmierci jest wysokie wśród osób starszych, dlatego można wnioskować, że potencjalni rodzice nie decydują się mieć potomstwa ze względu na brak instytucji dziadków. Jednak warto wspomnieć, że zgony występowały również wśród osób młodych (w wieku reprodukcyjnym). Z parametru przy zmiennej dotyczącej kobiet w wieku reprodukcyjnym można snuć wnioski o tym, iż zgony wśród grupy ludzi w wieku 15-49 lat wpływają na współczynnik urodzeń jeszcze bardziej.</w:t>
-      </w:r>
-    </w:p>
-    <w:p>
-      <w:pPr>
-        <w:spacing w:before="240" w:after="0" w:line="360" w:lineRule="auto"/>
-        <w:jc w:val="both"/>
-        <w:rPr>
-          <w:rFonts w:ascii="Times New Roman" w:eastAsia="Times New Roman" w:hAnsi="Times New Roman" w:cs="Times New Roman"/>
-          <w:color w:val="000000"/>
-          <w:sz w:val="24"/>
-          <w:szCs w:val="24"/>
-          <w:u w:val="single"/>
-          <w:lang w:eastAsia="pl-PL"/>
-        </w:rPr>
-      </w:pPr>
-      <w:r>
-        <w:rPr>
-          <w:rFonts w:ascii="Times New Roman" w:eastAsia="Times New Roman" w:hAnsi="Times New Roman" w:cs="Times New Roman"/>
-          <w:color w:val="000000"/>
-          <w:sz w:val="24"/>
-          <w:szCs w:val="24"/>
-          <w:lang w:eastAsia="pl-PL"/>
-        </w:rPr>
-        <w:tab/>
-      </w:r>
+      </w:pPr>
       <w:r>
         <w:rPr>
           <w:rFonts w:ascii="Times New Roman" w:eastAsia="Times New Roman" w:hAnsi="Times New Roman" w:cs="Times New Roman"/>
@@ -27412,6 +27160,50 @@
     </w:p>
     <w:p>
       <w:pPr>
+        <w:spacing w:line="360" w:lineRule="auto"/>
+        <w:jc w:val="both"/>
+        <w:rPr>
+          <w:rFonts w:ascii="Times New Roman" w:eastAsiaTheme="minorEastAsia" w:hAnsi="Times New Roman" w:cs="Times New Roman"/>
+          <w:sz w:val="24"/>
+          <w:szCs w:val="24"/>
+        </w:rPr>
+      </w:pPr>
+    </w:p>
+    <w:p>
+      <w:pPr>
+        <w:spacing w:line="360" w:lineRule="auto"/>
+        <w:jc w:val="both"/>
+        <w:rPr>
+          <w:rFonts w:ascii="Times New Roman" w:eastAsiaTheme="minorEastAsia" w:hAnsi="Times New Roman" w:cs="Times New Roman"/>
+          <w:sz w:val="24"/>
+          <w:szCs w:val="24"/>
+        </w:rPr>
+      </w:pPr>
+    </w:p>
+    <w:p>
+      <w:pPr>
+        <w:spacing w:line="360" w:lineRule="auto"/>
+        <w:jc w:val="both"/>
+        <w:rPr>
+          <w:rFonts w:ascii="Times New Roman" w:eastAsiaTheme="minorEastAsia" w:hAnsi="Times New Roman" w:cs="Times New Roman"/>
+          <w:sz w:val="24"/>
+          <w:szCs w:val="24"/>
+        </w:rPr>
+      </w:pPr>
+    </w:p>
+    <w:p>
+      <w:pPr>
+        <w:spacing w:line="360" w:lineRule="auto"/>
+        <w:jc w:val="both"/>
+        <w:rPr>
+          <w:rFonts w:ascii="Times New Roman" w:eastAsiaTheme="minorEastAsia" w:hAnsi="Times New Roman" w:cs="Times New Roman"/>
+          <w:sz w:val="24"/>
+          <w:szCs w:val="24"/>
+        </w:rPr>
+      </w:pPr>
+    </w:p>
+    <w:p>
+      <w:pPr>
         <w:rPr>
           <w:rFonts w:ascii="Times New Roman" w:eastAsiaTheme="minorEastAsia" w:hAnsi="Times New Roman" w:cs="Times New Roman"/>
           <w:b/>
@@ -27567,6 +27359,160 @@
           <w:rFonts w:ascii="Times New Roman" w:eastAsiaTheme="minorEastAsia" w:hAnsi="Times New Roman" w:cs="Times New Roman"/>
           <w:sz w:val="24"/>
           <w:szCs w:val="24"/>
+        </w:rPr>
+      </w:pPr>
+    </w:p>
+    <w:p>
+      <w:pPr>
+        <w:spacing w:after="0" w:line="360" w:lineRule="auto"/>
+        <w:jc w:val="both"/>
+        <w:rPr>
+          <w:rFonts w:ascii="Times New Roman" w:eastAsia="Times New Roman" w:hAnsi="Times New Roman" w:cs="Times New Roman"/>
+          <w:b/>
+          <w:caps/>
+          <w:sz w:val="24"/>
+          <w:szCs w:val="24"/>
+          <w:lang w:eastAsia="pl-PL"/>
+        </w:rPr>
+      </w:pPr>
+    </w:p>
+    <w:p>
+      <w:pPr>
+        <w:spacing w:after="0" w:line="360" w:lineRule="auto"/>
+        <w:jc w:val="both"/>
+        <w:rPr>
+          <w:rFonts w:ascii="Times New Roman" w:eastAsia="Times New Roman" w:hAnsi="Times New Roman" w:cs="Times New Roman"/>
+          <w:b/>
+          <w:caps/>
+          <w:sz w:val="24"/>
+          <w:szCs w:val="24"/>
+          <w:lang w:eastAsia="pl-PL"/>
+        </w:rPr>
+      </w:pPr>
+    </w:p>
+    <w:p>
+      <w:pPr>
+        <w:spacing w:after="0" w:line="360" w:lineRule="auto"/>
+        <w:jc w:val="both"/>
+        <w:rPr>
+          <w:rFonts w:ascii="Times New Roman" w:eastAsia="Times New Roman" w:hAnsi="Times New Roman" w:cs="Times New Roman"/>
+          <w:b/>
+          <w:caps/>
+          <w:sz w:val="24"/>
+          <w:szCs w:val="24"/>
+          <w:lang w:eastAsia="pl-PL"/>
+        </w:rPr>
+      </w:pPr>
+    </w:p>
+    <w:p>
+      <w:pPr>
+        <w:spacing w:after="0" w:line="360" w:lineRule="auto"/>
+        <w:jc w:val="both"/>
+        <w:rPr>
+          <w:rFonts w:ascii="Times New Roman" w:eastAsia="Times New Roman" w:hAnsi="Times New Roman" w:cs="Times New Roman"/>
+          <w:b/>
+          <w:caps/>
+          <w:sz w:val="24"/>
+          <w:szCs w:val="24"/>
+          <w:lang w:eastAsia="pl-PL"/>
+        </w:rPr>
+      </w:pPr>
+    </w:p>
+    <w:p>
+      <w:pPr>
+        <w:spacing w:after="0" w:line="360" w:lineRule="auto"/>
+        <w:jc w:val="both"/>
+        <w:rPr>
+          <w:rFonts w:ascii="Times New Roman" w:eastAsia="Times New Roman" w:hAnsi="Times New Roman" w:cs="Times New Roman"/>
+          <w:b/>
+          <w:caps/>
+          <w:sz w:val="24"/>
+          <w:szCs w:val="24"/>
+          <w:lang w:eastAsia="pl-PL"/>
+        </w:rPr>
+      </w:pPr>
+    </w:p>
+    <w:p>
+      <w:pPr>
+        <w:spacing w:after="0" w:line="360" w:lineRule="auto"/>
+        <w:jc w:val="both"/>
+        <w:rPr>
+          <w:rFonts w:ascii="Times New Roman" w:eastAsia="Times New Roman" w:hAnsi="Times New Roman" w:cs="Times New Roman"/>
+          <w:b/>
+          <w:caps/>
+          <w:sz w:val="24"/>
+          <w:szCs w:val="24"/>
+          <w:lang w:eastAsia="pl-PL"/>
+        </w:rPr>
+      </w:pPr>
+    </w:p>
+    <w:p>
+      <w:pPr>
+        <w:spacing w:after="0" w:line="360" w:lineRule="auto"/>
+        <w:jc w:val="both"/>
+        <w:rPr>
+          <w:rFonts w:ascii="Times New Roman" w:eastAsia="Times New Roman" w:hAnsi="Times New Roman" w:cs="Times New Roman"/>
+          <w:b/>
+          <w:caps/>
+          <w:sz w:val="24"/>
+          <w:szCs w:val="24"/>
+          <w:lang w:eastAsia="pl-PL"/>
+        </w:rPr>
+      </w:pPr>
+    </w:p>
+    <w:p>
+      <w:pPr>
+        <w:spacing w:after="0" w:line="360" w:lineRule="auto"/>
+        <w:jc w:val="both"/>
+        <w:rPr>
+          <w:rFonts w:ascii="Times New Roman" w:eastAsia="Times New Roman" w:hAnsi="Times New Roman" w:cs="Times New Roman"/>
+          <w:b/>
+          <w:caps/>
+          <w:sz w:val="24"/>
+          <w:szCs w:val="24"/>
+          <w:lang w:eastAsia="pl-PL"/>
+        </w:rPr>
+      </w:pPr>
+    </w:p>
+    <w:p>
+      <w:pPr>
+        <w:spacing w:after="0" w:line="360" w:lineRule="auto"/>
+        <w:jc w:val="both"/>
+        <w:rPr>
+          <w:rFonts w:ascii="Times New Roman" w:eastAsia="Times New Roman" w:hAnsi="Times New Roman" w:cs="Times New Roman"/>
+          <w:b/>
+          <w:caps/>
+          <w:sz w:val="24"/>
+          <w:szCs w:val="24"/>
+          <w:lang w:eastAsia="pl-PL"/>
+        </w:rPr>
+      </w:pPr>
+    </w:p>
+    <w:p>
+      <w:pPr>
+        <w:spacing w:after="0" w:line="360" w:lineRule="auto"/>
+        <w:jc w:val="both"/>
+        <w:rPr>
+          <w:rFonts w:ascii="Times New Roman" w:eastAsia="Times New Roman" w:hAnsi="Times New Roman" w:cs="Times New Roman"/>
+          <w:b/>
+          <w:caps/>
+          <w:sz w:val="24"/>
+          <w:szCs w:val="24"/>
+          <w:lang w:eastAsia="pl-PL"/>
+        </w:rPr>
+      </w:pPr>
+    </w:p>
+    <w:p>
+      <w:pPr>
+        <w:spacing w:after="0" w:line="360" w:lineRule="auto"/>
+        <w:jc w:val="both"/>
+        <w:rPr>
+          <w:rFonts w:ascii="Times New Roman" w:eastAsia="Times New Roman" w:hAnsi="Times New Roman" w:cs="Times New Roman"/>
+          <w:b/>
+          <w:caps/>
+          <w:sz w:val="24"/>
+          <w:szCs w:val="24"/>
+          <w:lang w:eastAsia="pl-PL"/>
         </w:rPr>
       </w:pPr>
     </w:p>
@@ -42597,7 +42543,6 @@
         <w:docPartUnique/>
       </w:docPartObj>
     </w:sdtPr>
-    <w:sdtEndPr/>
     <w:sdtContent>
       <w:p>
         <w:pPr>
@@ -42635,7 +42580,7 @@
             <w:noProof/>
             <w:sz w:val="24"/>
           </w:rPr>
-          <w:t>29</w:t>
+          <w:t>3</w:t>
         </w:r>
         <w:r>
           <w:rPr>

</xml_diff>